<commit_message>
added receiver and monitor module description
</commit_message>
<xml_diff>
--- a/docs/System architecture and requirements.docx
+++ b/docs/System architecture and requirements.docx
@@ -59,22 +59,6 @@
     </w:p>
     <w:p>
       <w:pPr>
-        <w:spacing w:before="135" w:after="100" w:afterAutospacing="1" w:line="240" w:lineRule="atLeast"/>
-        <w:outlineLvl w:val="0"/>
-        <w:rPr>
-          <w:rFonts w:ascii="Times New Roman" w:eastAsia="Times New Roman" w:hAnsi="Times New Roman" w:cs="Times New Roman"/>
-          <w:b/>
-          <w:bCs/>
-          <w:color w:val="32576B"/>
-          <w:kern w:val="36"/>
-          <w:sz w:val="40"/>
-          <w:szCs w:val="40"/>
-          <w:lang w:val="en-US" w:eastAsia="ru-RU"/>
-        </w:rPr>
-      </w:pPr>
-    </w:p>
-    <w:p>
-      <w:pPr>
         <w:spacing w:before="100" w:beforeAutospacing="1" w:after="360" w:line="360" w:lineRule="atLeast"/>
         <w:rPr>
           <w:rFonts w:ascii="Times New Roman" w:eastAsia="Times New Roman" w:hAnsi="Times New Roman" w:cs="Times New Roman"/>
@@ -113,19 +97,6 @@
         <w:spacing w:before="100" w:beforeAutospacing="1" w:after="360" w:line="360" w:lineRule="atLeast"/>
         <w:rPr>
           <w:rFonts w:ascii="Times New Roman" w:eastAsia="Times New Roman" w:hAnsi="Times New Roman" w:cs="Times New Roman"/>
-          <w:sz w:val="28"/>
-          <w:szCs w:val="28"/>
-          <w:lang w:val="en-US" w:eastAsia="ru-RU"/>
-        </w:rPr>
-      </w:pPr>
-      <w:bookmarkStart w:id="0" w:name="_GoBack"/>
-      <w:bookmarkEnd w:id="0"/>
-    </w:p>
-    <w:p>
-      <w:pPr>
-        <w:spacing w:before="100" w:beforeAutospacing="1" w:after="360" w:line="360" w:lineRule="atLeast"/>
-        <w:rPr>
-          <w:rFonts w:ascii="Times New Roman" w:eastAsia="Times New Roman" w:hAnsi="Times New Roman" w:cs="Times New Roman"/>
           <w:sz w:val="24"/>
           <w:szCs w:val="24"/>
           <w:lang w:val="en-US" w:eastAsia="ru-RU"/>
@@ -772,83 +743,83 @@
           <w:szCs w:val="24"/>
           <w:lang w:val="en-US" w:eastAsia="ru-RU"/>
         </w:rPr>
+        <w:t xml:space="preserve">a) </w:t>
+      </w:r>
+      <w:r>
+        <w:rPr>
+          <w:rFonts w:ascii="Times New Roman" w:eastAsia="Times New Roman" w:hAnsi="Times New Roman" w:cs="Times New Roman"/>
+          <w:sz w:val="24"/>
+          <w:szCs w:val="24"/>
+          <w:lang w:val="en-US" w:eastAsia="ru-RU"/>
+        </w:rPr>
+        <w:t>Sender</w:t>
+      </w:r>
+      <w:r>
+        <w:rPr>
+          <w:rFonts w:ascii="Times New Roman" w:eastAsia="Times New Roman" w:hAnsi="Times New Roman" w:cs="Times New Roman"/>
+          <w:sz w:val="24"/>
+          <w:szCs w:val="24"/>
+          <w:lang w:val="en-US" w:eastAsia="ru-RU"/>
+        </w:rPr>
+        <w:t>, responsible for message delivery, splitting in the case of need, routing and logging of out coming messages</w:t>
+      </w:r>
+    </w:p>
+    <w:p>
+      <w:pPr>
+        <w:spacing w:before="100" w:beforeAutospacing="1" w:after="100" w:afterAutospacing="1" w:line="80" w:lineRule="atLeast"/>
+        <w:rPr>
+          <w:rFonts w:ascii="Times New Roman" w:eastAsia="Times New Roman" w:hAnsi="Times New Roman" w:cs="Times New Roman"/>
+          <w:sz w:val="24"/>
+          <w:szCs w:val="24"/>
+          <w:lang w:val="en-US" w:eastAsia="ru-RU"/>
+        </w:rPr>
+      </w:pPr>
+      <w:r>
+        <w:rPr>
+          <w:rFonts w:ascii="Times New Roman" w:eastAsia="Times New Roman" w:hAnsi="Times New Roman" w:cs="Times New Roman"/>
+          <w:sz w:val="24"/>
+          <w:szCs w:val="24"/>
+          <w:lang w:val="en-US" w:eastAsia="ru-RU"/>
+        </w:rPr>
+        <w:t xml:space="preserve">b) </w:t>
+      </w:r>
+      <w:r>
+        <w:rPr>
+          <w:rFonts w:ascii="Times New Roman" w:eastAsia="Times New Roman" w:hAnsi="Times New Roman" w:cs="Times New Roman"/>
+          <w:sz w:val="24"/>
+          <w:szCs w:val="24"/>
+          <w:lang w:val="en-US" w:eastAsia="ru-RU"/>
+        </w:rPr>
+        <w:t>Receiver</w:t>
+      </w:r>
+      <w:r>
+        <w:rPr>
+          <w:rFonts w:ascii="Times New Roman" w:eastAsia="Times New Roman" w:hAnsi="Times New Roman" w:cs="Times New Roman"/>
+          <w:sz w:val="24"/>
+          <w:szCs w:val="24"/>
+          <w:lang w:val="en-US" w:eastAsia="ru-RU"/>
+        </w:rPr>
+        <w:t xml:space="preserve">, responsible for the incoming message delivery, aggregation, construction of notification message. </w:t>
+      </w:r>
+    </w:p>
+    <w:p>
+      <w:pPr>
+        <w:spacing w:before="100" w:beforeAutospacing="1" w:after="100" w:afterAutospacing="1" w:line="80" w:lineRule="atLeast"/>
+        <w:rPr>
+          <w:rFonts w:ascii="Times New Roman" w:eastAsia="Times New Roman" w:hAnsi="Times New Roman" w:cs="Times New Roman"/>
+          <w:sz w:val="24"/>
+          <w:szCs w:val="24"/>
+          <w:lang w:val="en-US" w:eastAsia="ru-RU"/>
+        </w:rPr>
+      </w:pPr>
+      <w:r>
+        <w:rPr>
+          <w:rFonts w:ascii="Times New Roman" w:eastAsia="Times New Roman" w:hAnsi="Times New Roman" w:cs="Times New Roman"/>
+          <w:sz w:val="24"/>
+          <w:szCs w:val="24"/>
+          <w:lang w:val="en-US" w:eastAsia="ru-RU"/>
+        </w:rPr>
         <w:lastRenderedPageBreak/>
-        <w:t xml:space="preserve">a) </w:t>
-      </w:r>
-      <w:r>
-        <w:rPr>
-          <w:rFonts w:ascii="Times New Roman" w:eastAsia="Times New Roman" w:hAnsi="Times New Roman" w:cs="Times New Roman"/>
-          <w:sz w:val="24"/>
-          <w:szCs w:val="24"/>
-          <w:lang w:val="en-US" w:eastAsia="ru-RU"/>
-        </w:rPr>
-        <w:t>Sender</w:t>
-      </w:r>
-      <w:r>
-        <w:rPr>
-          <w:rFonts w:ascii="Times New Roman" w:eastAsia="Times New Roman" w:hAnsi="Times New Roman" w:cs="Times New Roman"/>
-          <w:sz w:val="24"/>
-          <w:szCs w:val="24"/>
-          <w:lang w:val="en-US" w:eastAsia="ru-RU"/>
-        </w:rPr>
-        <w:t>, responsible for message delivery, splitting in the case of need, routing and logging of out coming messages</w:t>
-      </w:r>
-    </w:p>
-    <w:p>
-      <w:pPr>
-        <w:spacing w:before="100" w:beforeAutospacing="1" w:after="100" w:afterAutospacing="1" w:line="80" w:lineRule="atLeast"/>
-        <w:rPr>
-          <w:rFonts w:ascii="Times New Roman" w:eastAsia="Times New Roman" w:hAnsi="Times New Roman" w:cs="Times New Roman"/>
-          <w:sz w:val="24"/>
-          <w:szCs w:val="24"/>
-          <w:lang w:val="en-US" w:eastAsia="ru-RU"/>
-        </w:rPr>
-      </w:pPr>
-      <w:r>
-        <w:rPr>
-          <w:rFonts w:ascii="Times New Roman" w:eastAsia="Times New Roman" w:hAnsi="Times New Roman" w:cs="Times New Roman"/>
-          <w:sz w:val="24"/>
-          <w:szCs w:val="24"/>
-          <w:lang w:val="en-US" w:eastAsia="ru-RU"/>
-        </w:rPr>
-        <w:t xml:space="preserve">b) </w:t>
-      </w:r>
-      <w:r>
-        <w:rPr>
-          <w:rFonts w:ascii="Times New Roman" w:eastAsia="Times New Roman" w:hAnsi="Times New Roman" w:cs="Times New Roman"/>
-          <w:sz w:val="24"/>
-          <w:szCs w:val="24"/>
-          <w:lang w:val="en-US" w:eastAsia="ru-RU"/>
-        </w:rPr>
-        <w:t>Receiver</w:t>
-      </w:r>
-      <w:r>
-        <w:rPr>
-          <w:rFonts w:ascii="Times New Roman" w:eastAsia="Times New Roman" w:hAnsi="Times New Roman" w:cs="Times New Roman"/>
-          <w:sz w:val="24"/>
-          <w:szCs w:val="24"/>
-          <w:lang w:val="en-US" w:eastAsia="ru-RU"/>
-        </w:rPr>
-        <w:t xml:space="preserve">, responsible for the incoming message delivery, aggregation, construction of notification message. </w:t>
-      </w:r>
-    </w:p>
-    <w:p>
-      <w:pPr>
-        <w:spacing w:before="100" w:beforeAutospacing="1" w:after="100" w:afterAutospacing="1" w:line="80" w:lineRule="atLeast"/>
-        <w:rPr>
-          <w:rFonts w:ascii="Times New Roman" w:eastAsia="Times New Roman" w:hAnsi="Times New Roman" w:cs="Times New Roman"/>
-          <w:sz w:val="24"/>
-          <w:szCs w:val="24"/>
-          <w:lang w:val="en-US" w:eastAsia="ru-RU"/>
-        </w:rPr>
-      </w:pPr>
-      <w:r>
-        <w:rPr>
-          <w:rFonts w:ascii="Times New Roman" w:eastAsia="Times New Roman" w:hAnsi="Times New Roman" w:cs="Times New Roman"/>
-          <w:sz w:val="24"/>
-          <w:szCs w:val="24"/>
-          <w:lang w:val="en-US" w:eastAsia="ru-RU"/>
-        </w:rPr>
         <w:t xml:space="preserve">c) </w:t>
       </w:r>
       <w:r>
@@ -1197,7 +1168,7 @@
           <w:bdr w:val="none" w:sz="0" w:space="0" w:color="auto" w:frame="1"/>
           <w:lang w:val="en-US" w:eastAsia="ru-RU"/>
         </w:rPr>
-        <w:t xml:space="preserve"> Sender component the </w:t>
+        <w:t xml:space="preserve"> Sender component </w:t>
       </w:r>
       <w:proofErr w:type="spellStart"/>
       <w:r>
@@ -1390,120 +1361,120 @@
           <w:bdr w:val="none" w:sz="0" w:space="0" w:color="auto" w:frame="1"/>
           <w:lang w:val="en-US" w:eastAsia="ru-RU"/>
         </w:rPr>
+        <w:t>- </w:t>
+      </w:r>
+      <w:proofErr w:type="gramStart"/>
+      <w:r>
+        <w:rPr>
+          <w:rFonts w:ascii="Times New Roman" w:eastAsia="Times New Roman" w:hAnsi="Times New Roman" w:cs="Times New Roman"/>
+          <w:i/>
+          <w:iCs/>
+          <w:color w:val="000000"/>
+          <w:sz w:val="24"/>
+          <w:szCs w:val="24"/>
+          <w:bdr w:val="none" w:sz="0" w:space="0" w:color="auto" w:frame="1"/>
+          <w:lang w:val="en-US" w:eastAsia="ru-RU"/>
+        </w:rPr>
+        <w:t>message-in-channel</w:t>
+      </w:r>
+      <w:proofErr w:type="gramEnd"/>
+      <w:r>
+        <w:rPr>
+          <w:rFonts w:ascii="Times New Roman" w:eastAsia="Times New Roman" w:hAnsi="Times New Roman" w:cs="Times New Roman"/>
+          <w:i/>
+          <w:iCs/>
+          <w:color w:val="000000"/>
+          <w:sz w:val="24"/>
+          <w:szCs w:val="24"/>
+          <w:bdr w:val="none" w:sz="0" w:space="0" w:color="auto" w:frame="1"/>
+          <w:lang w:val="en-US" w:eastAsia="ru-RU"/>
+        </w:rPr>
+        <w:t>, bytes are channel components to </w:t>
+      </w:r>
+      <w:r>
+        <w:rPr>
+          <w:rFonts w:ascii="Times New Roman" w:eastAsia="Times New Roman" w:hAnsi="Times New Roman" w:cs="Times New Roman"/>
+          <w:color w:val="444444"/>
+          <w:sz w:val="24"/>
+          <w:szCs w:val="24"/>
+          <w:bdr w:val="none" w:sz="0" w:space="0" w:color="auto" w:frame="1"/>
+          <w:lang w:val="en-US" w:eastAsia="ru-RU"/>
+        </w:rPr>
+        <w:t>decouple the sender and receiver components</w:t>
+      </w:r>
+    </w:p>
+    <w:p>
+      <w:pPr>
+        <w:spacing w:after="100" w:afterAutospacing="1" w:line="80" w:lineRule="atLeast"/>
+        <w:textAlignment w:val="baseline"/>
+        <w:rPr>
+          <w:rFonts w:ascii="Times New Roman" w:eastAsia="Times New Roman" w:hAnsi="Times New Roman" w:cs="Times New Roman"/>
+          <w:color w:val="444444"/>
+          <w:sz w:val="24"/>
+          <w:szCs w:val="24"/>
+          <w:lang w:val="en-US" w:eastAsia="ru-RU"/>
+        </w:rPr>
+      </w:pPr>
+      <w:r>
+        <w:rPr>
+          <w:rFonts w:ascii="Times New Roman" w:eastAsia="Times New Roman" w:hAnsi="Times New Roman" w:cs="Times New Roman"/>
+          <w:color w:val="444444"/>
+          <w:sz w:val="24"/>
+          <w:szCs w:val="24"/>
+          <w:bdr w:val="none" w:sz="0" w:space="0" w:color="auto" w:frame="1"/>
+          <w:lang w:val="en-US" w:eastAsia="ru-RU"/>
+        </w:rPr>
+        <w:t>- out-channel, splitter-out-channel is a publish-subscribe-channel </w:t>
+      </w:r>
+      <w:r>
+        <w:rPr>
+          <w:rFonts w:ascii="Times New Roman" w:eastAsia="Times New Roman" w:hAnsi="Times New Roman" w:cs="Times New Roman"/>
+          <w:i/>
+          <w:iCs/>
+          <w:color w:val="000000"/>
+          <w:sz w:val="24"/>
+          <w:szCs w:val="24"/>
+          <w:bdr w:val="none" w:sz="0" w:space="0" w:color="auto" w:frame="1"/>
+          <w:lang w:val="en-US" w:eastAsia="ru-RU"/>
+        </w:rPr>
+        <w:t>to </w:t>
+      </w:r>
+      <w:r>
+        <w:rPr>
+          <w:rFonts w:ascii="Times New Roman" w:eastAsia="Times New Roman" w:hAnsi="Times New Roman" w:cs="Times New Roman"/>
+          <w:color w:val="444444"/>
+          <w:sz w:val="24"/>
+          <w:szCs w:val="24"/>
+          <w:bdr w:val="none" w:sz="0" w:space="0" w:color="auto" w:frame="1"/>
+          <w:lang w:val="en-US" w:eastAsia="ru-RU"/>
+        </w:rPr>
+        <w:t>decouple the sender and receiver components </w:t>
+      </w:r>
+    </w:p>
+    <w:p>
+      <w:pPr>
+        <w:spacing w:after="100" w:afterAutospacing="1" w:line="80" w:lineRule="atLeast"/>
+        <w:textAlignment w:val="baseline"/>
+        <w:rPr>
+          <w:rFonts w:ascii="Times New Roman" w:eastAsia="Times New Roman" w:hAnsi="Times New Roman" w:cs="Times New Roman"/>
+          <w:color w:val="444444"/>
+          <w:sz w:val="24"/>
+          <w:szCs w:val="24"/>
+          <w:lang w:val="en-US" w:eastAsia="ru-RU"/>
+        </w:rPr>
+      </w:pPr>
+      <w:r>
+        <w:rPr>
+          <w:rFonts w:ascii="Times New Roman" w:eastAsia="Times New Roman" w:hAnsi="Times New Roman" w:cs="Times New Roman"/>
+          <w:i/>
+          <w:iCs/>
+          <w:color w:val="444444"/>
+          <w:sz w:val="24"/>
+          <w:szCs w:val="24"/>
+          <w:bdr w:val="none" w:sz="0" w:space="0" w:color="auto" w:frame="1"/>
+          <w:lang w:val="en-US" w:eastAsia="ru-RU"/>
+        </w:rPr>
         <w:lastRenderedPageBreak/>
-        <w:t>- </w:t>
-      </w:r>
-      <w:proofErr w:type="gramStart"/>
-      <w:r>
-        <w:rPr>
-          <w:rFonts w:ascii="Times New Roman" w:eastAsia="Times New Roman" w:hAnsi="Times New Roman" w:cs="Times New Roman"/>
-          <w:i/>
-          <w:iCs/>
-          <w:color w:val="000000"/>
-          <w:sz w:val="24"/>
-          <w:szCs w:val="24"/>
-          <w:bdr w:val="none" w:sz="0" w:space="0" w:color="auto" w:frame="1"/>
-          <w:lang w:val="en-US" w:eastAsia="ru-RU"/>
-        </w:rPr>
-        <w:t>message-in-channel</w:t>
-      </w:r>
-      <w:proofErr w:type="gramEnd"/>
-      <w:r>
-        <w:rPr>
-          <w:rFonts w:ascii="Times New Roman" w:eastAsia="Times New Roman" w:hAnsi="Times New Roman" w:cs="Times New Roman"/>
-          <w:i/>
-          <w:iCs/>
-          <w:color w:val="000000"/>
-          <w:sz w:val="24"/>
-          <w:szCs w:val="24"/>
-          <w:bdr w:val="none" w:sz="0" w:space="0" w:color="auto" w:frame="1"/>
-          <w:lang w:val="en-US" w:eastAsia="ru-RU"/>
-        </w:rPr>
-        <w:t>, bytes are channel components to </w:t>
-      </w:r>
-      <w:r>
-        <w:rPr>
-          <w:rFonts w:ascii="Times New Roman" w:eastAsia="Times New Roman" w:hAnsi="Times New Roman" w:cs="Times New Roman"/>
-          <w:color w:val="444444"/>
-          <w:sz w:val="24"/>
-          <w:szCs w:val="24"/>
-          <w:bdr w:val="none" w:sz="0" w:space="0" w:color="auto" w:frame="1"/>
-          <w:lang w:val="en-US" w:eastAsia="ru-RU"/>
-        </w:rPr>
-        <w:t>decouple the sender and receiver components</w:t>
-      </w:r>
-    </w:p>
-    <w:p>
-      <w:pPr>
-        <w:spacing w:after="100" w:afterAutospacing="1" w:line="80" w:lineRule="atLeast"/>
-        <w:textAlignment w:val="baseline"/>
-        <w:rPr>
-          <w:rFonts w:ascii="Times New Roman" w:eastAsia="Times New Roman" w:hAnsi="Times New Roman" w:cs="Times New Roman"/>
-          <w:color w:val="444444"/>
-          <w:sz w:val="24"/>
-          <w:szCs w:val="24"/>
-          <w:lang w:val="en-US" w:eastAsia="ru-RU"/>
-        </w:rPr>
-      </w:pPr>
-      <w:r>
-        <w:rPr>
-          <w:rFonts w:ascii="Times New Roman" w:eastAsia="Times New Roman" w:hAnsi="Times New Roman" w:cs="Times New Roman"/>
-          <w:color w:val="444444"/>
-          <w:sz w:val="24"/>
-          <w:szCs w:val="24"/>
-          <w:bdr w:val="none" w:sz="0" w:space="0" w:color="auto" w:frame="1"/>
-          <w:lang w:val="en-US" w:eastAsia="ru-RU"/>
-        </w:rPr>
-        <w:t>- out-channel, splitter-out-channel is a publish-subscribe-channel </w:t>
-      </w:r>
-      <w:r>
-        <w:rPr>
-          <w:rFonts w:ascii="Times New Roman" w:eastAsia="Times New Roman" w:hAnsi="Times New Roman" w:cs="Times New Roman"/>
-          <w:i/>
-          <w:iCs/>
-          <w:color w:val="000000"/>
-          <w:sz w:val="24"/>
-          <w:szCs w:val="24"/>
-          <w:bdr w:val="none" w:sz="0" w:space="0" w:color="auto" w:frame="1"/>
-          <w:lang w:val="en-US" w:eastAsia="ru-RU"/>
-        </w:rPr>
-        <w:t>to </w:t>
-      </w:r>
-      <w:r>
-        <w:rPr>
-          <w:rFonts w:ascii="Times New Roman" w:eastAsia="Times New Roman" w:hAnsi="Times New Roman" w:cs="Times New Roman"/>
-          <w:color w:val="444444"/>
-          <w:sz w:val="24"/>
-          <w:szCs w:val="24"/>
-          <w:bdr w:val="none" w:sz="0" w:space="0" w:color="auto" w:frame="1"/>
-          <w:lang w:val="en-US" w:eastAsia="ru-RU"/>
-        </w:rPr>
-        <w:t>decouple the sender and receiver components </w:t>
-      </w:r>
-    </w:p>
-    <w:p>
-      <w:pPr>
-        <w:spacing w:after="100" w:afterAutospacing="1" w:line="80" w:lineRule="atLeast"/>
-        <w:textAlignment w:val="baseline"/>
-        <w:rPr>
-          <w:rFonts w:ascii="Times New Roman" w:eastAsia="Times New Roman" w:hAnsi="Times New Roman" w:cs="Times New Roman"/>
-          <w:color w:val="444444"/>
-          <w:sz w:val="24"/>
-          <w:szCs w:val="24"/>
-          <w:lang w:val="en-US" w:eastAsia="ru-RU"/>
-        </w:rPr>
-      </w:pPr>
-      <w:r>
-        <w:rPr>
-          <w:rFonts w:ascii="Times New Roman" w:eastAsia="Times New Roman" w:hAnsi="Times New Roman" w:cs="Times New Roman"/>
-          <w:i/>
-          <w:iCs/>
-          <w:color w:val="444444"/>
-          <w:sz w:val="24"/>
-          <w:szCs w:val="24"/>
-          <w:bdr w:val="none" w:sz="0" w:space="0" w:color="auto" w:frame="1"/>
-          <w:lang w:val="en-US" w:eastAsia="ru-RU"/>
-        </w:rPr>
         <w:t xml:space="preserve">- </w:t>
       </w:r>
       <w:proofErr w:type="spellStart"/>
@@ -1806,6 +1777,7 @@
         </w:rPr>
         <w:t>- </w:t>
       </w:r>
+      <w:proofErr w:type="spellStart"/>
       <w:proofErr w:type="gramStart"/>
       <w:r>
         <w:rPr>
@@ -1816,8 +1788,9 @@
           <w:bdr w:val="none" w:sz="0" w:space="0" w:color="auto" w:frame="1"/>
           <w:lang w:val="en-US" w:eastAsia="ru-RU"/>
         </w:rPr>
-        <w:t>outbound-channel-adapter</w:t>
-      </w:r>
+        <w:t>jms</w:t>
+      </w:r>
+      <w:proofErr w:type="spellEnd"/>
       <w:proofErr w:type="gramEnd"/>
       <w:r>
         <w:rPr>
@@ -1828,7 +1801,18 @@
           <w:bdr w:val="none" w:sz="0" w:space="0" w:color="auto" w:frame="1"/>
           <w:lang w:val="en-US" w:eastAsia="ru-RU"/>
         </w:rPr>
-        <w:t xml:space="preserve"> is component to publish to JMS topic/queue</w:t>
+        <w:t xml:space="preserve"> -</w:t>
+      </w:r>
+      <w:r>
+        <w:rPr>
+          <w:rFonts w:ascii="Times New Roman" w:eastAsia="Times New Roman" w:hAnsi="Times New Roman" w:cs="Times New Roman"/>
+          <w:color w:val="444444"/>
+          <w:sz w:val="24"/>
+          <w:szCs w:val="24"/>
+          <w:bdr w:val="none" w:sz="0" w:space="0" w:color="auto" w:frame="1"/>
+          <w:lang w:val="en-US" w:eastAsia="ru-RU"/>
+        </w:rPr>
+        <w:t>outbound-channel-adapter is component to publish to JMS topic/queue</w:t>
       </w:r>
     </w:p>
     <w:p>
@@ -2291,20 +2275,7 @@
           <w:bdr w:val="none" w:sz="0" w:space="0" w:color="auto" w:frame="1"/>
           <w:lang w:val="en-US" w:eastAsia="ru-RU"/>
         </w:rPr>
-        <w:t> </w:t>
-      </w:r>
-      <w:r>
-        <w:rPr>
-          <w:rFonts w:ascii="Times New Roman" w:eastAsia="Times New Roman" w:hAnsi="Times New Roman" w:cs="Times New Roman"/>
-          <w:i/>
-          <w:iCs/>
-          <w:color w:val="444444"/>
-          <w:sz w:val="24"/>
-          <w:szCs w:val="24"/>
-          <w:bdr w:val="none" w:sz="0" w:space="0" w:color="auto" w:frame="1"/>
-          <w:lang w:val="en-US" w:eastAsia="ru-RU"/>
-        </w:rPr>
-        <w:t xml:space="preserve">component </w:t>
+        <w:t xml:space="preserve"> component </w:t>
       </w:r>
       <w:r>
         <w:rPr>
@@ -2637,17 +2608,7 @@
           <w:szCs w:val="24"/>
           <w:lang w:val="en-US"/>
         </w:rPr>
-        <w:t xml:space="preserve"> [Sequence </w:t>
-      </w:r>
-      <w:r>
-        <w:rPr>
-          <w:rFonts w:ascii="Times New Roman" w:hAnsi="Times New Roman" w:cs="Times New Roman"/>
-          <w:sz w:val="24"/>
-          <w:szCs w:val="24"/>
-          <w:lang w:val="en-US"/>
-        </w:rPr>
-        <w:lastRenderedPageBreak/>
-        <w:t>number, correlation ID, Sequence size]</w:t>
+        <w:t xml:space="preserve"> [Sequence number, correlation ID, Sequence size]</w:t>
       </w:r>
       <w:r>
         <w:rPr>
@@ -2744,7 +2705,36 @@
           <w:szCs w:val="24"/>
           <w:lang w:val="en-US"/>
         </w:rPr>
-        <w:t>‘outbound-channel-adapter’ publishes message to the JMS topic/queue depending on JMS provider configuration.</w:t>
+        <w:t>‘</w:t>
+      </w:r>
+      <w:proofErr w:type="spellStart"/>
+      <w:r>
+        <w:rPr>
+          <w:rFonts w:ascii="Times New Roman" w:hAnsi="Times New Roman" w:cs="Times New Roman"/>
+          <w:sz w:val="24"/>
+          <w:szCs w:val="24"/>
+          <w:lang w:val="en-US"/>
+        </w:rPr>
+        <w:t>jms</w:t>
+      </w:r>
+      <w:proofErr w:type="spellEnd"/>
+      <w:r>
+        <w:rPr>
+          <w:rFonts w:ascii="Times New Roman" w:hAnsi="Times New Roman" w:cs="Times New Roman"/>
+          <w:sz w:val="24"/>
+          <w:szCs w:val="24"/>
+          <w:lang w:val="en-US"/>
+        </w:rPr>
+        <w:t>-</w:t>
+      </w:r>
+      <w:r>
+        <w:rPr>
+          <w:rFonts w:ascii="Times New Roman" w:hAnsi="Times New Roman" w:cs="Times New Roman"/>
+          <w:sz w:val="24"/>
+          <w:szCs w:val="24"/>
+          <w:lang w:val="en-US"/>
+        </w:rPr>
+        <w:t>outbound-channel-adapter’ publishes message to the JMS topic/queue depending on JMS provider configuration.</w:t>
       </w:r>
     </w:p>
     <w:p>
@@ -2769,6 +2759,7 @@
           <w:szCs w:val="24"/>
           <w:lang w:val="en-US"/>
         </w:rPr>
+        <w:lastRenderedPageBreak/>
         <w:t>‘service-activator component’ [splitter-out-channel] is used to store log info in RDBMS layer for every first message in the group</w:t>
       </w:r>
       <w:r>
@@ -3386,12 +3377,14 @@
         </w:rPr>
       </w:pPr>
       <w:proofErr w:type="spellStart"/>
+      <w:proofErr w:type="gramStart"/>
       <w:r>
         <w:rPr>
           <w:rFonts w:ascii="Consolas" w:hAnsi="Consolas" w:cs="Consolas"/>
           <w:color w:val="000000"/>
           <w:sz w:val="20"/>
           <w:szCs w:val="20"/>
+          <w:lang w:val="en-US"/>
         </w:rPr>
         <w:t>chunkSize</w:t>
       </w:r>
@@ -3402,15 +3395,18 @@
           <w:color w:val="000000"/>
           <w:sz w:val="20"/>
           <w:szCs w:val="20"/>
+          <w:lang w:val="en-US"/>
         </w:rPr>
         <w:t>=</w:t>
       </w:r>
+      <w:proofErr w:type="gramEnd"/>
       <w:r>
         <w:rPr>
           <w:rFonts w:ascii="Consolas" w:hAnsi="Consolas" w:cs="Consolas"/>
           <w:color w:val="2A00FF"/>
           <w:sz w:val="20"/>
           <w:szCs w:val="20"/>
+          <w:lang w:val="en-US"/>
         </w:rPr>
         <w:t>1048576</w:t>
       </w:r>
@@ -3598,8 +3594,1531 @@
         <w:pStyle w:val="a9"/>
         <w:spacing w:after="100" w:afterAutospacing="1" w:line="80" w:lineRule="atLeast"/>
         <w:rPr>
-          <w:rFonts w:ascii="Times New Roman" w:hAnsi="Times New Roman" w:cs="Times New Roman"/>
-          <w:sz w:val="16"/>
+          <w:rFonts w:ascii="Times New Roman" w:eastAsia="Times New Roman" w:hAnsi="Times New Roman" w:cs="Times New Roman"/>
+          <w:b/>
+          <w:bCs/>
+          <w:i/>
+          <w:iCs/>
+          <w:color w:val="444444"/>
+          <w:sz w:val="26"/>
+          <w:szCs w:val="26"/>
+          <w:bdr w:val="none" w:sz="0" w:space="0" w:color="auto" w:frame="1"/>
+          <w:lang w:val="en-US" w:eastAsia="ru-RU"/>
+        </w:rPr>
+      </w:pPr>
+      <w:r>
+        <w:rPr>
+          <w:rFonts w:ascii="Times New Roman" w:eastAsia="Times New Roman" w:hAnsi="Times New Roman" w:cs="Times New Roman"/>
+          <w:b/>
+          <w:bCs/>
+          <w:i/>
+          <w:iCs/>
+          <w:color w:val="444444"/>
+          <w:sz w:val="26"/>
+          <w:szCs w:val="26"/>
+          <w:bdr w:val="none" w:sz="0" w:space="0" w:color="auto" w:frame="1"/>
+          <w:lang w:val="en-US" w:eastAsia="ru-RU"/>
+        </w:rPr>
+        <w:t>The</w:t>
+      </w:r>
+      <w:r>
+        <w:rPr>
+          <w:rFonts w:ascii="Times New Roman" w:eastAsia="Times New Roman" w:hAnsi="Times New Roman" w:cs="Times New Roman"/>
+          <w:b/>
+          <w:bCs/>
+          <w:i/>
+          <w:iCs/>
+          <w:color w:val="444444"/>
+          <w:sz w:val="26"/>
+          <w:szCs w:val="26"/>
+          <w:bdr w:val="none" w:sz="0" w:space="0" w:color="auto" w:frame="1"/>
+          <w:lang w:val="en-US" w:eastAsia="ru-RU"/>
+        </w:rPr>
+        <w:t xml:space="preserve"> Receiver</w:t>
+      </w:r>
+      <w:r>
+        <w:rPr>
+          <w:rFonts w:ascii="Times New Roman" w:eastAsia="Times New Roman" w:hAnsi="Times New Roman" w:cs="Times New Roman"/>
+          <w:b/>
+          <w:bCs/>
+          <w:i/>
+          <w:iCs/>
+          <w:color w:val="444444"/>
+          <w:sz w:val="26"/>
+          <w:szCs w:val="26"/>
+          <w:bdr w:val="none" w:sz="0" w:space="0" w:color="auto" w:frame="1"/>
+          <w:lang w:val="en-US" w:eastAsia="ru-RU"/>
+        </w:rPr>
+        <w:t xml:space="preserve"> component </w:t>
+      </w:r>
+      <w:proofErr w:type="spellStart"/>
+      <w:r>
+        <w:rPr>
+          <w:rFonts w:ascii="Times New Roman" w:eastAsia="Times New Roman" w:hAnsi="Times New Roman" w:cs="Times New Roman"/>
+          <w:b/>
+          <w:bCs/>
+          <w:i/>
+          <w:iCs/>
+          <w:color w:val="444444"/>
+          <w:sz w:val="26"/>
+          <w:szCs w:val="26"/>
+          <w:bdr w:val="none" w:sz="0" w:space="0" w:color="auto" w:frame="1"/>
+          <w:lang w:val="en-US" w:eastAsia="ru-RU"/>
+        </w:rPr>
+        <w:t>workfllow</w:t>
+      </w:r>
+      <w:proofErr w:type="spellEnd"/>
+      <w:r>
+        <w:rPr>
+          <w:rFonts w:ascii="Times New Roman" w:eastAsia="Times New Roman" w:hAnsi="Times New Roman" w:cs="Times New Roman"/>
+          <w:b/>
+          <w:bCs/>
+          <w:i/>
+          <w:iCs/>
+          <w:color w:val="444444"/>
+          <w:sz w:val="26"/>
+          <w:szCs w:val="26"/>
+          <w:bdr w:val="none" w:sz="0" w:space="0" w:color="auto" w:frame="1"/>
+          <w:lang w:val="en-US" w:eastAsia="ru-RU"/>
+        </w:rPr>
+        <w:t xml:space="preserve"> definition and explanation</w:t>
+      </w:r>
+    </w:p>
+    <w:p>
+      <w:pPr>
+        <w:spacing w:after="100" w:afterAutospacing="1" w:line="80" w:lineRule="atLeast"/>
+        <w:rPr>
+          <w:rFonts w:ascii="Times New Roman" w:eastAsia="Times New Roman" w:hAnsi="Times New Roman" w:cs="Times New Roman"/>
+          <w:bCs/>
+          <w:iCs/>
+          <w:color w:val="444444"/>
+          <w:sz w:val="26"/>
+          <w:szCs w:val="26"/>
+          <w:bdr w:val="none" w:sz="0" w:space="0" w:color="auto" w:frame="1"/>
+          <w:lang w:val="en-US" w:eastAsia="ru-RU"/>
+        </w:rPr>
+      </w:pPr>
+      <w:r>
+        <w:rPr>
+          <w:rFonts w:ascii="Times New Roman" w:eastAsia="Times New Roman" w:hAnsi="Times New Roman" w:cs="Times New Roman"/>
+          <w:bCs/>
+          <w:iCs/>
+          <w:noProof/>
+          <w:color w:val="444444"/>
+          <w:sz w:val="26"/>
+          <w:szCs w:val="26"/>
+          <w:bdr w:val="none" w:sz="0" w:space="0" w:color="auto" w:frame="1"/>
+          <w:lang w:eastAsia="ru-RU"/>
+        </w:rPr>
+        <w:drawing>
+          <wp:inline distT="0" distB="0" distL="0" distR="0">
+            <wp:extent cx="5934710" cy="1621790"/>
+            <wp:effectExtent l="0" t="0" r="8890" b="0"/>
+            <wp:docPr id="1" name="Рисунок 1"/>
+            <wp:cNvGraphicFramePr>
+              <a:graphicFrameLocks xmlns:a="http://schemas.openxmlformats.org/drawingml/2006/main" noChangeAspect="1"/>
+            </wp:cNvGraphicFramePr>
+            <a:graphic xmlns:a="http://schemas.openxmlformats.org/drawingml/2006/main">
+              <a:graphicData uri="http://schemas.openxmlformats.org/drawingml/2006/picture">
+                <pic:pic xmlns:pic="http://schemas.openxmlformats.org/drawingml/2006/picture">
+                  <pic:nvPicPr>
+                    <pic:cNvPr id="0" name="Picture 1"/>
+                    <pic:cNvPicPr>
+                      <a:picLocks noChangeAspect="1" noChangeArrowheads="1"/>
+                    </pic:cNvPicPr>
+                  </pic:nvPicPr>
+                  <pic:blipFill>
+                    <a:blip r:embed="rId7">
+                      <a:extLst>
+                        <a:ext uri="{28A0092B-C50C-407E-A947-70E740481C1C}">
+                          <a14:useLocalDpi xmlns:a14="http://schemas.microsoft.com/office/drawing/2010/main" val="0"/>
+                        </a:ext>
+                      </a:extLst>
+                    </a:blip>
+                    <a:srcRect/>
+                    <a:stretch>
+                      <a:fillRect/>
+                    </a:stretch>
+                  </pic:blipFill>
+                  <pic:spPr bwMode="auto">
+                    <a:xfrm>
+                      <a:off x="0" y="0"/>
+                      <a:ext cx="5934710" cy="1621790"/>
+                    </a:xfrm>
+                    <a:prstGeom prst="rect">
+                      <a:avLst/>
+                    </a:prstGeom>
+                    <a:noFill/>
+                    <a:ln>
+                      <a:noFill/>
+                    </a:ln>
+                  </pic:spPr>
+                </pic:pic>
+              </a:graphicData>
+            </a:graphic>
+          </wp:inline>
+        </w:drawing>
+      </w:r>
+    </w:p>
+    <w:p>
+      <w:pPr>
+        <w:spacing w:after="0" w:line="360" w:lineRule="atLeast"/>
+        <w:textAlignment w:val="baseline"/>
+        <w:rPr>
+          <w:rFonts w:ascii="Times New Roman" w:eastAsia="Times New Roman" w:hAnsi="Times New Roman" w:cs="Times New Roman"/>
+          <w:color w:val="444444"/>
+          <w:sz w:val="24"/>
+          <w:szCs w:val="24"/>
+          <w:lang w:val="en-US" w:eastAsia="ru-RU"/>
+        </w:rPr>
+      </w:pPr>
+      <w:r>
+        <w:rPr>
+          <w:rFonts w:ascii="Times New Roman" w:eastAsia="Times New Roman" w:hAnsi="Times New Roman" w:cs="Times New Roman"/>
+          <w:color w:val="444444"/>
+          <w:sz w:val="24"/>
+          <w:szCs w:val="24"/>
+          <w:lang w:val="en-US" w:eastAsia="ru-RU"/>
+        </w:rPr>
+        <w:t>The definition of components used:</w:t>
+      </w:r>
+      <w:r>
+        <w:rPr>
+          <w:rFonts w:ascii="Times New Roman" w:eastAsia="Times New Roman" w:hAnsi="Times New Roman" w:cs="Times New Roman"/>
+          <w:color w:val="444444"/>
+          <w:sz w:val="24"/>
+          <w:szCs w:val="24"/>
+          <w:lang w:val="en-US" w:eastAsia="ru-RU"/>
+        </w:rPr>
+        <w:t xml:space="preserve"> [for the sake of simplicity only the new kind of components described]</w:t>
+      </w:r>
+    </w:p>
+    <w:p>
+      <w:pPr>
+        <w:spacing w:after="100" w:afterAutospacing="1" w:line="80" w:lineRule="atLeast"/>
+        <w:rPr>
+          <w:rFonts w:ascii="Times New Roman" w:eastAsia="Times New Roman" w:hAnsi="Times New Roman" w:cs="Times New Roman"/>
+          <w:bCs/>
+          <w:iCs/>
+          <w:color w:val="444444"/>
+          <w:sz w:val="26"/>
+          <w:szCs w:val="26"/>
+          <w:bdr w:val="none" w:sz="0" w:space="0" w:color="auto" w:frame="1"/>
+          <w:lang w:val="en-US" w:eastAsia="ru-RU"/>
+        </w:rPr>
+      </w:pPr>
+    </w:p>
+    <w:p>
+      <w:pPr>
+        <w:pStyle w:val="a9"/>
+        <w:numPr>
+          <w:ilvl w:val="0"/>
+          <w:numId w:val="3"/>
+        </w:numPr>
+        <w:spacing w:after="100" w:afterAutospacing="1" w:line="80" w:lineRule="atLeast"/>
+        <w:rPr>
+          <w:rFonts w:ascii="Times New Roman" w:eastAsia="Times New Roman" w:hAnsi="Times New Roman" w:cs="Times New Roman"/>
+          <w:bCs/>
+          <w:iCs/>
+          <w:color w:val="444444"/>
+          <w:sz w:val="26"/>
+          <w:szCs w:val="26"/>
+          <w:bdr w:val="none" w:sz="0" w:space="0" w:color="auto" w:frame="1"/>
+          <w:lang w:val="en-US" w:eastAsia="ru-RU"/>
+        </w:rPr>
+      </w:pPr>
+      <w:r>
+        <w:rPr>
+          <w:rFonts w:ascii="Times New Roman" w:eastAsia="Times New Roman" w:hAnsi="Times New Roman" w:cs="Times New Roman"/>
+          <w:bCs/>
+          <w:iCs/>
+          <w:color w:val="444444"/>
+          <w:sz w:val="26"/>
+          <w:szCs w:val="26"/>
+          <w:bdr w:val="none" w:sz="0" w:space="0" w:color="auto" w:frame="1"/>
+          <w:lang w:val="en-US" w:eastAsia="ru-RU"/>
+        </w:rPr>
+        <w:t>‘</w:t>
+      </w:r>
+      <w:proofErr w:type="spellStart"/>
+      <w:r>
+        <w:rPr>
+          <w:rFonts w:ascii="Times New Roman" w:eastAsia="Times New Roman" w:hAnsi="Times New Roman" w:cs="Times New Roman"/>
+          <w:bCs/>
+          <w:iCs/>
+          <w:color w:val="444444"/>
+          <w:sz w:val="26"/>
+          <w:szCs w:val="26"/>
+          <w:bdr w:val="none" w:sz="0" w:space="0" w:color="auto" w:frame="1"/>
+          <w:lang w:val="en-US" w:eastAsia="ru-RU"/>
+        </w:rPr>
+        <w:t>PositionsJmsAdapter</w:t>
+      </w:r>
+      <w:proofErr w:type="spellEnd"/>
+      <w:r>
+        <w:rPr>
+          <w:rFonts w:ascii="Times New Roman" w:eastAsia="Times New Roman" w:hAnsi="Times New Roman" w:cs="Times New Roman"/>
+          <w:bCs/>
+          <w:iCs/>
+          <w:color w:val="444444"/>
+          <w:sz w:val="26"/>
+          <w:szCs w:val="26"/>
+          <w:bdr w:val="none" w:sz="0" w:space="0" w:color="auto" w:frame="1"/>
+          <w:lang w:val="en-US" w:eastAsia="ru-RU"/>
+        </w:rPr>
+        <w:t xml:space="preserve"> </w:t>
+      </w:r>
+      <w:r>
+        <w:rPr>
+          <w:rFonts w:ascii="Times New Roman" w:eastAsia="Times New Roman" w:hAnsi="Times New Roman" w:cs="Times New Roman"/>
+          <w:bCs/>
+          <w:iCs/>
+          <w:color w:val="444444"/>
+          <w:sz w:val="26"/>
+          <w:szCs w:val="26"/>
+          <w:bdr w:val="none" w:sz="0" w:space="0" w:color="auto" w:frame="1"/>
+          <w:lang w:val="en-US" w:eastAsia="ru-RU"/>
+        </w:rPr>
+        <w:t>‘ – component subscribes on JMS topic, from where incoming messages arrive</w:t>
+      </w:r>
+    </w:p>
+    <w:p>
+      <w:pPr>
+        <w:pStyle w:val="a9"/>
+        <w:numPr>
+          <w:ilvl w:val="0"/>
+          <w:numId w:val="3"/>
+        </w:numPr>
+        <w:spacing w:after="100" w:afterAutospacing="1" w:line="80" w:lineRule="atLeast"/>
+        <w:rPr>
+          <w:rFonts w:ascii="Times New Roman" w:eastAsia="Times New Roman" w:hAnsi="Times New Roman" w:cs="Times New Roman"/>
+          <w:bCs/>
+          <w:iCs/>
+          <w:color w:val="444444"/>
+          <w:sz w:val="26"/>
+          <w:szCs w:val="26"/>
+          <w:bdr w:val="none" w:sz="0" w:space="0" w:color="auto" w:frame="1"/>
+          <w:lang w:val="en-US" w:eastAsia="ru-RU"/>
+        </w:rPr>
+      </w:pPr>
+      <w:r>
+        <w:rPr>
+          <w:rFonts w:ascii="Times New Roman" w:eastAsia="Times New Roman" w:hAnsi="Times New Roman" w:cs="Times New Roman"/>
+          <w:bCs/>
+          <w:iCs/>
+          <w:color w:val="444444"/>
+          <w:sz w:val="26"/>
+          <w:szCs w:val="26"/>
+          <w:bdr w:val="none" w:sz="0" w:space="0" w:color="auto" w:frame="1"/>
+          <w:lang w:val="en-US" w:eastAsia="ru-RU"/>
+        </w:rPr>
+        <w:t xml:space="preserve">‘aggregator’ – component </w:t>
+      </w:r>
+      <w:r>
+        <w:rPr>
+          <w:rFonts w:ascii="Birka" w:hAnsi="Birka" w:cs="Birka"/>
+          <w:sz w:val="20"/>
+          <w:szCs w:val="20"/>
+          <w:lang w:val="en-US"/>
+        </w:rPr>
+        <w:t>assemble</w:t>
+      </w:r>
+      <w:r>
+        <w:rPr>
+          <w:rFonts w:ascii="Birka" w:hAnsi="Birka" w:cs="Birka"/>
+          <w:sz w:val="20"/>
+          <w:szCs w:val="20"/>
+          <w:lang w:val="en-US"/>
+        </w:rPr>
+        <w:t>s</w:t>
+      </w:r>
+      <w:r>
+        <w:rPr>
+          <w:rFonts w:ascii="Birka" w:hAnsi="Birka" w:cs="Birka"/>
+          <w:sz w:val="20"/>
+          <w:szCs w:val="20"/>
+          <w:lang w:val="en-US"/>
+        </w:rPr>
+        <w:t xml:space="preserve"> multiple messages to create a single parent message</w:t>
+      </w:r>
+    </w:p>
+    <w:p>
+      <w:pPr>
+        <w:pStyle w:val="a9"/>
+        <w:numPr>
+          <w:ilvl w:val="0"/>
+          <w:numId w:val="3"/>
+        </w:numPr>
+        <w:autoSpaceDE w:val="0"/>
+        <w:autoSpaceDN w:val="0"/>
+        <w:adjustRightInd w:val="0"/>
+        <w:spacing w:after="100" w:afterAutospacing="1" w:line="80" w:lineRule="atLeast"/>
+        <w:rPr>
+          <w:rFonts w:ascii="Times New Roman" w:eastAsia="Times New Roman" w:hAnsi="Times New Roman" w:cs="Times New Roman"/>
+          <w:bCs/>
+          <w:iCs/>
+          <w:color w:val="444444"/>
+          <w:sz w:val="26"/>
+          <w:szCs w:val="26"/>
+          <w:bdr w:val="none" w:sz="0" w:space="0" w:color="auto" w:frame="1"/>
+          <w:lang w:val="en-US" w:eastAsia="ru-RU"/>
+        </w:rPr>
+      </w:pPr>
+      <w:r>
+        <w:rPr>
+          <w:rFonts w:ascii="Birka" w:hAnsi="Birka" w:cs="Birka"/>
+          <w:sz w:val="20"/>
+          <w:szCs w:val="20"/>
+          <w:lang w:val="en-US"/>
+        </w:rPr>
+        <w:t>‘</w:t>
+      </w:r>
+      <w:r>
+        <w:rPr>
+          <w:rFonts w:ascii="Birka" w:hAnsi="Birka" w:cs="Birka"/>
+          <w:sz w:val="20"/>
+          <w:szCs w:val="20"/>
+          <w:lang w:val="en-US"/>
+        </w:rPr>
+        <w:t>file-</w:t>
+      </w:r>
+      <w:r>
+        <w:rPr>
+          <w:rFonts w:ascii="Birka" w:hAnsi="Birka" w:cs="Birka"/>
+          <w:sz w:val="20"/>
+          <w:szCs w:val="20"/>
+          <w:lang w:val="en-US"/>
+        </w:rPr>
+        <w:t>outbound</w:t>
+      </w:r>
+      <w:r>
+        <w:rPr>
+          <w:rFonts w:ascii="Birka" w:hAnsi="Birka" w:cs="Birka"/>
+          <w:sz w:val="20"/>
+          <w:szCs w:val="20"/>
+          <w:lang w:val="en-US"/>
+        </w:rPr>
+        <w:t>-channel-</w:t>
+      </w:r>
+      <w:proofErr w:type="spellStart"/>
+      <w:r>
+        <w:rPr>
+          <w:rFonts w:ascii="Birka" w:hAnsi="Birka" w:cs="Birka"/>
+          <w:sz w:val="20"/>
+          <w:szCs w:val="20"/>
+          <w:lang w:val="en-US"/>
+        </w:rPr>
+        <w:t>adaper</w:t>
+      </w:r>
+      <w:proofErr w:type="spellEnd"/>
+      <w:r>
+        <w:rPr>
+          <w:rFonts w:ascii="Birka" w:hAnsi="Birka" w:cs="Birka"/>
+          <w:sz w:val="20"/>
+          <w:szCs w:val="20"/>
+          <w:lang w:val="en-US"/>
+        </w:rPr>
+        <w:t>’</w:t>
+      </w:r>
+      <w:r>
+        <w:rPr>
+          <w:rFonts w:ascii="Birka" w:hAnsi="Birka" w:cs="Birka"/>
+          <w:sz w:val="20"/>
+          <w:szCs w:val="20"/>
+          <w:lang w:val="en-US"/>
+        </w:rPr>
+        <w:t xml:space="preserve"> – component </w:t>
+      </w:r>
+      <w:r>
+        <w:rPr>
+          <w:rFonts w:ascii="Birka" w:hAnsi="Birka" w:cs="Birka"/>
+          <w:sz w:val="20"/>
+          <w:szCs w:val="20"/>
+          <w:lang w:val="en-US"/>
+        </w:rPr>
+        <w:t>job is to consume messages from a channel and write them</w:t>
+      </w:r>
+      <w:r>
+        <w:rPr>
+          <w:rFonts w:ascii="Birka" w:hAnsi="Birka" w:cs="Birka"/>
+          <w:sz w:val="20"/>
+          <w:szCs w:val="20"/>
+          <w:lang w:val="en-US"/>
+        </w:rPr>
+        <w:t xml:space="preserve"> </w:t>
+      </w:r>
+      <w:r>
+        <w:rPr>
+          <w:rFonts w:ascii="Birka" w:hAnsi="Birka" w:cs="Birka"/>
+          <w:sz w:val="20"/>
+          <w:szCs w:val="20"/>
+          <w:lang w:val="en-US"/>
+        </w:rPr>
+        <w:t>to a file system</w:t>
+      </w:r>
+    </w:p>
+    <w:p>
+      <w:pPr>
+        <w:spacing w:after="100" w:afterAutospacing="1" w:line="80" w:lineRule="atLeast"/>
+        <w:rPr>
+          <w:rFonts w:ascii="Times New Roman" w:hAnsi="Times New Roman" w:cs="Times New Roman"/>
+          <w:sz w:val="24"/>
+          <w:szCs w:val="24"/>
+          <w:lang w:val="en-US"/>
+        </w:rPr>
+      </w:pPr>
+      <w:r>
+        <w:rPr>
+          <w:rFonts w:ascii="Times New Roman" w:hAnsi="Times New Roman" w:cs="Times New Roman"/>
+          <w:sz w:val="24"/>
+          <w:szCs w:val="24"/>
+          <w:lang w:val="en-US"/>
+        </w:rPr>
+        <w:lastRenderedPageBreak/>
+        <w:t>The order of processing is next:</w:t>
+      </w:r>
+    </w:p>
+    <w:p>
+      <w:pPr>
+        <w:pStyle w:val="a9"/>
+        <w:numPr>
+          <w:ilvl w:val="0"/>
+          <w:numId w:val="4"/>
+        </w:numPr>
+        <w:spacing w:after="100" w:afterAutospacing="1" w:line="80" w:lineRule="atLeast"/>
+        <w:rPr>
+          <w:rFonts w:ascii="Times New Roman" w:eastAsia="Times New Roman" w:hAnsi="Times New Roman" w:cs="Times New Roman"/>
+          <w:bCs/>
+          <w:iCs/>
+          <w:color w:val="444444"/>
+          <w:sz w:val="24"/>
+          <w:szCs w:val="24"/>
+          <w:bdr w:val="none" w:sz="0" w:space="0" w:color="auto" w:frame="1"/>
+          <w:lang w:val="en-US" w:eastAsia="ru-RU"/>
+        </w:rPr>
+      </w:pPr>
+      <w:r>
+        <w:rPr>
+          <w:rFonts w:ascii="Times New Roman" w:eastAsia="Times New Roman" w:hAnsi="Times New Roman" w:cs="Times New Roman"/>
+          <w:bCs/>
+          <w:iCs/>
+          <w:color w:val="444444"/>
+          <w:sz w:val="24"/>
+          <w:szCs w:val="24"/>
+          <w:bdr w:val="none" w:sz="0" w:space="0" w:color="auto" w:frame="1"/>
+          <w:lang w:val="en-US" w:eastAsia="ru-RU"/>
+        </w:rPr>
+        <w:t>‘</w:t>
+      </w:r>
+      <w:proofErr w:type="spellStart"/>
+      <w:r>
+        <w:rPr>
+          <w:rFonts w:ascii="Times New Roman" w:eastAsia="Times New Roman" w:hAnsi="Times New Roman" w:cs="Times New Roman"/>
+          <w:bCs/>
+          <w:iCs/>
+          <w:color w:val="444444"/>
+          <w:sz w:val="24"/>
+          <w:szCs w:val="24"/>
+          <w:bdr w:val="none" w:sz="0" w:space="0" w:color="auto" w:frame="1"/>
+          <w:lang w:val="en-US" w:eastAsia="ru-RU"/>
+        </w:rPr>
+        <w:t>PositionsJmsAdapter</w:t>
+      </w:r>
+      <w:proofErr w:type="spellEnd"/>
+      <w:r>
+        <w:rPr>
+          <w:rFonts w:ascii="Times New Roman" w:eastAsia="Times New Roman" w:hAnsi="Times New Roman" w:cs="Times New Roman"/>
+          <w:bCs/>
+          <w:iCs/>
+          <w:color w:val="444444"/>
+          <w:sz w:val="24"/>
+          <w:szCs w:val="24"/>
+          <w:bdr w:val="none" w:sz="0" w:space="0" w:color="auto" w:frame="1"/>
+          <w:lang w:val="en-US" w:eastAsia="ru-RU"/>
+        </w:rPr>
+        <w:t xml:space="preserve"> ‘ component</w:t>
+      </w:r>
+      <w:r>
+        <w:rPr>
+          <w:rFonts w:ascii="Times New Roman" w:eastAsia="Times New Roman" w:hAnsi="Times New Roman" w:cs="Times New Roman"/>
+          <w:bCs/>
+          <w:iCs/>
+          <w:color w:val="444444"/>
+          <w:sz w:val="24"/>
+          <w:szCs w:val="24"/>
+          <w:bdr w:val="none" w:sz="0" w:space="0" w:color="auto" w:frame="1"/>
+          <w:lang w:val="en-US" w:eastAsia="ru-RU"/>
+        </w:rPr>
+        <w:t xml:space="preserve"> receives JMS messages from the topic , where the message could be presented as a single or a group of messages</w:t>
+      </w:r>
+    </w:p>
+    <w:p>
+      <w:pPr>
+        <w:pStyle w:val="a9"/>
+        <w:numPr>
+          <w:ilvl w:val="0"/>
+          <w:numId w:val="4"/>
+        </w:numPr>
+        <w:spacing w:after="100" w:afterAutospacing="1" w:line="80" w:lineRule="atLeast"/>
+        <w:rPr>
+          <w:rFonts w:ascii="Times New Roman" w:eastAsia="Times New Roman" w:hAnsi="Times New Roman" w:cs="Times New Roman"/>
+          <w:bCs/>
+          <w:iCs/>
+          <w:color w:val="444444"/>
+          <w:sz w:val="24"/>
+          <w:szCs w:val="24"/>
+          <w:bdr w:val="none" w:sz="0" w:space="0" w:color="auto" w:frame="1"/>
+          <w:lang w:val="en-US" w:eastAsia="ru-RU"/>
+        </w:rPr>
+      </w:pPr>
+      <w:r>
+        <w:rPr>
+          <w:rFonts w:ascii="Times New Roman" w:eastAsia="Times New Roman" w:hAnsi="Times New Roman" w:cs="Times New Roman"/>
+          <w:bCs/>
+          <w:iCs/>
+          <w:color w:val="444444"/>
+          <w:sz w:val="24"/>
+          <w:szCs w:val="24"/>
+          <w:bdr w:val="none" w:sz="0" w:space="0" w:color="auto" w:frame="1"/>
+          <w:lang w:val="en-US" w:eastAsia="ru-RU"/>
+        </w:rPr>
+        <w:t>‘input channel’  is a queue channel, that delivers messages to the aggregator component</w:t>
+      </w:r>
+    </w:p>
+    <w:p>
+      <w:pPr>
+        <w:pStyle w:val="a9"/>
+        <w:numPr>
+          <w:ilvl w:val="0"/>
+          <w:numId w:val="4"/>
+        </w:numPr>
+        <w:spacing w:after="100" w:afterAutospacing="1" w:line="80" w:lineRule="atLeast"/>
+        <w:rPr>
+          <w:rFonts w:ascii="Times New Roman" w:eastAsia="Times New Roman" w:hAnsi="Times New Roman" w:cs="Times New Roman"/>
+          <w:bCs/>
+          <w:iCs/>
+          <w:color w:val="444444"/>
+          <w:sz w:val="24"/>
+          <w:szCs w:val="24"/>
+          <w:bdr w:val="none" w:sz="0" w:space="0" w:color="auto" w:frame="1"/>
+          <w:lang w:val="en-US" w:eastAsia="ru-RU"/>
+        </w:rPr>
+      </w:pPr>
+      <w:r>
+        <w:rPr>
+          <w:rFonts w:ascii="Times New Roman" w:eastAsia="Times New Roman" w:hAnsi="Times New Roman" w:cs="Times New Roman"/>
+          <w:bCs/>
+          <w:iCs/>
+          <w:color w:val="444444"/>
+          <w:sz w:val="24"/>
+          <w:szCs w:val="24"/>
+          <w:bdr w:val="none" w:sz="0" w:space="0" w:color="auto" w:frame="1"/>
+          <w:lang w:val="en-US" w:eastAsia="ru-RU"/>
+        </w:rPr>
+        <w:t xml:space="preserve">‘aggregator’  component job is to </w:t>
+      </w:r>
+      <w:r>
+        <w:rPr>
+          <w:rFonts w:ascii="Times New Roman" w:hAnsi="Times New Roman" w:cs="Times New Roman"/>
+          <w:sz w:val="24"/>
+          <w:szCs w:val="24"/>
+          <w:lang w:val="en-US"/>
+        </w:rPr>
+        <w:t>assemble multiple messages to create a single parent message</w:t>
+      </w:r>
+      <w:r>
+        <w:rPr>
+          <w:rFonts w:ascii="Times New Roman" w:hAnsi="Times New Roman" w:cs="Times New Roman"/>
+          <w:sz w:val="24"/>
+          <w:szCs w:val="24"/>
+          <w:lang w:val="en-US"/>
+        </w:rPr>
+        <w:t>, who’s payload forms a byte array presenting the file transmitted</w:t>
+      </w:r>
+    </w:p>
+    <w:p>
+      <w:pPr>
+        <w:pStyle w:val="a9"/>
+        <w:numPr>
+          <w:ilvl w:val="0"/>
+          <w:numId w:val="4"/>
+        </w:numPr>
+        <w:spacing w:after="100" w:afterAutospacing="1" w:line="80" w:lineRule="atLeast"/>
+        <w:rPr>
+          <w:rFonts w:ascii="Times New Roman" w:eastAsia="Times New Roman" w:hAnsi="Times New Roman" w:cs="Times New Roman"/>
+          <w:bCs/>
+          <w:iCs/>
+          <w:color w:val="444444"/>
+          <w:sz w:val="24"/>
+          <w:szCs w:val="24"/>
+          <w:bdr w:val="none" w:sz="0" w:space="0" w:color="auto" w:frame="1"/>
+          <w:lang w:val="en-US" w:eastAsia="ru-RU"/>
+        </w:rPr>
+      </w:pPr>
+      <w:r>
+        <w:rPr>
+          <w:rFonts w:ascii="Times New Roman" w:hAnsi="Times New Roman" w:cs="Times New Roman"/>
+          <w:sz w:val="24"/>
+          <w:szCs w:val="24"/>
+          <w:lang w:val="en-US"/>
+        </w:rPr>
+        <w:t>‘</w:t>
+      </w:r>
+      <w:proofErr w:type="spellStart"/>
+      <w:proofErr w:type="gramStart"/>
+      <w:r>
+        <w:rPr>
+          <w:rFonts w:ascii="Times New Roman" w:hAnsi="Times New Roman" w:cs="Times New Roman"/>
+          <w:sz w:val="24"/>
+          <w:szCs w:val="24"/>
+          <w:lang w:val="en-US"/>
+        </w:rPr>
+        <w:t>outputChannel</w:t>
+      </w:r>
+      <w:proofErr w:type="spellEnd"/>
+      <w:proofErr w:type="gramEnd"/>
+      <w:r>
+        <w:rPr>
+          <w:rFonts w:ascii="Times New Roman" w:hAnsi="Times New Roman" w:cs="Times New Roman"/>
+          <w:sz w:val="24"/>
+          <w:szCs w:val="24"/>
+          <w:lang w:val="en-US"/>
+        </w:rPr>
+        <w:t xml:space="preserve">’ is publish-subscribe channel, that delivers messages simultaneously to tow subscribers. </w:t>
+      </w:r>
+    </w:p>
+    <w:p>
+      <w:pPr>
+        <w:pStyle w:val="a9"/>
+        <w:numPr>
+          <w:ilvl w:val="0"/>
+          <w:numId w:val="3"/>
+        </w:numPr>
+        <w:autoSpaceDE w:val="0"/>
+        <w:autoSpaceDN w:val="0"/>
+        <w:adjustRightInd w:val="0"/>
+        <w:spacing w:after="100" w:afterAutospacing="1" w:line="80" w:lineRule="atLeast"/>
+        <w:rPr>
+          <w:rFonts w:ascii="Times New Roman" w:eastAsia="Times New Roman" w:hAnsi="Times New Roman" w:cs="Times New Roman"/>
+          <w:bCs/>
+          <w:iCs/>
+          <w:color w:val="444444"/>
+          <w:sz w:val="24"/>
+          <w:szCs w:val="24"/>
+          <w:bdr w:val="none" w:sz="0" w:space="0" w:color="auto" w:frame="1"/>
+          <w:lang w:val="en-US" w:eastAsia="ru-RU"/>
+        </w:rPr>
+      </w:pPr>
+      <w:r>
+        <w:rPr>
+          <w:rFonts w:ascii="Times New Roman" w:hAnsi="Times New Roman" w:cs="Times New Roman"/>
+          <w:sz w:val="24"/>
+          <w:szCs w:val="24"/>
+          <w:lang w:val="en-US"/>
+        </w:rPr>
+        <w:t xml:space="preserve">‘outbound-channel-adapter’ [output-channel] presents itself the </w:t>
+      </w:r>
+      <w:proofErr w:type="gramStart"/>
+      <w:r>
+        <w:rPr>
+          <w:rFonts w:ascii="Times New Roman" w:hAnsi="Times New Roman" w:cs="Times New Roman"/>
+          <w:sz w:val="24"/>
+          <w:szCs w:val="24"/>
+          <w:lang w:val="en-US"/>
+        </w:rPr>
+        <w:t xml:space="preserve">component </w:t>
+      </w:r>
+      <w:r>
+        <w:rPr>
+          <w:rFonts w:ascii="Times New Roman" w:hAnsi="Times New Roman" w:cs="Times New Roman"/>
+          <w:sz w:val="24"/>
+          <w:szCs w:val="24"/>
+          <w:lang w:val="en-US"/>
+        </w:rPr>
+        <w:t xml:space="preserve">that consumes </w:t>
+      </w:r>
+      <w:r>
+        <w:rPr>
+          <w:rFonts w:ascii="Times New Roman" w:hAnsi="Times New Roman" w:cs="Times New Roman"/>
+          <w:sz w:val="24"/>
+          <w:szCs w:val="24"/>
+          <w:lang w:val="en-US"/>
+        </w:rPr>
+        <w:t>messages from a channel and write</w:t>
+      </w:r>
+      <w:proofErr w:type="gramEnd"/>
+      <w:r>
+        <w:rPr>
+          <w:rFonts w:ascii="Times New Roman" w:hAnsi="Times New Roman" w:cs="Times New Roman"/>
+          <w:sz w:val="24"/>
+          <w:szCs w:val="24"/>
+          <w:lang w:val="en-US"/>
+        </w:rPr>
+        <w:t xml:space="preserve"> them to a file system</w:t>
+      </w:r>
+      <w:r>
+        <w:rPr>
+          <w:rFonts w:ascii="Times New Roman" w:hAnsi="Times New Roman" w:cs="Times New Roman"/>
+          <w:sz w:val="24"/>
+          <w:szCs w:val="24"/>
+          <w:lang w:val="en-US"/>
+        </w:rPr>
+        <w:t xml:space="preserve">. In the future possible to develop the interfaces of different kinds, </w:t>
+      </w:r>
+      <w:proofErr w:type="spellStart"/>
+      <w:r>
+        <w:rPr>
+          <w:rFonts w:ascii="Times New Roman" w:hAnsi="Times New Roman" w:cs="Times New Roman"/>
+          <w:sz w:val="24"/>
+          <w:szCs w:val="24"/>
+          <w:lang w:val="en-US"/>
+        </w:rPr>
+        <w:t>jdbc</w:t>
+      </w:r>
+      <w:proofErr w:type="spellEnd"/>
+      <w:r>
+        <w:rPr>
+          <w:rFonts w:ascii="Times New Roman" w:hAnsi="Times New Roman" w:cs="Times New Roman"/>
+          <w:sz w:val="24"/>
+          <w:szCs w:val="24"/>
+          <w:lang w:val="en-US"/>
+        </w:rPr>
+        <w:t>, ftp, etc. to accommodate client needs.</w:t>
+      </w:r>
+    </w:p>
+    <w:p>
+      <w:pPr>
+        <w:pStyle w:val="a9"/>
+        <w:numPr>
+          <w:ilvl w:val="0"/>
+          <w:numId w:val="4"/>
+        </w:numPr>
+        <w:spacing w:after="100" w:afterAutospacing="1" w:line="80" w:lineRule="atLeast"/>
+        <w:rPr>
+          <w:rFonts w:ascii="Times New Roman" w:eastAsia="Times New Roman" w:hAnsi="Times New Roman" w:cs="Times New Roman"/>
+          <w:bCs/>
+          <w:iCs/>
+          <w:color w:val="444444"/>
+          <w:sz w:val="24"/>
+          <w:szCs w:val="24"/>
+          <w:bdr w:val="none" w:sz="0" w:space="0" w:color="auto" w:frame="1"/>
+          <w:lang w:val="en-US" w:eastAsia="ru-RU"/>
+        </w:rPr>
+      </w:pPr>
+      <w:r>
+        <w:rPr>
+          <w:rFonts w:ascii="Times New Roman" w:eastAsia="Times New Roman" w:hAnsi="Times New Roman" w:cs="Times New Roman"/>
+          <w:bCs/>
+          <w:iCs/>
+          <w:color w:val="444444"/>
+          <w:sz w:val="24"/>
+          <w:szCs w:val="24"/>
+          <w:bdr w:val="none" w:sz="0" w:space="0" w:color="auto" w:frame="1"/>
+          <w:lang w:val="en-US" w:eastAsia="ru-RU"/>
+        </w:rPr>
+        <w:t>‘service-activator’ component  get the domain name where the client is resides and create new message with that info as a payload</w:t>
+      </w:r>
+      <w:r>
+        <w:rPr>
+          <w:rFonts w:ascii="Times New Roman" w:eastAsia="Times New Roman" w:hAnsi="Times New Roman" w:cs="Times New Roman"/>
+          <w:bCs/>
+          <w:iCs/>
+          <w:color w:val="444444"/>
+          <w:sz w:val="24"/>
+          <w:szCs w:val="24"/>
+          <w:bdr w:val="none" w:sz="0" w:space="0" w:color="auto" w:frame="1"/>
+          <w:lang w:val="en-US" w:eastAsia="ru-RU"/>
+        </w:rPr>
+        <w:t>, all headers also copied from the original message, including JMS Correlation ID, that lately used by the Monitor component to identify confirmation message.</w:t>
+      </w:r>
+    </w:p>
+    <w:p>
+      <w:pPr>
+        <w:pStyle w:val="a9"/>
+        <w:numPr>
+          <w:ilvl w:val="0"/>
+          <w:numId w:val="4"/>
+        </w:numPr>
+        <w:spacing w:after="100" w:afterAutospacing="1" w:line="80" w:lineRule="atLeast"/>
+        <w:rPr>
+          <w:rFonts w:ascii="Times New Roman" w:eastAsia="Times New Roman" w:hAnsi="Times New Roman" w:cs="Times New Roman"/>
+          <w:bCs/>
+          <w:iCs/>
+          <w:color w:val="444444"/>
+          <w:sz w:val="24"/>
+          <w:szCs w:val="24"/>
+          <w:bdr w:val="none" w:sz="0" w:space="0" w:color="auto" w:frame="1"/>
+          <w:lang w:val="en-US" w:eastAsia="ru-RU"/>
+        </w:rPr>
+      </w:pPr>
+      <w:r>
+        <w:rPr>
+          <w:rFonts w:ascii="Times New Roman" w:eastAsia="Times New Roman" w:hAnsi="Times New Roman" w:cs="Times New Roman"/>
+          <w:bCs/>
+          <w:iCs/>
+          <w:color w:val="444444"/>
+          <w:sz w:val="24"/>
+          <w:szCs w:val="24"/>
+          <w:bdr w:val="none" w:sz="0" w:space="0" w:color="auto" w:frame="1"/>
+          <w:lang w:val="en-US" w:eastAsia="ru-RU"/>
+        </w:rPr>
+        <w:t>‘</w:t>
+      </w:r>
+      <w:proofErr w:type="spellStart"/>
+      <w:r>
+        <w:rPr>
+          <w:rFonts w:ascii="Times New Roman" w:eastAsia="Times New Roman" w:hAnsi="Times New Roman" w:cs="Times New Roman"/>
+          <w:bCs/>
+          <w:iCs/>
+          <w:color w:val="444444"/>
+          <w:sz w:val="24"/>
+          <w:szCs w:val="24"/>
+          <w:bdr w:val="none" w:sz="0" w:space="0" w:color="auto" w:frame="1"/>
+          <w:lang w:val="en-US" w:eastAsia="ru-RU"/>
+        </w:rPr>
+        <w:t>confirmationChannel</w:t>
+      </w:r>
+      <w:proofErr w:type="spellEnd"/>
+      <w:r>
+        <w:rPr>
+          <w:rFonts w:ascii="Times New Roman" w:eastAsia="Times New Roman" w:hAnsi="Times New Roman" w:cs="Times New Roman"/>
+          <w:bCs/>
+          <w:iCs/>
+          <w:color w:val="444444"/>
+          <w:sz w:val="24"/>
+          <w:szCs w:val="24"/>
+          <w:bdr w:val="none" w:sz="0" w:space="0" w:color="auto" w:frame="1"/>
+          <w:lang w:val="en-US" w:eastAsia="ru-RU"/>
+        </w:rPr>
+        <w:t xml:space="preserve">’ is a queue channel that provides confirmation messages to the </w:t>
+      </w:r>
+      <w:r>
+        <w:rPr>
+          <w:rFonts w:ascii="Times New Roman" w:eastAsia="Times New Roman" w:hAnsi="Times New Roman" w:cs="Times New Roman"/>
+          <w:bCs/>
+          <w:iCs/>
+          <w:color w:val="444444"/>
+          <w:sz w:val="24"/>
+          <w:szCs w:val="24"/>
+          <w:bdr w:val="none" w:sz="0" w:space="0" w:color="auto" w:frame="1"/>
+          <w:lang w:val="en-US" w:eastAsia="ru-RU"/>
+        </w:rPr>
+        <w:t>outbound JMS adapter</w:t>
+      </w:r>
+    </w:p>
+    <w:p>
+      <w:pPr>
+        <w:pStyle w:val="a9"/>
+        <w:numPr>
+          <w:ilvl w:val="0"/>
+          <w:numId w:val="4"/>
+        </w:numPr>
+        <w:spacing w:after="100" w:afterAutospacing="1" w:line="80" w:lineRule="atLeast"/>
+        <w:rPr>
+          <w:rFonts w:ascii="Times New Roman" w:eastAsia="Times New Roman" w:hAnsi="Times New Roman" w:cs="Times New Roman"/>
+          <w:bCs/>
+          <w:iCs/>
+          <w:color w:val="444444"/>
+          <w:sz w:val="24"/>
+          <w:szCs w:val="24"/>
+          <w:bdr w:val="none" w:sz="0" w:space="0" w:color="auto" w:frame="1"/>
+          <w:lang w:val="en-US" w:eastAsia="ru-RU"/>
+        </w:rPr>
+      </w:pPr>
+      <w:r>
+        <w:rPr>
+          <w:rFonts w:ascii="Times New Roman" w:eastAsia="Times New Roman" w:hAnsi="Times New Roman" w:cs="Times New Roman"/>
+          <w:bCs/>
+          <w:iCs/>
+          <w:color w:val="444444"/>
+          <w:sz w:val="24"/>
+          <w:szCs w:val="24"/>
+          <w:bdr w:val="none" w:sz="0" w:space="0" w:color="auto" w:frame="1"/>
+          <w:lang w:val="en-US" w:eastAsia="ru-RU"/>
+        </w:rPr>
+        <w:t>‘outbound-channel-adapter’ [</w:t>
+      </w:r>
+      <w:proofErr w:type="spellStart"/>
+      <w:r>
+        <w:rPr>
+          <w:rFonts w:ascii="Times New Roman" w:eastAsia="Times New Roman" w:hAnsi="Times New Roman" w:cs="Times New Roman"/>
+          <w:bCs/>
+          <w:iCs/>
+          <w:color w:val="444444"/>
+          <w:sz w:val="24"/>
+          <w:szCs w:val="24"/>
+          <w:bdr w:val="none" w:sz="0" w:space="0" w:color="auto" w:frame="1"/>
+          <w:lang w:val="en-US" w:eastAsia="ru-RU"/>
+        </w:rPr>
+        <w:t>confirmationChannel</w:t>
+      </w:r>
+      <w:proofErr w:type="spellEnd"/>
+      <w:r>
+        <w:rPr>
+          <w:rFonts w:ascii="Times New Roman" w:eastAsia="Times New Roman" w:hAnsi="Times New Roman" w:cs="Times New Roman"/>
+          <w:bCs/>
+          <w:iCs/>
+          <w:color w:val="444444"/>
+          <w:sz w:val="24"/>
+          <w:szCs w:val="24"/>
+          <w:bdr w:val="none" w:sz="0" w:space="0" w:color="auto" w:frame="1"/>
+          <w:lang w:val="en-US" w:eastAsia="ru-RU"/>
+        </w:rPr>
+        <w:t>]</w:t>
+      </w:r>
+      <w:r>
+        <w:rPr>
+          <w:rFonts w:ascii="Times New Roman" w:eastAsia="Times New Roman" w:hAnsi="Times New Roman" w:cs="Times New Roman"/>
+          <w:bCs/>
+          <w:iCs/>
+          <w:color w:val="444444"/>
+          <w:sz w:val="24"/>
+          <w:szCs w:val="24"/>
+          <w:bdr w:val="none" w:sz="0" w:space="0" w:color="auto" w:frame="1"/>
+          <w:lang w:val="en-US" w:eastAsia="ru-RU"/>
+        </w:rPr>
+        <w:t xml:space="preserve"> is an outbound JMS adapter to deliver conformation JMS messages to the conformation queue.</w:t>
+      </w:r>
+      <w:r>
+        <w:rPr>
+          <w:rFonts w:ascii="Times New Roman" w:eastAsia="Times New Roman" w:hAnsi="Times New Roman" w:cs="Times New Roman"/>
+          <w:bCs/>
+          <w:iCs/>
+          <w:color w:val="444444"/>
+          <w:sz w:val="24"/>
+          <w:szCs w:val="24"/>
+          <w:bdr w:val="none" w:sz="0" w:space="0" w:color="auto" w:frame="1"/>
+          <w:lang w:val="en-US" w:eastAsia="ru-RU"/>
+        </w:rPr>
+        <w:t xml:space="preserve"> </w:t>
+      </w:r>
+    </w:p>
+    <w:p>
+      <w:pPr>
+        <w:spacing w:after="100" w:afterAutospacing="1" w:line="80" w:lineRule="atLeast"/>
+        <w:contextualSpacing/>
+        <w:rPr>
+          <w:rFonts w:ascii="Consolas" w:hAnsi="Consolas" w:cs="Consolas"/>
+          <w:color w:val="000000"/>
+          <w:sz w:val="20"/>
+          <w:szCs w:val="20"/>
+          <w:lang w:val="en-US"/>
+        </w:rPr>
+      </w:pPr>
+      <w:proofErr w:type="gramStart"/>
+      <w:r>
+        <w:rPr>
+          <w:rFonts w:ascii="Consolas" w:hAnsi="Consolas" w:cs="Consolas"/>
+          <w:color w:val="000000"/>
+          <w:sz w:val="20"/>
+          <w:szCs w:val="20"/>
+          <w:lang w:val="en-US"/>
+        </w:rPr>
+        <w:t>#  The</w:t>
+      </w:r>
+      <w:proofErr w:type="gramEnd"/>
+      <w:r>
+        <w:rPr>
+          <w:rFonts w:ascii="Consolas" w:hAnsi="Consolas" w:cs="Consolas"/>
+          <w:color w:val="000000"/>
+          <w:sz w:val="20"/>
+          <w:szCs w:val="20"/>
+          <w:lang w:val="en-US"/>
+        </w:rPr>
+        <w:t xml:space="preserve"> JMS topic name to subscribe for incoming messages</w:t>
+      </w:r>
+    </w:p>
+    <w:p>
+      <w:pPr>
+        <w:spacing w:after="100" w:afterAutospacing="1" w:line="80" w:lineRule="atLeast"/>
+        <w:contextualSpacing/>
+        <w:rPr>
+          <w:rFonts w:ascii="Consolas" w:hAnsi="Consolas" w:cs="Consolas"/>
+          <w:color w:val="000000"/>
+          <w:sz w:val="20"/>
+          <w:szCs w:val="20"/>
+          <w:lang w:val="en-US"/>
+        </w:rPr>
+      </w:pPr>
+      <w:proofErr w:type="spellStart"/>
+      <w:proofErr w:type="gramStart"/>
+      <w:r>
+        <w:rPr>
+          <w:rFonts w:ascii="Consolas" w:hAnsi="Consolas" w:cs="Consolas"/>
+          <w:color w:val="000000"/>
+          <w:sz w:val="20"/>
+          <w:szCs w:val="20"/>
+          <w:lang w:val="en-US"/>
+        </w:rPr>
+        <w:t>mqTopic</w:t>
+      </w:r>
+      <w:proofErr w:type="spellEnd"/>
+      <w:r>
+        <w:rPr>
+          <w:rFonts w:ascii="Consolas" w:hAnsi="Consolas" w:cs="Consolas"/>
+          <w:color w:val="000000"/>
+          <w:sz w:val="20"/>
+          <w:szCs w:val="20"/>
+          <w:lang w:val="en-US"/>
+        </w:rPr>
+        <w:t>=</w:t>
+      </w:r>
+      <w:proofErr w:type="gramEnd"/>
+      <w:r>
+        <w:rPr>
+          <w:rFonts w:ascii="Consolas" w:hAnsi="Consolas" w:cs="Consolas"/>
+          <w:color w:val="000000"/>
+          <w:sz w:val="20"/>
+          <w:szCs w:val="20"/>
+          <w:lang w:val="en-US"/>
+        </w:rPr>
+        <w:t>TOPIC.FOO</w:t>
+      </w:r>
+    </w:p>
+    <w:p>
+      <w:pPr>
+        <w:spacing w:after="100" w:afterAutospacing="1" w:line="80" w:lineRule="atLeast"/>
+        <w:contextualSpacing/>
+        <w:rPr>
+          <w:rFonts w:ascii="Consolas" w:hAnsi="Consolas" w:cs="Consolas"/>
+          <w:color w:val="000000"/>
+          <w:sz w:val="20"/>
+          <w:szCs w:val="20"/>
+          <w:lang w:val="en-US"/>
+        </w:rPr>
+      </w:pPr>
+      <w:r>
+        <w:rPr>
+          <w:rFonts w:ascii="Consolas" w:hAnsi="Consolas" w:cs="Consolas"/>
+          <w:color w:val="000000"/>
+          <w:sz w:val="20"/>
+          <w:szCs w:val="20"/>
+          <w:lang w:val="en-US"/>
+        </w:rPr>
+        <w:t xml:space="preserve"># The JMS durable </w:t>
+      </w:r>
+      <w:proofErr w:type="spellStart"/>
+      <w:r>
+        <w:rPr>
+          <w:rFonts w:ascii="Consolas" w:hAnsi="Consolas" w:cs="Consolas"/>
+          <w:color w:val="000000"/>
+          <w:sz w:val="20"/>
+          <w:szCs w:val="20"/>
+          <w:lang w:val="en-US"/>
+        </w:rPr>
+        <w:t>subsciption</w:t>
+      </w:r>
+      <w:proofErr w:type="spellEnd"/>
+      <w:r>
+        <w:rPr>
+          <w:rFonts w:ascii="Consolas" w:hAnsi="Consolas" w:cs="Consolas"/>
+          <w:color w:val="000000"/>
+          <w:sz w:val="20"/>
+          <w:szCs w:val="20"/>
+          <w:lang w:val="en-US"/>
+        </w:rPr>
+        <w:t xml:space="preserve"> name</w:t>
+      </w:r>
+    </w:p>
+    <w:p>
+      <w:pPr>
+        <w:spacing w:after="100" w:afterAutospacing="1" w:line="80" w:lineRule="atLeast"/>
+        <w:contextualSpacing/>
+        <w:rPr>
+          <w:rFonts w:ascii="Consolas" w:hAnsi="Consolas" w:cs="Consolas"/>
+          <w:color w:val="000000"/>
+          <w:sz w:val="20"/>
+          <w:szCs w:val="20"/>
+          <w:lang w:val="en-US"/>
+        </w:rPr>
+      </w:pPr>
+      <w:r>
+        <w:rPr>
+          <w:rFonts w:ascii="Consolas" w:hAnsi="Consolas" w:cs="Consolas"/>
+          <w:color w:val="000000"/>
+          <w:sz w:val="20"/>
+          <w:szCs w:val="20"/>
+          <w:lang w:val="en-US"/>
+        </w:rPr>
+        <w:t>durable.subscription.name=R-Style.com</w:t>
+      </w:r>
+    </w:p>
+    <w:p>
+      <w:pPr>
+        <w:spacing w:after="100" w:afterAutospacing="1" w:line="80" w:lineRule="atLeast"/>
+        <w:contextualSpacing/>
+        <w:rPr>
+          <w:rFonts w:ascii="Consolas" w:hAnsi="Consolas" w:cs="Consolas"/>
+          <w:color w:val="000000"/>
+          <w:sz w:val="20"/>
+          <w:szCs w:val="20"/>
+          <w:lang w:val="en-US"/>
+        </w:rPr>
+      </w:pPr>
+      <w:r>
+        <w:rPr>
+          <w:rFonts w:ascii="Consolas" w:hAnsi="Consolas" w:cs="Consolas"/>
+          <w:color w:val="000000"/>
+          <w:sz w:val="20"/>
+          <w:szCs w:val="20"/>
+          <w:lang w:val="en-US"/>
+        </w:rPr>
+        <w:t># The JMS durable client ID</w:t>
+      </w:r>
+    </w:p>
+    <w:p>
+      <w:pPr>
+        <w:spacing w:after="100" w:afterAutospacing="1" w:line="80" w:lineRule="atLeast"/>
+        <w:contextualSpacing/>
+        <w:rPr>
+          <w:rFonts w:ascii="Consolas" w:hAnsi="Consolas" w:cs="Consolas"/>
+          <w:color w:val="000000"/>
+          <w:sz w:val="20"/>
+          <w:szCs w:val="20"/>
+          <w:lang w:val="en-US"/>
+        </w:rPr>
+      </w:pPr>
+      <w:r>
+        <w:rPr>
+          <w:rFonts w:ascii="Consolas" w:hAnsi="Consolas" w:cs="Consolas"/>
+          <w:color w:val="000000"/>
+          <w:sz w:val="20"/>
+          <w:szCs w:val="20"/>
+          <w:lang w:val="en-US"/>
+        </w:rPr>
+        <w:t>client.id=R14942.R-Style.com</w:t>
+      </w:r>
+    </w:p>
+    <w:p>
+      <w:pPr>
+        <w:spacing w:after="100" w:afterAutospacing="1" w:line="80" w:lineRule="atLeast"/>
+        <w:contextualSpacing/>
+        <w:rPr>
+          <w:rFonts w:ascii="Consolas" w:hAnsi="Consolas" w:cs="Consolas"/>
+          <w:color w:val="000000"/>
+          <w:sz w:val="20"/>
+          <w:szCs w:val="20"/>
+          <w:lang w:val="en-US"/>
+        </w:rPr>
+      </w:pPr>
+      <w:proofErr w:type="gramStart"/>
+      <w:r>
+        <w:rPr>
+          <w:rFonts w:ascii="Consolas" w:hAnsi="Consolas" w:cs="Consolas"/>
+          <w:color w:val="000000"/>
+          <w:sz w:val="20"/>
+          <w:szCs w:val="20"/>
+          <w:lang w:val="en-US"/>
+        </w:rPr>
+        <w:t>#  The</w:t>
+      </w:r>
+      <w:proofErr w:type="gramEnd"/>
+      <w:r>
+        <w:rPr>
+          <w:rFonts w:ascii="Consolas" w:hAnsi="Consolas" w:cs="Consolas"/>
+          <w:color w:val="000000"/>
+          <w:sz w:val="20"/>
+          <w:szCs w:val="20"/>
+          <w:lang w:val="en-US"/>
+        </w:rPr>
+        <w:t xml:space="preserve"> JMS queue name to send confirmation messages</w:t>
+      </w:r>
+    </w:p>
+    <w:p>
+      <w:pPr>
+        <w:spacing w:after="100" w:afterAutospacing="1" w:line="80" w:lineRule="atLeast"/>
+        <w:contextualSpacing/>
+        <w:rPr>
+          <w:rFonts w:ascii="Consolas" w:hAnsi="Consolas" w:cs="Consolas"/>
+          <w:color w:val="000000"/>
+          <w:sz w:val="20"/>
+          <w:szCs w:val="20"/>
+          <w:lang w:val="en-US"/>
+        </w:rPr>
+      </w:pPr>
+      <w:proofErr w:type="spellStart"/>
+      <w:proofErr w:type="gramStart"/>
+      <w:r>
+        <w:rPr>
+          <w:rFonts w:ascii="Consolas" w:hAnsi="Consolas" w:cs="Consolas"/>
+          <w:color w:val="000000"/>
+          <w:sz w:val="20"/>
+          <w:szCs w:val="20"/>
+          <w:lang w:val="en-US"/>
+        </w:rPr>
+        <w:t>mqConfirmQueue</w:t>
+      </w:r>
+      <w:proofErr w:type="spellEnd"/>
+      <w:r>
+        <w:rPr>
+          <w:rFonts w:ascii="Consolas" w:hAnsi="Consolas" w:cs="Consolas"/>
+          <w:color w:val="000000"/>
+          <w:sz w:val="20"/>
+          <w:szCs w:val="20"/>
+          <w:lang w:val="en-US"/>
+        </w:rPr>
+        <w:t>=</w:t>
+      </w:r>
+      <w:proofErr w:type="gramEnd"/>
+      <w:r>
+        <w:rPr>
+          <w:rFonts w:ascii="Consolas" w:hAnsi="Consolas" w:cs="Consolas"/>
+          <w:color w:val="000000"/>
+          <w:sz w:val="20"/>
+          <w:szCs w:val="20"/>
+          <w:lang w:val="en-US"/>
+        </w:rPr>
+        <w:t>CONFIRM.FOO</w:t>
+      </w:r>
+    </w:p>
+    <w:p>
+      <w:pPr>
+        <w:spacing w:after="100" w:afterAutospacing="1" w:line="80" w:lineRule="atLeast"/>
+        <w:contextualSpacing/>
+        <w:rPr>
+          <w:rFonts w:ascii="Consolas" w:hAnsi="Consolas" w:cs="Consolas"/>
+          <w:color w:val="000000"/>
+          <w:sz w:val="20"/>
+          <w:szCs w:val="20"/>
+          <w:lang w:val="en-US"/>
+        </w:rPr>
+      </w:pPr>
+      <w:r>
+        <w:rPr>
+          <w:rFonts w:ascii="Consolas" w:hAnsi="Consolas" w:cs="Consolas"/>
+          <w:color w:val="000000"/>
+          <w:sz w:val="20"/>
+          <w:szCs w:val="20"/>
+          <w:lang w:val="en-US"/>
+        </w:rPr>
+        <w:t xml:space="preserve"># </w:t>
+      </w:r>
+      <w:proofErr w:type="gramStart"/>
+      <w:r>
+        <w:rPr>
+          <w:rFonts w:ascii="Consolas" w:hAnsi="Consolas" w:cs="Consolas"/>
+          <w:color w:val="000000"/>
+          <w:sz w:val="20"/>
+          <w:szCs w:val="20"/>
+          <w:lang w:val="en-US"/>
+        </w:rPr>
+        <w:t>The</w:t>
+      </w:r>
+      <w:proofErr w:type="gramEnd"/>
+      <w:r>
+        <w:rPr>
+          <w:rFonts w:ascii="Consolas" w:hAnsi="Consolas" w:cs="Consolas"/>
+          <w:color w:val="000000"/>
+          <w:sz w:val="20"/>
+          <w:szCs w:val="20"/>
+          <w:lang w:val="en-US"/>
+        </w:rPr>
+        <w:t xml:space="preserve"> host name where JMS provider is deployed</w:t>
+      </w:r>
+    </w:p>
+    <w:p>
+      <w:pPr>
+        <w:spacing w:after="100" w:afterAutospacing="1" w:line="80" w:lineRule="atLeast"/>
+        <w:contextualSpacing/>
+        <w:rPr>
+          <w:rFonts w:ascii="Consolas" w:hAnsi="Consolas" w:cs="Consolas"/>
+          <w:color w:val="000000"/>
+          <w:sz w:val="20"/>
+          <w:szCs w:val="20"/>
+          <w:lang w:val="en-US"/>
+        </w:rPr>
+      </w:pPr>
+      <w:proofErr w:type="spellStart"/>
+      <w:proofErr w:type="gramStart"/>
+      <w:r>
+        <w:rPr>
+          <w:rFonts w:ascii="Consolas" w:hAnsi="Consolas" w:cs="Consolas"/>
+          <w:color w:val="000000"/>
+          <w:sz w:val="20"/>
+          <w:szCs w:val="20"/>
+          <w:lang w:val="en-US"/>
+        </w:rPr>
+        <w:t>mqHost</w:t>
+      </w:r>
+      <w:proofErr w:type="spellEnd"/>
+      <w:r>
+        <w:rPr>
+          <w:rFonts w:ascii="Consolas" w:hAnsi="Consolas" w:cs="Consolas"/>
+          <w:color w:val="000000"/>
+          <w:sz w:val="20"/>
+          <w:szCs w:val="20"/>
+          <w:lang w:val="en-US"/>
+        </w:rPr>
+        <w:t>=</w:t>
+      </w:r>
+      <w:proofErr w:type="gramEnd"/>
+      <w:r>
+        <w:rPr>
+          <w:rFonts w:ascii="Consolas" w:hAnsi="Consolas" w:cs="Consolas"/>
+          <w:color w:val="000000"/>
+          <w:sz w:val="20"/>
+          <w:szCs w:val="20"/>
+          <w:lang w:val="en-US"/>
+        </w:rPr>
+        <w:t>172.16.9.110</w:t>
+      </w:r>
+    </w:p>
+    <w:p>
+      <w:pPr>
+        <w:spacing w:after="100" w:afterAutospacing="1" w:line="80" w:lineRule="atLeast"/>
+        <w:contextualSpacing/>
+        <w:rPr>
+          <w:rFonts w:ascii="Consolas" w:hAnsi="Consolas" w:cs="Consolas"/>
+          <w:color w:val="000000"/>
+          <w:sz w:val="20"/>
+          <w:szCs w:val="20"/>
+          <w:lang w:val="en-US"/>
+        </w:rPr>
+      </w:pPr>
+      <w:r>
+        <w:rPr>
+          <w:rFonts w:ascii="Consolas" w:hAnsi="Consolas" w:cs="Consolas"/>
+          <w:color w:val="000000"/>
+          <w:sz w:val="20"/>
+          <w:szCs w:val="20"/>
+          <w:lang w:val="en-US"/>
+        </w:rPr>
+        <w:t xml:space="preserve"># </w:t>
+      </w:r>
+      <w:proofErr w:type="gramStart"/>
+      <w:r>
+        <w:rPr>
+          <w:rFonts w:ascii="Consolas" w:hAnsi="Consolas" w:cs="Consolas"/>
+          <w:color w:val="000000"/>
+          <w:sz w:val="20"/>
+          <w:szCs w:val="20"/>
+          <w:lang w:val="en-US"/>
+        </w:rPr>
+        <w:t>The</w:t>
+      </w:r>
+      <w:proofErr w:type="gramEnd"/>
+      <w:r>
+        <w:rPr>
+          <w:rFonts w:ascii="Consolas" w:hAnsi="Consolas" w:cs="Consolas"/>
+          <w:color w:val="000000"/>
+          <w:sz w:val="20"/>
+          <w:szCs w:val="20"/>
+          <w:lang w:val="en-US"/>
+        </w:rPr>
+        <w:t xml:space="preserve"> local folder name to </w:t>
+      </w:r>
+      <w:proofErr w:type="spellStart"/>
+      <w:r>
+        <w:rPr>
+          <w:rFonts w:ascii="Consolas" w:hAnsi="Consolas" w:cs="Consolas"/>
+          <w:color w:val="000000"/>
+          <w:sz w:val="20"/>
+          <w:szCs w:val="20"/>
+          <w:lang w:val="en-US"/>
+        </w:rPr>
+        <w:t>accomodate</w:t>
+      </w:r>
+      <w:proofErr w:type="spellEnd"/>
+      <w:r>
+        <w:rPr>
+          <w:rFonts w:ascii="Consolas" w:hAnsi="Consolas" w:cs="Consolas"/>
+          <w:color w:val="000000"/>
+          <w:sz w:val="20"/>
+          <w:szCs w:val="20"/>
+          <w:lang w:val="en-US"/>
+        </w:rPr>
+        <w:t xml:space="preserve"> arriving files</w:t>
+      </w:r>
+    </w:p>
+    <w:p>
+      <w:pPr>
+        <w:spacing w:after="100" w:afterAutospacing="1" w:line="80" w:lineRule="atLeast"/>
+        <w:contextualSpacing/>
+        <w:rPr>
+          <w:rFonts w:ascii="Consolas" w:hAnsi="Consolas" w:cs="Consolas"/>
+          <w:color w:val="000000"/>
+          <w:sz w:val="20"/>
+          <w:szCs w:val="20"/>
+          <w:lang w:val="en-US"/>
+        </w:rPr>
+      </w:pPr>
+      <w:proofErr w:type="spellStart"/>
+      <w:proofErr w:type="gramStart"/>
+      <w:r>
+        <w:rPr>
+          <w:rFonts w:ascii="Consolas" w:hAnsi="Consolas" w:cs="Consolas"/>
+          <w:color w:val="000000"/>
+          <w:sz w:val="20"/>
+          <w:szCs w:val="20"/>
+          <w:lang w:val="en-US"/>
+        </w:rPr>
+        <w:t>outputFolder</w:t>
+      </w:r>
+      <w:proofErr w:type="spellEnd"/>
+      <w:r>
+        <w:rPr>
+          <w:rFonts w:ascii="Consolas" w:hAnsi="Consolas" w:cs="Consolas"/>
+          <w:color w:val="000000"/>
+          <w:sz w:val="20"/>
+          <w:szCs w:val="20"/>
+          <w:lang w:val="en-US"/>
+        </w:rPr>
+        <w:t>=</w:t>
+      </w:r>
+      <w:proofErr w:type="gramEnd"/>
+      <w:r>
+        <w:rPr>
+          <w:rFonts w:ascii="Consolas" w:hAnsi="Consolas" w:cs="Consolas"/>
+          <w:color w:val="000000"/>
+          <w:sz w:val="20"/>
+          <w:szCs w:val="20"/>
+          <w:lang w:val="en-US"/>
+        </w:rPr>
+        <w:t>c:\\</w:t>
+      </w:r>
+      <w:proofErr w:type="spellStart"/>
+      <w:r>
+        <w:rPr>
+          <w:rFonts w:ascii="Consolas" w:hAnsi="Consolas" w:cs="Consolas"/>
+          <w:color w:val="000000"/>
+          <w:sz w:val="20"/>
+          <w:szCs w:val="20"/>
+          <w:lang w:val="en-US"/>
+        </w:rPr>
+        <w:t>tmp</w:t>
+      </w:r>
+      <w:proofErr w:type="spellEnd"/>
+      <w:r>
+        <w:rPr>
+          <w:rFonts w:ascii="Consolas" w:hAnsi="Consolas" w:cs="Consolas"/>
+          <w:color w:val="000000"/>
+          <w:sz w:val="20"/>
+          <w:szCs w:val="20"/>
+          <w:lang w:val="en-US"/>
+        </w:rPr>
+        <w:t>\\output</w:t>
+      </w:r>
+    </w:p>
+    <w:p>
+      <w:pPr>
+        <w:spacing w:after="100" w:afterAutospacing="1" w:line="80" w:lineRule="atLeast"/>
+        <w:contextualSpacing/>
+        <w:rPr>
+          <w:rFonts w:ascii="Consolas" w:hAnsi="Consolas" w:cs="Consolas"/>
+          <w:color w:val="000000"/>
+          <w:sz w:val="20"/>
+          <w:szCs w:val="20"/>
+          <w:lang w:val="en-US"/>
+        </w:rPr>
+      </w:pPr>
+    </w:p>
+    <w:p>
+      <w:pPr>
+        <w:spacing w:after="100" w:afterAutospacing="1" w:line="80" w:lineRule="atLeast"/>
+        <w:contextualSpacing/>
+        <w:rPr>
+          <w:rFonts w:ascii="Times New Roman" w:hAnsi="Times New Roman" w:cs="Times New Roman"/>
+          <w:sz w:val="24"/>
           <w:szCs w:val="16"/>
           <w:lang w:val="en-US"/>
         </w:rPr>
@@ -3607,11 +5126,2195 @@
       <w:r>
         <w:rPr>
           <w:rFonts w:ascii="Times New Roman" w:hAnsi="Times New Roman" w:cs="Times New Roman"/>
-          <w:sz w:val="16"/>
+          <w:sz w:val="24"/>
           <w:szCs w:val="16"/>
           <w:lang w:val="en-US"/>
         </w:rPr>
+        <w:t>The packaging process:</w:t>
+      </w:r>
+    </w:p>
+    <w:p>
+      <w:pPr>
+        <w:spacing w:after="100" w:afterAutospacing="1" w:line="80" w:lineRule="atLeast"/>
+        <w:contextualSpacing/>
+        <w:rPr>
+          <w:rFonts w:ascii="Times New Roman" w:hAnsi="Times New Roman" w:cs="Times New Roman"/>
+          <w:sz w:val="24"/>
+          <w:szCs w:val="16"/>
+          <w:lang w:val="en-US"/>
+        </w:rPr>
+      </w:pPr>
+    </w:p>
+    <w:p>
+      <w:pPr>
+        <w:spacing w:after="100" w:afterAutospacing="1" w:line="80" w:lineRule="atLeast"/>
+        <w:rPr>
+          <w:rFonts w:ascii="Times New Roman" w:hAnsi="Times New Roman" w:cs="Times New Roman"/>
+          <w:sz w:val="24"/>
+          <w:szCs w:val="16"/>
+          <w:lang w:val="en-US"/>
+        </w:rPr>
+      </w:pPr>
+      <w:r>
+        <w:rPr>
+          <w:rFonts w:ascii="Times New Roman" w:hAnsi="Times New Roman" w:cs="Times New Roman"/>
+          <w:sz w:val="24"/>
+          <w:szCs w:val="16"/>
+          <w:lang w:val="en-US"/>
+        </w:rPr>
+        <w:t>Every project is bundled as maven project, the call ‘</w:t>
+      </w:r>
+      <w:proofErr w:type="spellStart"/>
+      <w:r>
+        <w:rPr>
+          <w:rFonts w:ascii="Times New Roman" w:hAnsi="Times New Roman" w:cs="Times New Roman"/>
+          <w:sz w:val="24"/>
+          <w:szCs w:val="16"/>
+          <w:lang w:val="en-US"/>
+        </w:rPr>
+        <w:t>mvn</w:t>
+      </w:r>
+      <w:proofErr w:type="spellEnd"/>
+      <w:r>
+        <w:rPr>
+          <w:rFonts w:ascii="Times New Roman" w:hAnsi="Times New Roman" w:cs="Times New Roman"/>
+          <w:sz w:val="24"/>
+          <w:szCs w:val="16"/>
+          <w:lang w:val="en-US"/>
+        </w:rPr>
+        <w:t xml:space="preserve"> clean package’ produces distributable zip bundle in the target folder. In the scripts/</w:t>
+      </w:r>
+      <w:proofErr w:type="spellStart"/>
+      <w:r>
+        <w:rPr>
+          <w:rFonts w:ascii="Times New Roman" w:hAnsi="Times New Roman" w:cs="Times New Roman"/>
+          <w:sz w:val="24"/>
+          <w:szCs w:val="16"/>
+          <w:lang w:val="en-US"/>
+        </w:rPr>
+        <w:t>msdos</w:t>
+      </w:r>
+      <w:proofErr w:type="spellEnd"/>
+      <w:r>
+        <w:rPr>
+          <w:rFonts w:ascii="Times New Roman" w:hAnsi="Times New Roman" w:cs="Times New Roman"/>
+          <w:sz w:val="24"/>
+          <w:szCs w:val="16"/>
+          <w:lang w:val="en-US"/>
+        </w:rPr>
+        <w:t xml:space="preserve"> folder there’s file run.bat to start application in test mode. In the future just the same initialization process would be completed using RS Doc delivery bundle instead of t</w:t>
+      </w:r>
+      <w:r>
+        <w:rPr>
+          <w:rFonts w:ascii="Times New Roman" w:hAnsi="Times New Roman" w:cs="Times New Roman"/>
+          <w:sz w:val="24"/>
+          <w:szCs w:val="16"/>
+          <w:lang w:val="en-US"/>
+        </w:rPr>
+        <w:t>he using ‘</w:t>
+      </w:r>
+      <w:proofErr w:type="spellStart"/>
+      <w:r>
+        <w:rPr>
+          <w:rFonts w:ascii="Times New Roman" w:hAnsi="Times New Roman" w:cs="Times New Roman"/>
+          <w:sz w:val="24"/>
+          <w:szCs w:val="16"/>
+          <w:lang w:val="en-US"/>
+        </w:rPr>
+        <w:t>ru.rstyle.si.main.Receiv</w:t>
+      </w:r>
+      <w:r>
+        <w:rPr>
+          <w:rFonts w:ascii="Times New Roman" w:hAnsi="Times New Roman" w:cs="Times New Roman"/>
+          <w:sz w:val="24"/>
+          <w:szCs w:val="16"/>
+          <w:lang w:val="en-US"/>
+        </w:rPr>
+        <w:t>er</w:t>
+      </w:r>
+      <w:proofErr w:type="spellEnd"/>
+      <w:r>
+        <w:rPr>
+          <w:rFonts w:ascii="Times New Roman" w:hAnsi="Times New Roman" w:cs="Times New Roman"/>
+          <w:sz w:val="24"/>
+          <w:szCs w:val="16"/>
+          <w:lang w:val="en-US"/>
+        </w:rPr>
+        <w:t xml:space="preserve">’ test case.    </w:t>
+      </w:r>
+    </w:p>
+    <w:p>
+      <w:pPr>
+        <w:spacing w:after="100" w:afterAutospacing="1" w:line="80" w:lineRule="atLeast"/>
+        <w:rPr>
+          <w:rFonts w:ascii="Times New Roman" w:hAnsi="Times New Roman" w:cs="Times New Roman"/>
+          <w:sz w:val="24"/>
+          <w:szCs w:val="16"/>
+          <w:lang w:val="en-US"/>
+        </w:rPr>
+      </w:pPr>
+    </w:p>
+    <w:p>
+      <w:pPr>
+        <w:spacing w:after="100" w:afterAutospacing="1" w:line="80" w:lineRule="atLeast"/>
+        <w:rPr>
+          <w:rFonts w:ascii="Times New Roman" w:eastAsia="Times New Roman" w:hAnsi="Times New Roman" w:cs="Times New Roman"/>
+          <w:bCs/>
+          <w:iCs/>
+          <w:color w:val="444444"/>
+          <w:sz w:val="24"/>
+          <w:szCs w:val="24"/>
+          <w:bdr w:val="none" w:sz="0" w:space="0" w:color="auto" w:frame="1"/>
+          <w:lang w:val="en-US" w:eastAsia="ru-RU"/>
+        </w:rPr>
+      </w:pPr>
+      <w:r>
+        <w:rPr>
+          <w:rFonts w:ascii="Times New Roman" w:eastAsia="Times New Roman" w:hAnsi="Times New Roman" w:cs="Times New Roman"/>
+          <w:b/>
+          <w:bCs/>
+          <w:i/>
+          <w:iCs/>
+          <w:color w:val="444444"/>
+          <w:sz w:val="26"/>
+          <w:szCs w:val="26"/>
+          <w:bdr w:val="none" w:sz="0" w:space="0" w:color="auto" w:frame="1"/>
+          <w:lang w:val="en-US" w:eastAsia="ru-RU"/>
+        </w:rPr>
+        <w:t xml:space="preserve">           </w:t>
+      </w:r>
+      <w:r>
+        <w:rPr>
+          <w:rFonts w:ascii="Times New Roman" w:eastAsia="Times New Roman" w:hAnsi="Times New Roman" w:cs="Times New Roman"/>
+          <w:b/>
+          <w:bCs/>
+          <w:i/>
+          <w:iCs/>
+          <w:color w:val="444444"/>
+          <w:sz w:val="26"/>
+          <w:szCs w:val="26"/>
+          <w:bdr w:val="none" w:sz="0" w:space="0" w:color="auto" w:frame="1"/>
+          <w:lang w:val="en-US" w:eastAsia="ru-RU"/>
+        </w:rPr>
+        <w:t>The</w:t>
+      </w:r>
+      <w:r>
+        <w:rPr>
+          <w:rFonts w:ascii="Times New Roman" w:eastAsia="Times New Roman" w:hAnsi="Times New Roman" w:cs="Times New Roman"/>
+          <w:b/>
+          <w:bCs/>
+          <w:i/>
+          <w:iCs/>
+          <w:color w:val="444444"/>
+          <w:sz w:val="26"/>
+          <w:szCs w:val="26"/>
+          <w:bdr w:val="none" w:sz="0" w:space="0" w:color="auto" w:frame="1"/>
+          <w:lang w:val="en-US" w:eastAsia="ru-RU"/>
+        </w:rPr>
+        <w:t xml:space="preserve"> Monitor component </w:t>
+      </w:r>
+      <w:proofErr w:type="spellStart"/>
+      <w:r>
+        <w:rPr>
+          <w:rFonts w:ascii="Times New Roman" w:eastAsia="Times New Roman" w:hAnsi="Times New Roman" w:cs="Times New Roman"/>
+          <w:b/>
+          <w:bCs/>
+          <w:i/>
+          <w:iCs/>
+          <w:color w:val="444444"/>
+          <w:sz w:val="26"/>
+          <w:szCs w:val="26"/>
+          <w:bdr w:val="none" w:sz="0" w:space="0" w:color="auto" w:frame="1"/>
+          <w:lang w:val="en-US" w:eastAsia="ru-RU"/>
+        </w:rPr>
+        <w:t>workfllow</w:t>
+      </w:r>
+      <w:proofErr w:type="spellEnd"/>
+      <w:r>
+        <w:rPr>
+          <w:rFonts w:ascii="Times New Roman" w:eastAsia="Times New Roman" w:hAnsi="Times New Roman" w:cs="Times New Roman"/>
+          <w:b/>
+          <w:bCs/>
+          <w:i/>
+          <w:iCs/>
+          <w:color w:val="444444"/>
+          <w:sz w:val="26"/>
+          <w:szCs w:val="26"/>
+          <w:bdr w:val="none" w:sz="0" w:space="0" w:color="auto" w:frame="1"/>
+          <w:lang w:val="en-US" w:eastAsia="ru-RU"/>
+        </w:rPr>
+        <w:t xml:space="preserve"> definition and explanation</w:t>
+      </w:r>
+    </w:p>
+    <w:p>
+      <w:pPr>
+        <w:spacing w:after="100" w:afterAutospacing="1" w:line="80" w:lineRule="atLeast"/>
+        <w:rPr>
+          <w:rFonts w:ascii="Times New Roman" w:eastAsia="Times New Roman" w:hAnsi="Times New Roman" w:cs="Times New Roman"/>
+          <w:bCs/>
+          <w:iCs/>
+          <w:color w:val="444444"/>
+          <w:sz w:val="24"/>
+          <w:szCs w:val="24"/>
+          <w:bdr w:val="none" w:sz="0" w:space="0" w:color="auto" w:frame="1"/>
+          <w:lang w:val="en-US" w:eastAsia="ru-RU"/>
+        </w:rPr>
+      </w:pPr>
+      <w:r>
+        <w:rPr>
+          <w:rFonts w:ascii="Times New Roman" w:eastAsia="Times New Roman" w:hAnsi="Times New Roman" w:cs="Times New Roman"/>
+          <w:bCs/>
+          <w:iCs/>
+          <w:noProof/>
+          <w:color w:val="444444"/>
+          <w:sz w:val="24"/>
+          <w:szCs w:val="24"/>
+          <w:bdr w:val="none" w:sz="0" w:space="0" w:color="auto" w:frame="1"/>
+          <w:lang w:eastAsia="ru-RU"/>
+        </w:rPr>
+        <w:drawing>
+          <wp:inline distT="0" distB="0" distL="0" distR="0">
+            <wp:extent cx="4779010" cy="1242060"/>
+            <wp:effectExtent l="0" t="0" r="2540" b="0"/>
+            <wp:docPr id="3" name="Рисунок 3"/>
+            <wp:cNvGraphicFramePr>
+              <a:graphicFrameLocks xmlns:a="http://schemas.openxmlformats.org/drawingml/2006/main" noChangeAspect="1"/>
+            </wp:cNvGraphicFramePr>
+            <a:graphic xmlns:a="http://schemas.openxmlformats.org/drawingml/2006/main">
+              <a:graphicData uri="http://schemas.openxmlformats.org/drawingml/2006/picture">
+                <pic:pic xmlns:pic="http://schemas.openxmlformats.org/drawingml/2006/picture">
+                  <pic:nvPicPr>
+                    <pic:cNvPr id="0" name="Picture 2"/>
+                    <pic:cNvPicPr>
+                      <a:picLocks noChangeAspect="1" noChangeArrowheads="1"/>
+                    </pic:cNvPicPr>
+                  </pic:nvPicPr>
+                  <pic:blipFill>
+                    <a:blip r:embed="rId8">
+                      <a:extLst>
+                        <a:ext uri="{28A0092B-C50C-407E-A947-70E740481C1C}">
+                          <a14:useLocalDpi xmlns:a14="http://schemas.microsoft.com/office/drawing/2010/main" val="0"/>
+                        </a:ext>
+                      </a:extLst>
+                    </a:blip>
+                    <a:srcRect/>
+                    <a:stretch>
+                      <a:fillRect/>
+                    </a:stretch>
+                  </pic:blipFill>
+                  <pic:spPr bwMode="auto">
+                    <a:xfrm>
+                      <a:off x="0" y="0"/>
+                      <a:ext cx="4779010" cy="1242060"/>
+                    </a:xfrm>
+                    <a:prstGeom prst="rect">
+                      <a:avLst/>
+                    </a:prstGeom>
+                    <a:noFill/>
+                    <a:ln>
+                      <a:noFill/>
+                    </a:ln>
+                  </pic:spPr>
+                </pic:pic>
+              </a:graphicData>
+            </a:graphic>
+          </wp:inline>
+        </w:drawing>
+      </w:r>
+    </w:p>
+    <w:p>
+      <w:pPr>
+        <w:spacing w:after="0" w:line="360" w:lineRule="atLeast"/>
+        <w:textAlignment w:val="baseline"/>
+        <w:rPr>
+          <w:rFonts w:ascii="Times New Roman" w:eastAsia="Times New Roman" w:hAnsi="Times New Roman" w:cs="Times New Roman"/>
+          <w:color w:val="444444"/>
+          <w:sz w:val="24"/>
+          <w:szCs w:val="24"/>
+          <w:lang w:val="en-US" w:eastAsia="ru-RU"/>
+        </w:rPr>
+      </w:pPr>
+      <w:r>
+        <w:rPr>
+          <w:rFonts w:ascii="Times New Roman" w:eastAsia="Times New Roman" w:hAnsi="Times New Roman" w:cs="Times New Roman"/>
+          <w:color w:val="444444"/>
+          <w:sz w:val="24"/>
+          <w:szCs w:val="24"/>
+          <w:lang w:val="en-US" w:eastAsia="ru-RU"/>
+        </w:rPr>
+        <w:lastRenderedPageBreak/>
+        <w:t>The definition of components used:</w:t>
+      </w:r>
+      <w:r>
+        <w:rPr>
+          <w:rFonts w:ascii="Times New Roman" w:eastAsia="Times New Roman" w:hAnsi="Times New Roman" w:cs="Times New Roman"/>
+          <w:color w:val="444444"/>
+          <w:sz w:val="24"/>
+          <w:szCs w:val="24"/>
+          <w:lang w:val="en-US" w:eastAsia="ru-RU"/>
+        </w:rPr>
+        <w:t xml:space="preserve"> [for the sake of simplicity only the new kind of components described]</w:t>
+      </w:r>
+    </w:p>
+    <w:p>
+      <w:pPr>
+        <w:spacing w:after="0" w:line="360" w:lineRule="atLeast"/>
+        <w:textAlignment w:val="baseline"/>
+        <w:rPr>
+          <w:rFonts w:ascii="Times New Roman" w:eastAsia="Times New Roman" w:hAnsi="Times New Roman" w:cs="Times New Roman"/>
+          <w:color w:val="444444"/>
+          <w:sz w:val="24"/>
+          <w:szCs w:val="24"/>
+          <w:lang w:val="en-US" w:eastAsia="ru-RU"/>
+        </w:rPr>
+      </w:pPr>
+    </w:p>
+    <w:p>
+      <w:pPr>
+        <w:spacing w:after="100" w:afterAutospacing="1" w:line="80" w:lineRule="atLeast"/>
+        <w:rPr>
+          <w:rFonts w:ascii="Times New Roman" w:hAnsi="Times New Roman" w:cs="Times New Roman"/>
+          <w:sz w:val="24"/>
+          <w:szCs w:val="24"/>
+          <w:lang w:val="en-US"/>
+        </w:rPr>
+      </w:pPr>
+      <w:r>
+        <w:rPr>
+          <w:rFonts w:ascii="Times New Roman" w:hAnsi="Times New Roman" w:cs="Times New Roman"/>
+          <w:sz w:val="24"/>
+          <w:szCs w:val="24"/>
+          <w:lang w:val="en-US"/>
+        </w:rPr>
+        <w:t>1)</w:t>
+      </w:r>
+      <w:r>
+        <w:rPr>
+          <w:rFonts w:ascii="Times New Roman" w:hAnsi="Times New Roman" w:cs="Times New Roman"/>
+          <w:sz w:val="24"/>
+          <w:szCs w:val="24"/>
+          <w:lang w:val="en-US"/>
+        </w:rPr>
+        <w:tab/>
+        <w:t xml:space="preserve">outbound-channel-adapter component presents itself </w:t>
+      </w:r>
+      <w:proofErr w:type="spellStart"/>
+      <w:r>
+        <w:rPr>
+          <w:rFonts w:ascii="Times New Roman" w:hAnsi="Times New Roman" w:cs="Times New Roman"/>
+          <w:sz w:val="24"/>
+          <w:szCs w:val="24"/>
+          <w:lang w:val="en-US"/>
+        </w:rPr>
+        <w:t>jdbc</w:t>
+      </w:r>
+      <w:proofErr w:type="spellEnd"/>
+      <w:r>
+        <w:rPr>
+          <w:rFonts w:ascii="Times New Roman" w:hAnsi="Times New Roman" w:cs="Times New Roman"/>
+          <w:sz w:val="24"/>
+          <w:szCs w:val="24"/>
+          <w:lang w:val="en-US"/>
+        </w:rPr>
+        <w:t xml:space="preserve"> adapter to execute </w:t>
+      </w:r>
+      <w:proofErr w:type="spellStart"/>
+      <w:r>
+        <w:rPr>
+          <w:rFonts w:ascii="Times New Roman" w:hAnsi="Times New Roman" w:cs="Times New Roman"/>
+          <w:sz w:val="24"/>
+          <w:szCs w:val="24"/>
+          <w:lang w:val="en-US"/>
+        </w:rPr>
+        <w:t>sql</w:t>
+      </w:r>
+      <w:proofErr w:type="spellEnd"/>
+      <w:r>
+        <w:rPr>
+          <w:rFonts w:ascii="Times New Roman" w:hAnsi="Times New Roman" w:cs="Times New Roman"/>
+          <w:sz w:val="24"/>
+          <w:szCs w:val="24"/>
+          <w:lang w:val="en-US"/>
+        </w:rPr>
+        <w:t xml:space="preserve"> queries on the database when the message arrives</w:t>
+      </w:r>
+    </w:p>
+    <w:p>
+      <w:pPr>
+        <w:spacing w:after="100" w:afterAutospacing="1" w:line="80" w:lineRule="atLeast"/>
+        <w:rPr>
+          <w:rFonts w:ascii="Times New Roman" w:hAnsi="Times New Roman" w:cs="Times New Roman"/>
+          <w:sz w:val="24"/>
+          <w:szCs w:val="24"/>
+          <w:lang w:val="en-US"/>
+        </w:rPr>
+      </w:pPr>
+      <w:r>
+        <w:rPr>
+          <w:rFonts w:ascii="Times New Roman" w:hAnsi="Times New Roman" w:cs="Times New Roman"/>
+          <w:sz w:val="24"/>
+          <w:szCs w:val="24"/>
+          <w:lang w:val="en-US"/>
+        </w:rPr>
+        <w:t>The order of processing is next:</w:t>
+      </w:r>
+    </w:p>
+    <w:p>
+      <w:pPr>
+        <w:pStyle w:val="a9"/>
+        <w:numPr>
+          <w:ilvl w:val="0"/>
+          <w:numId w:val="6"/>
+        </w:numPr>
+        <w:spacing w:after="100" w:afterAutospacing="1" w:line="80" w:lineRule="atLeast"/>
+        <w:rPr>
+          <w:rFonts w:ascii="Times New Roman" w:eastAsia="Times New Roman" w:hAnsi="Times New Roman" w:cs="Times New Roman"/>
+          <w:bCs/>
+          <w:iCs/>
+          <w:color w:val="444444"/>
+          <w:sz w:val="24"/>
+          <w:szCs w:val="24"/>
+          <w:bdr w:val="none" w:sz="0" w:space="0" w:color="auto" w:frame="1"/>
+          <w:lang w:val="en-US" w:eastAsia="ru-RU"/>
+        </w:rPr>
+      </w:pPr>
+      <w:r>
+        <w:rPr>
+          <w:rFonts w:ascii="Times New Roman" w:eastAsia="Times New Roman" w:hAnsi="Times New Roman" w:cs="Times New Roman"/>
+          <w:bCs/>
+          <w:iCs/>
+          <w:color w:val="444444"/>
+          <w:sz w:val="24"/>
+          <w:szCs w:val="24"/>
+          <w:bdr w:val="none" w:sz="0" w:space="0" w:color="auto" w:frame="1"/>
+          <w:lang w:val="en-US" w:eastAsia="ru-RU"/>
+        </w:rPr>
+        <w:t>‘</w:t>
+      </w:r>
+      <w:proofErr w:type="spellStart"/>
+      <w:r>
+        <w:rPr>
+          <w:rFonts w:ascii="Times New Roman" w:eastAsia="Times New Roman" w:hAnsi="Times New Roman" w:cs="Times New Roman"/>
+          <w:bCs/>
+          <w:iCs/>
+          <w:color w:val="444444"/>
+          <w:sz w:val="24"/>
+          <w:szCs w:val="24"/>
+          <w:bdr w:val="none" w:sz="0" w:space="0" w:color="auto" w:frame="1"/>
+          <w:lang w:val="en-US" w:eastAsia="ru-RU"/>
+        </w:rPr>
+        <w:t>positionsJmsAdapter</w:t>
+      </w:r>
+      <w:proofErr w:type="spellEnd"/>
+      <w:r>
+        <w:rPr>
+          <w:rFonts w:ascii="Times New Roman" w:eastAsia="Times New Roman" w:hAnsi="Times New Roman" w:cs="Times New Roman"/>
+          <w:bCs/>
+          <w:iCs/>
+          <w:color w:val="444444"/>
+          <w:sz w:val="24"/>
+          <w:szCs w:val="24"/>
+          <w:bdr w:val="none" w:sz="0" w:space="0" w:color="auto" w:frame="1"/>
+          <w:lang w:val="en-US" w:eastAsia="ru-RU"/>
+        </w:rPr>
+        <w:t>’ subscribes at the queue where the confirmation messages are arrived</w:t>
+      </w:r>
+    </w:p>
+    <w:p>
+      <w:pPr>
+        <w:pStyle w:val="a9"/>
+        <w:numPr>
+          <w:ilvl w:val="0"/>
+          <w:numId w:val="6"/>
+        </w:numPr>
+        <w:spacing w:after="100" w:afterAutospacing="1" w:line="80" w:lineRule="atLeast"/>
+        <w:rPr>
+          <w:rFonts w:ascii="Times New Roman" w:eastAsia="Times New Roman" w:hAnsi="Times New Roman" w:cs="Times New Roman"/>
+          <w:bCs/>
+          <w:iCs/>
+          <w:color w:val="444444"/>
+          <w:sz w:val="24"/>
+          <w:szCs w:val="24"/>
+          <w:bdr w:val="none" w:sz="0" w:space="0" w:color="auto" w:frame="1"/>
+          <w:lang w:val="en-US" w:eastAsia="ru-RU"/>
+        </w:rPr>
+      </w:pPr>
+      <w:r>
+        <w:rPr>
+          <w:rFonts w:ascii="Times New Roman" w:eastAsia="Times New Roman" w:hAnsi="Times New Roman" w:cs="Times New Roman"/>
+          <w:bCs/>
+          <w:iCs/>
+          <w:color w:val="444444"/>
+          <w:sz w:val="24"/>
+          <w:szCs w:val="24"/>
+          <w:bdr w:val="none" w:sz="0" w:space="0" w:color="auto" w:frame="1"/>
+          <w:lang w:val="en-US" w:eastAsia="ru-RU"/>
+        </w:rPr>
+        <w:t>‘</w:t>
+      </w:r>
+      <w:proofErr w:type="spellStart"/>
+      <w:r>
+        <w:rPr>
+          <w:rFonts w:ascii="Times New Roman" w:eastAsia="Times New Roman" w:hAnsi="Times New Roman" w:cs="Times New Roman"/>
+          <w:bCs/>
+          <w:iCs/>
+          <w:color w:val="444444"/>
+          <w:sz w:val="24"/>
+          <w:szCs w:val="24"/>
+          <w:bdr w:val="none" w:sz="0" w:space="0" w:color="auto" w:frame="1"/>
+          <w:lang w:val="en-US" w:eastAsia="ru-RU"/>
+        </w:rPr>
+        <w:t>inputChannel</w:t>
+      </w:r>
+      <w:proofErr w:type="spellEnd"/>
+      <w:r>
+        <w:rPr>
+          <w:rFonts w:ascii="Times New Roman" w:eastAsia="Times New Roman" w:hAnsi="Times New Roman" w:cs="Times New Roman"/>
+          <w:bCs/>
+          <w:iCs/>
+          <w:color w:val="444444"/>
+          <w:sz w:val="24"/>
+          <w:szCs w:val="24"/>
+          <w:bdr w:val="none" w:sz="0" w:space="0" w:color="auto" w:frame="1"/>
+          <w:lang w:val="en-US" w:eastAsia="ru-RU"/>
+        </w:rPr>
+        <w:t>’ is a queue channel to deliver confirmation messages to the JDBC outbound adapter</w:t>
+      </w:r>
+    </w:p>
+    <w:p>
+      <w:pPr>
+        <w:pStyle w:val="a9"/>
+        <w:numPr>
+          <w:ilvl w:val="0"/>
+          <w:numId w:val="6"/>
+        </w:numPr>
+        <w:spacing w:after="100" w:afterAutospacing="1" w:line="80" w:lineRule="atLeast"/>
+        <w:rPr>
+          <w:rFonts w:ascii="Times New Roman" w:eastAsia="Times New Roman" w:hAnsi="Times New Roman" w:cs="Times New Roman"/>
+          <w:bCs/>
+          <w:iCs/>
+          <w:sz w:val="24"/>
+          <w:szCs w:val="24"/>
+          <w:bdr w:val="none" w:sz="0" w:space="0" w:color="auto" w:frame="1"/>
+          <w:lang w:val="en-US" w:eastAsia="ru-RU"/>
+        </w:rPr>
+      </w:pPr>
+      <w:r>
+        <w:rPr>
+          <w:rFonts w:ascii="Times New Roman" w:eastAsia="Times New Roman" w:hAnsi="Times New Roman" w:cs="Times New Roman"/>
+          <w:bCs/>
+          <w:iCs/>
+          <w:sz w:val="24"/>
+          <w:szCs w:val="24"/>
+          <w:bdr w:val="none" w:sz="0" w:space="0" w:color="auto" w:frame="1"/>
+          <w:lang w:val="en-US" w:eastAsia="ru-RU"/>
+        </w:rPr>
+        <w:t>‘</w:t>
+      </w:r>
+      <w:r>
+        <w:rPr>
+          <w:rFonts w:ascii="Consolas" w:hAnsi="Consolas" w:cs="Consolas"/>
+          <w:sz w:val="20"/>
+          <w:szCs w:val="20"/>
+          <w:lang w:val="en-US"/>
+        </w:rPr>
+        <w:t>outbound-channel-adapter</w:t>
+      </w:r>
+      <w:bookmarkStart w:id="0" w:name="_GoBack"/>
+      <w:bookmarkEnd w:id="0"/>
+      <w:r>
+        <w:rPr>
+          <w:rFonts w:ascii="Times New Roman" w:eastAsia="Times New Roman" w:hAnsi="Times New Roman" w:cs="Times New Roman"/>
+          <w:bCs/>
+          <w:iCs/>
+          <w:sz w:val="24"/>
+          <w:szCs w:val="24"/>
+          <w:bdr w:val="none" w:sz="0" w:space="0" w:color="auto" w:frame="1"/>
+          <w:lang w:val="en-US" w:eastAsia="ru-RU"/>
+        </w:rPr>
+        <w:t>’</w:t>
+      </w:r>
+      <w:r>
+        <w:rPr>
+          <w:rFonts w:ascii="Times New Roman" w:eastAsia="Times New Roman" w:hAnsi="Times New Roman" w:cs="Times New Roman"/>
+          <w:bCs/>
+          <w:iCs/>
+          <w:sz w:val="24"/>
+          <w:szCs w:val="24"/>
+          <w:bdr w:val="none" w:sz="0" w:space="0" w:color="auto" w:frame="1"/>
+          <w:lang w:val="en-US" w:eastAsia="ru-RU"/>
+        </w:rPr>
+        <w:t xml:space="preserve"> executed delete operation on the ‘</w:t>
+      </w:r>
+      <w:proofErr w:type="spellStart"/>
+      <w:r>
+        <w:rPr>
+          <w:rFonts w:ascii="Times New Roman" w:eastAsia="Times New Roman" w:hAnsi="Times New Roman" w:cs="Times New Roman"/>
+          <w:bCs/>
+          <w:iCs/>
+          <w:sz w:val="24"/>
+          <w:szCs w:val="24"/>
+          <w:bdr w:val="none" w:sz="0" w:space="0" w:color="auto" w:frame="1"/>
+          <w:lang w:val="en-US" w:eastAsia="ru-RU"/>
+        </w:rPr>
+        <w:t>status_table</w:t>
+      </w:r>
+      <w:proofErr w:type="spellEnd"/>
+      <w:r>
+        <w:rPr>
+          <w:rFonts w:ascii="Times New Roman" w:eastAsia="Times New Roman" w:hAnsi="Times New Roman" w:cs="Times New Roman"/>
+          <w:bCs/>
+          <w:iCs/>
+          <w:sz w:val="24"/>
+          <w:szCs w:val="24"/>
+          <w:bdr w:val="none" w:sz="0" w:space="0" w:color="auto" w:frame="1"/>
+          <w:lang w:val="en-US" w:eastAsia="ru-RU"/>
+        </w:rPr>
+        <w:t xml:space="preserve">’ </w:t>
+      </w:r>
+      <w:r>
+        <w:rPr>
+          <w:rFonts w:ascii="Times New Roman" w:eastAsia="Times New Roman" w:hAnsi="Times New Roman" w:cs="Times New Roman"/>
+          <w:bCs/>
+          <w:iCs/>
+          <w:sz w:val="24"/>
+          <w:szCs w:val="24"/>
+          <w:bdr w:val="none" w:sz="0" w:space="0" w:color="auto" w:frame="1"/>
+          <w:lang w:val="en-US" w:eastAsia="ru-RU"/>
+        </w:rPr>
+        <w:t>for those messages that have just the same Correlation ID and domain.name.</w:t>
+      </w:r>
+      <w:r>
+        <w:rPr>
+          <w:rFonts w:ascii="Times New Roman" w:eastAsia="Times New Roman" w:hAnsi="Times New Roman" w:cs="Times New Roman"/>
+          <w:bCs/>
+          <w:iCs/>
+          <w:sz w:val="24"/>
+          <w:szCs w:val="24"/>
+          <w:bdr w:val="none" w:sz="0" w:space="0" w:color="auto" w:frame="1"/>
+          <w:lang w:val="en-US" w:eastAsia="ru-RU"/>
+        </w:rPr>
+        <w:t xml:space="preserve"> We have to remember that throw out JMS message life cycle beginning from message creation in the sender module and further in the receiver/monitor modules, correlation ID is just the same.</w:t>
+      </w:r>
+    </w:p>
+    <w:p>
+      <w:pPr>
+        <w:spacing w:after="100" w:afterAutospacing="1" w:line="80" w:lineRule="atLeast"/>
+        <w:rPr>
+          <w:rFonts w:ascii="Times New Roman" w:eastAsia="Times New Roman" w:hAnsi="Times New Roman" w:cs="Times New Roman"/>
+          <w:bCs/>
+          <w:iCs/>
+          <w:sz w:val="24"/>
+          <w:szCs w:val="24"/>
+          <w:bdr w:val="none" w:sz="0" w:space="0" w:color="auto" w:frame="1"/>
+          <w:lang w:val="en-US" w:eastAsia="ru-RU"/>
+        </w:rPr>
+      </w:pPr>
+      <w:r>
+        <w:rPr>
+          <w:rFonts w:ascii="Times New Roman" w:eastAsia="Times New Roman" w:hAnsi="Times New Roman" w:cs="Times New Roman"/>
+          <w:bCs/>
+          <w:iCs/>
+          <w:sz w:val="24"/>
+          <w:szCs w:val="24"/>
+          <w:bdr w:val="none" w:sz="0" w:space="0" w:color="auto" w:frame="1"/>
+          <w:lang w:val="en-US" w:eastAsia="ru-RU"/>
+        </w:rPr>
+        <w:t xml:space="preserve">Below provided DDL scripts for </w:t>
+      </w:r>
+      <w:proofErr w:type="spellStart"/>
+      <w:r>
+        <w:rPr>
+          <w:rFonts w:ascii="Times New Roman" w:eastAsia="Times New Roman" w:hAnsi="Times New Roman" w:cs="Times New Roman"/>
+          <w:bCs/>
+          <w:iCs/>
+          <w:sz w:val="24"/>
+          <w:szCs w:val="24"/>
+          <w:bdr w:val="none" w:sz="0" w:space="0" w:color="auto" w:frame="1"/>
+          <w:lang w:val="en-US" w:eastAsia="ru-RU"/>
+        </w:rPr>
+        <w:t>Postgresql</w:t>
+      </w:r>
+      <w:proofErr w:type="spellEnd"/>
+      <w:r>
+        <w:rPr>
+          <w:rFonts w:ascii="Times New Roman" w:eastAsia="Times New Roman" w:hAnsi="Times New Roman" w:cs="Times New Roman"/>
+          <w:bCs/>
+          <w:iCs/>
+          <w:sz w:val="24"/>
+          <w:szCs w:val="24"/>
+          <w:bdr w:val="none" w:sz="0" w:space="0" w:color="auto" w:frame="1"/>
+          <w:lang w:val="en-US" w:eastAsia="ru-RU"/>
+        </w:rPr>
         <w:t xml:space="preserve"> </w:t>
+      </w:r>
+      <w:proofErr w:type="gramStart"/>
+      <w:r>
+        <w:rPr>
+          <w:rFonts w:ascii="Times New Roman" w:eastAsia="Times New Roman" w:hAnsi="Times New Roman" w:cs="Times New Roman"/>
+          <w:bCs/>
+          <w:iCs/>
+          <w:sz w:val="24"/>
+          <w:szCs w:val="24"/>
+          <w:bdr w:val="none" w:sz="0" w:space="0" w:color="auto" w:frame="1"/>
+          <w:lang w:val="en-US" w:eastAsia="ru-RU"/>
+        </w:rPr>
+        <w:t>9.2, that</w:t>
+      </w:r>
+      <w:proofErr w:type="gramEnd"/>
+      <w:r>
+        <w:rPr>
+          <w:rFonts w:ascii="Times New Roman" w:eastAsia="Times New Roman" w:hAnsi="Times New Roman" w:cs="Times New Roman"/>
+          <w:bCs/>
+          <w:iCs/>
+          <w:sz w:val="24"/>
+          <w:szCs w:val="24"/>
+          <w:bdr w:val="none" w:sz="0" w:space="0" w:color="auto" w:frame="1"/>
+          <w:lang w:val="en-US" w:eastAsia="ru-RU"/>
+        </w:rPr>
+        <w:t xml:space="preserve"> creates two tables, the status table to hold info about unconfirmed messages and domain table to hold info about target destinations domain names that correspond client domain names where durable topic clients are resides. </w:t>
+      </w:r>
+    </w:p>
+    <w:p>
+      <w:pPr>
+        <w:spacing w:after="100" w:afterAutospacing="1" w:line="80" w:lineRule="atLeast"/>
+        <w:contextualSpacing/>
+        <w:rPr>
+          <w:rFonts w:ascii="Times New Roman" w:eastAsia="Times New Roman" w:hAnsi="Times New Roman" w:cs="Times New Roman"/>
+          <w:bCs/>
+          <w:iCs/>
+          <w:sz w:val="24"/>
+          <w:szCs w:val="24"/>
+          <w:bdr w:val="none" w:sz="0" w:space="0" w:color="auto" w:frame="1"/>
+          <w:lang w:val="en-US" w:eastAsia="ru-RU"/>
+        </w:rPr>
+      </w:pPr>
+      <w:r>
+        <w:rPr>
+          <w:rFonts w:ascii="Times New Roman" w:eastAsia="Times New Roman" w:hAnsi="Times New Roman" w:cs="Times New Roman"/>
+          <w:bCs/>
+          <w:iCs/>
+          <w:sz w:val="24"/>
+          <w:szCs w:val="24"/>
+          <w:bdr w:val="none" w:sz="0" w:space="0" w:color="auto" w:frame="1"/>
+          <w:lang w:val="en-US" w:eastAsia="ru-RU"/>
+        </w:rPr>
+        <w:t xml:space="preserve">-- Table: </w:t>
+      </w:r>
+      <w:proofErr w:type="spellStart"/>
+      <w:r>
+        <w:rPr>
+          <w:rFonts w:ascii="Times New Roman" w:eastAsia="Times New Roman" w:hAnsi="Times New Roman" w:cs="Times New Roman"/>
+          <w:bCs/>
+          <w:iCs/>
+          <w:sz w:val="24"/>
+          <w:szCs w:val="24"/>
+          <w:bdr w:val="none" w:sz="0" w:space="0" w:color="auto" w:frame="1"/>
+          <w:lang w:val="en-US" w:eastAsia="ru-RU"/>
+        </w:rPr>
+        <w:t>status_table</w:t>
+      </w:r>
+      <w:proofErr w:type="spellEnd"/>
+    </w:p>
+    <w:p>
+      <w:pPr>
+        <w:spacing w:after="100" w:afterAutospacing="1" w:line="80" w:lineRule="atLeast"/>
+        <w:contextualSpacing/>
+        <w:rPr>
+          <w:rFonts w:ascii="Times New Roman" w:eastAsia="Times New Roman" w:hAnsi="Times New Roman" w:cs="Times New Roman"/>
+          <w:bCs/>
+          <w:iCs/>
+          <w:sz w:val="24"/>
+          <w:szCs w:val="24"/>
+          <w:bdr w:val="none" w:sz="0" w:space="0" w:color="auto" w:frame="1"/>
+          <w:lang w:val="en-US" w:eastAsia="ru-RU"/>
+        </w:rPr>
+      </w:pPr>
+    </w:p>
+    <w:p>
+      <w:pPr>
+        <w:spacing w:after="100" w:afterAutospacing="1" w:line="80" w:lineRule="atLeast"/>
+        <w:contextualSpacing/>
+        <w:rPr>
+          <w:rFonts w:ascii="Times New Roman" w:eastAsia="Times New Roman" w:hAnsi="Times New Roman" w:cs="Times New Roman"/>
+          <w:bCs/>
+          <w:iCs/>
+          <w:sz w:val="24"/>
+          <w:szCs w:val="24"/>
+          <w:bdr w:val="none" w:sz="0" w:space="0" w:color="auto" w:frame="1"/>
+          <w:lang w:val="en-US" w:eastAsia="ru-RU"/>
+        </w:rPr>
+      </w:pPr>
+      <w:r>
+        <w:rPr>
+          <w:rFonts w:ascii="Times New Roman" w:eastAsia="Times New Roman" w:hAnsi="Times New Roman" w:cs="Times New Roman"/>
+          <w:bCs/>
+          <w:iCs/>
+          <w:sz w:val="24"/>
+          <w:szCs w:val="24"/>
+          <w:bdr w:val="none" w:sz="0" w:space="0" w:color="auto" w:frame="1"/>
+          <w:lang w:val="en-US" w:eastAsia="ru-RU"/>
+        </w:rPr>
+        <w:t xml:space="preserve">-- DROP TABLE </w:t>
+      </w:r>
+      <w:proofErr w:type="spellStart"/>
+      <w:r>
+        <w:rPr>
+          <w:rFonts w:ascii="Times New Roman" w:eastAsia="Times New Roman" w:hAnsi="Times New Roman" w:cs="Times New Roman"/>
+          <w:bCs/>
+          <w:iCs/>
+          <w:sz w:val="24"/>
+          <w:szCs w:val="24"/>
+          <w:bdr w:val="none" w:sz="0" w:space="0" w:color="auto" w:frame="1"/>
+          <w:lang w:val="en-US" w:eastAsia="ru-RU"/>
+        </w:rPr>
+        <w:t>status_table</w:t>
+      </w:r>
+      <w:proofErr w:type="spellEnd"/>
+      <w:r>
+        <w:rPr>
+          <w:rFonts w:ascii="Times New Roman" w:eastAsia="Times New Roman" w:hAnsi="Times New Roman" w:cs="Times New Roman"/>
+          <w:bCs/>
+          <w:iCs/>
+          <w:sz w:val="24"/>
+          <w:szCs w:val="24"/>
+          <w:bdr w:val="none" w:sz="0" w:space="0" w:color="auto" w:frame="1"/>
+          <w:lang w:val="en-US" w:eastAsia="ru-RU"/>
+        </w:rPr>
+        <w:t>;</w:t>
+      </w:r>
+    </w:p>
+    <w:p>
+      <w:pPr>
+        <w:spacing w:after="100" w:afterAutospacing="1" w:line="80" w:lineRule="atLeast"/>
+        <w:contextualSpacing/>
+        <w:rPr>
+          <w:rFonts w:ascii="Times New Roman" w:eastAsia="Times New Roman" w:hAnsi="Times New Roman" w:cs="Times New Roman"/>
+          <w:bCs/>
+          <w:iCs/>
+          <w:sz w:val="24"/>
+          <w:szCs w:val="24"/>
+          <w:bdr w:val="none" w:sz="0" w:space="0" w:color="auto" w:frame="1"/>
+          <w:lang w:val="en-US" w:eastAsia="ru-RU"/>
+        </w:rPr>
+      </w:pPr>
+    </w:p>
+    <w:p>
+      <w:pPr>
+        <w:spacing w:after="100" w:afterAutospacing="1" w:line="80" w:lineRule="atLeast"/>
+        <w:contextualSpacing/>
+        <w:rPr>
+          <w:rFonts w:ascii="Times New Roman" w:eastAsia="Times New Roman" w:hAnsi="Times New Roman" w:cs="Times New Roman"/>
+          <w:bCs/>
+          <w:iCs/>
+          <w:sz w:val="24"/>
+          <w:szCs w:val="24"/>
+          <w:bdr w:val="none" w:sz="0" w:space="0" w:color="auto" w:frame="1"/>
+          <w:lang w:val="en-US" w:eastAsia="ru-RU"/>
+        </w:rPr>
+      </w:pPr>
+      <w:r>
+        <w:rPr>
+          <w:rFonts w:ascii="Times New Roman" w:eastAsia="Times New Roman" w:hAnsi="Times New Roman" w:cs="Times New Roman"/>
+          <w:bCs/>
+          <w:iCs/>
+          <w:sz w:val="24"/>
+          <w:szCs w:val="24"/>
+          <w:bdr w:val="none" w:sz="0" w:space="0" w:color="auto" w:frame="1"/>
+          <w:lang w:val="en-US" w:eastAsia="ru-RU"/>
+        </w:rPr>
+        <w:t xml:space="preserve">CREATE TABLE </w:t>
+      </w:r>
+      <w:proofErr w:type="spellStart"/>
+      <w:r>
+        <w:rPr>
+          <w:rFonts w:ascii="Times New Roman" w:eastAsia="Times New Roman" w:hAnsi="Times New Roman" w:cs="Times New Roman"/>
+          <w:bCs/>
+          <w:iCs/>
+          <w:sz w:val="24"/>
+          <w:szCs w:val="24"/>
+          <w:bdr w:val="none" w:sz="0" w:space="0" w:color="auto" w:frame="1"/>
+          <w:lang w:val="en-US" w:eastAsia="ru-RU"/>
+        </w:rPr>
+        <w:t>status_table</w:t>
+      </w:r>
+      <w:proofErr w:type="spellEnd"/>
+    </w:p>
+    <w:p>
+      <w:pPr>
+        <w:spacing w:after="100" w:afterAutospacing="1" w:line="80" w:lineRule="atLeast"/>
+        <w:contextualSpacing/>
+        <w:rPr>
+          <w:rFonts w:ascii="Times New Roman" w:eastAsia="Times New Roman" w:hAnsi="Times New Roman" w:cs="Times New Roman"/>
+          <w:bCs/>
+          <w:iCs/>
+          <w:sz w:val="24"/>
+          <w:szCs w:val="24"/>
+          <w:bdr w:val="none" w:sz="0" w:space="0" w:color="auto" w:frame="1"/>
+          <w:lang w:val="en-US" w:eastAsia="ru-RU"/>
+        </w:rPr>
+      </w:pPr>
+      <w:r>
+        <w:rPr>
+          <w:rFonts w:ascii="Times New Roman" w:eastAsia="Times New Roman" w:hAnsi="Times New Roman" w:cs="Times New Roman"/>
+          <w:bCs/>
+          <w:iCs/>
+          <w:sz w:val="24"/>
+          <w:szCs w:val="24"/>
+          <w:bdr w:val="none" w:sz="0" w:space="0" w:color="auto" w:frame="1"/>
+          <w:lang w:val="en-US" w:eastAsia="ru-RU"/>
+        </w:rPr>
+        <w:t>(</w:t>
+      </w:r>
+    </w:p>
+    <w:p>
+      <w:pPr>
+        <w:spacing w:after="100" w:afterAutospacing="1" w:line="80" w:lineRule="atLeast"/>
+        <w:contextualSpacing/>
+        <w:rPr>
+          <w:rFonts w:ascii="Times New Roman" w:eastAsia="Times New Roman" w:hAnsi="Times New Roman" w:cs="Times New Roman"/>
+          <w:bCs/>
+          <w:iCs/>
+          <w:sz w:val="24"/>
+          <w:szCs w:val="24"/>
+          <w:bdr w:val="none" w:sz="0" w:space="0" w:color="auto" w:frame="1"/>
+          <w:lang w:val="en-US" w:eastAsia="ru-RU"/>
+        </w:rPr>
+      </w:pPr>
+      <w:r>
+        <w:rPr>
+          <w:rFonts w:ascii="Times New Roman" w:eastAsia="Times New Roman" w:hAnsi="Times New Roman" w:cs="Times New Roman"/>
+          <w:bCs/>
+          <w:iCs/>
+          <w:sz w:val="24"/>
+          <w:szCs w:val="24"/>
+          <w:bdr w:val="none" w:sz="0" w:space="0" w:color="auto" w:frame="1"/>
+          <w:lang w:val="en-US" w:eastAsia="ru-RU"/>
+        </w:rPr>
+        <w:t xml:space="preserve">  </w:t>
+      </w:r>
+      <w:proofErr w:type="spellStart"/>
+      <w:proofErr w:type="gramStart"/>
+      <w:r>
+        <w:rPr>
+          <w:rFonts w:ascii="Times New Roman" w:eastAsia="Times New Roman" w:hAnsi="Times New Roman" w:cs="Times New Roman"/>
+          <w:bCs/>
+          <w:iCs/>
+          <w:sz w:val="24"/>
+          <w:szCs w:val="24"/>
+          <w:bdr w:val="none" w:sz="0" w:space="0" w:color="auto" w:frame="1"/>
+          <w:lang w:val="en-US" w:eastAsia="ru-RU"/>
+        </w:rPr>
+        <w:t>correlation_id</w:t>
+      </w:r>
+      <w:proofErr w:type="spellEnd"/>
+      <w:proofErr w:type="gramEnd"/>
+      <w:r>
+        <w:rPr>
+          <w:rFonts w:ascii="Times New Roman" w:eastAsia="Times New Roman" w:hAnsi="Times New Roman" w:cs="Times New Roman"/>
+          <w:bCs/>
+          <w:iCs/>
+          <w:sz w:val="24"/>
+          <w:szCs w:val="24"/>
+          <w:bdr w:val="none" w:sz="0" w:space="0" w:color="auto" w:frame="1"/>
+          <w:lang w:val="en-US" w:eastAsia="ru-RU"/>
+        </w:rPr>
+        <w:t xml:space="preserve"> character varying NOT NULL,</w:t>
+      </w:r>
+    </w:p>
+    <w:p>
+      <w:pPr>
+        <w:spacing w:after="100" w:afterAutospacing="1" w:line="80" w:lineRule="atLeast"/>
+        <w:contextualSpacing/>
+        <w:rPr>
+          <w:rFonts w:ascii="Times New Roman" w:eastAsia="Times New Roman" w:hAnsi="Times New Roman" w:cs="Times New Roman"/>
+          <w:bCs/>
+          <w:iCs/>
+          <w:sz w:val="24"/>
+          <w:szCs w:val="24"/>
+          <w:bdr w:val="none" w:sz="0" w:space="0" w:color="auto" w:frame="1"/>
+          <w:lang w:val="en-US" w:eastAsia="ru-RU"/>
+        </w:rPr>
+      </w:pPr>
+      <w:r>
+        <w:rPr>
+          <w:rFonts w:ascii="Times New Roman" w:eastAsia="Times New Roman" w:hAnsi="Times New Roman" w:cs="Times New Roman"/>
+          <w:bCs/>
+          <w:iCs/>
+          <w:sz w:val="24"/>
+          <w:szCs w:val="24"/>
+          <w:bdr w:val="none" w:sz="0" w:space="0" w:color="auto" w:frame="1"/>
+          <w:lang w:val="en-US" w:eastAsia="ru-RU"/>
+        </w:rPr>
+        <w:t xml:space="preserve">  </w:t>
+      </w:r>
+      <w:proofErr w:type="spellStart"/>
+      <w:proofErr w:type="gramStart"/>
+      <w:r>
+        <w:rPr>
+          <w:rFonts w:ascii="Times New Roman" w:eastAsia="Times New Roman" w:hAnsi="Times New Roman" w:cs="Times New Roman"/>
+          <w:bCs/>
+          <w:iCs/>
+          <w:sz w:val="24"/>
+          <w:szCs w:val="24"/>
+          <w:bdr w:val="none" w:sz="0" w:space="0" w:color="auto" w:frame="1"/>
+          <w:lang w:val="en-US" w:eastAsia="ru-RU"/>
+        </w:rPr>
+        <w:t>parcel_name</w:t>
+      </w:r>
+      <w:proofErr w:type="spellEnd"/>
+      <w:proofErr w:type="gramEnd"/>
+      <w:r>
+        <w:rPr>
+          <w:rFonts w:ascii="Times New Roman" w:eastAsia="Times New Roman" w:hAnsi="Times New Roman" w:cs="Times New Roman"/>
+          <w:bCs/>
+          <w:iCs/>
+          <w:sz w:val="24"/>
+          <w:szCs w:val="24"/>
+          <w:bdr w:val="none" w:sz="0" w:space="0" w:color="auto" w:frame="1"/>
+          <w:lang w:val="en-US" w:eastAsia="ru-RU"/>
+        </w:rPr>
+        <w:t xml:space="preserve"> text,</w:t>
+      </w:r>
+    </w:p>
+    <w:p>
+      <w:pPr>
+        <w:spacing w:after="100" w:afterAutospacing="1" w:line="80" w:lineRule="atLeast"/>
+        <w:contextualSpacing/>
+        <w:rPr>
+          <w:rFonts w:ascii="Times New Roman" w:eastAsia="Times New Roman" w:hAnsi="Times New Roman" w:cs="Times New Roman"/>
+          <w:bCs/>
+          <w:iCs/>
+          <w:sz w:val="24"/>
+          <w:szCs w:val="24"/>
+          <w:bdr w:val="none" w:sz="0" w:space="0" w:color="auto" w:frame="1"/>
+          <w:lang w:val="en-US" w:eastAsia="ru-RU"/>
+        </w:rPr>
+      </w:pPr>
+      <w:r>
+        <w:rPr>
+          <w:rFonts w:ascii="Times New Roman" w:eastAsia="Times New Roman" w:hAnsi="Times New Roman" w:cs="Times New Roman"/>
+          <w:bCs/>
+          <w:iCs/>
+          <w:sz w:val="24"/>
+          <w:szCs w:val="24"/>
+          <w:bdr w:val="none" w:sz="0" w:space="0" w:color="auto" w:frame="1"/>
+          <w:lang w:val="en-US" w:eastAsia="ru-RU"/>
+        </w:rPr>
+        <w:t xml:space="preserve">  </w:t>
+      </w:r>
+      <w:proofErr w:type="spellStart"/>
+      <w:proofErr w:type="gramStart"/>
+      <w:r>
+        <w:rPr>
+          <w:rFonts w:ascii="Times New Roman" w:eastAsia="Times New Roman" w:hAnsi="Times New Roman" w:cs="Times New Roman"/>
+          <w:bCs/>
+          <w:iCs/>
+          <w:sz w:val="24"/>
+          <w:szCs w:val="24"/>
+          <w:bdr w:val="none" w:sz="0" w:space="0" w:color="auto" w:frame="1"/>
+          <w:lang w:val="en-US" w:eastAsia="ru-RU"/>
+        </w:rPr>
+        <w:t>domain_id</w:t>
+      </w:r>
+      <w:proofErr w:type="spellEnd"/>
+      <w:proofErr w:type="gramEnd"/>
+      <w:r>
+        <w:rPr>
+          <w:rFonts w:ascii="Times New Roman" w:eastAsia="Times New Roman" w:hAnsi="Times New Roman" w:cs="Times New Roman"/>
+          <w:bCs/>
+          <w:iCs/>
+          <w:sz w:val="24"/>
+          <w:szCs w:val="24"/>
+          <w:bdr w:val="none" w:sz="0" w:space="0" w:color="auto" w:frame="1"/>
+          <w:lang w:val="en-US" w:eastAsia="ru-RU"/>
+        </w:rPr>
+        <w:t xml:space="preserve"> integer</w:t>
+      </w:r>
+    </w:p>
+    <w:p>
+      <w:pPr>
+        <w:spacing w:after="100" w:afterAutospacing="1" w:line="80" w:lineRule="atLeast"/>
+        <w:contextualSpacing/>
+        <w:rPr>
+          <w:rFonts w:ascii="Times New Roman" w:eastAsia="Times New Roman" w:hAnsi="Times New Roman" w:cs="Times New Roman"/>
+          <w:bCs/>
+          <w:iCs/>
+          <w:sz w:val="24"/>
+          <w:szCs w:val="24"/>
+          <w:bdr w:val="none" w:sz="0" w:space="0" w:color="auto" w:frame="1"/>
+          <w:lang w:val="en-US" w:eastAsia="ru-RU"/>
+        </w:rPr>
+      </w:pPr>
+      <w:r>
+        <w:rPr>
+          <w:rFonts w:ascii="Times New Roman" w:eastAsia="Times New Roman" w:hAnsi="Times New Roman" w:cs="Times New Roman"/>
+          <w:bCs/>
+          <w:iCs/>
+          <w:sz w:val="24"/>
+          <w:szCs w:val="24"/>
+          <w:bdr w:val="none" w:sz="0" w:space="0" w:color="auto" w:frame="1"/>
+          <w:lang w:val="en-US" w:eastAsia="ru-RU"/>
+        </w:rPr>
+        <w:t>)</w:t>
+      </w:r>
+    </w:p>
+    <w:p>
+      <w:pPr>
+        <w:spacing w:after="100" w:afterAutospacing="1" w:line="80" w:lineRule="atLeast"/>
+        <w:contextualSpacing/>
+        <w:rPr>
+          <w:rFonts w:ascii="Times New Roman" w:eastAsia="Times New Roman" w:hAnsi="Times New Roman" w:cs="Times New Roman"/>
+          <w:bCs/>
+          <w:iCs/>
+          <w:sz w:val="24"/>
+          <w:szCs w:val="24"/>
+          <w:bdr w:val="none" w:sz="0" w:space="0" w:color="auto" w:frame="1"/>
+          <w:lang w:val="en-US" w:eastAsia="ru-RU"/>
+        </w:rPr>
+      </w:pPr>
+      <w:r>
+        <w:rPr>
+          <w:rFonts w:ascii="Times New Roman" w:eastAsia="Times New Roman" w:hAnsi="Times New Roman" w:cs="Times New Roman"/>
+          <w:bCs/>
+          <w:iCs/>
+          <w:sz w:val="24"/>
+          <w:szCs w:val="24"/>
+          <w:bdr w:val="none" w:sz="0" w:space="0" w:color="auto" w:frame="1"/>
+          <w:lang w:val="en-US" w:eastAsia="ru-RU"/>
+        </w:rPr>
+        <w:t>WITH (</w:t>
+      </w:r>
+    </w:p>
+    <w:p>
+      <w:pPr>
+        <w:spacing w:after="100" w:afterAutospacing="1" w:line="80" w:lineRule="atLeast"/>
+        <w:contextualSpacing/>
+        <w:rPr>
+          <w:rFonts w:ascii="Times New Roman" w:eastAsia="Times New Roman" w:hAnsi="Times New Roman" w:cs="Times New Roman"/>
+          <w:bCs/>
+          <w:iCs/>
+          <w:sz w:val="24"/>
+          <w:szCs w:val="24"/>
+          <w:bdr w:val="none" w:sz="0" w:space="0" w:color="auto" w:frame="1"/>
+          <w:lang w:val="en-US" w:eastAsia="ru-RU"/>
+        </w:rPr>
+      </w:pPr>
+      <w:r>
+        <w:rPr>
+          <w:rFonts w:ascii="Times New Roman" w:eastAsia="Times New Roman" w:hAnsi="Times New Roman" w:cs="Times New Roman"/>
+          <w:bCs/>
+          <w:iCs/>
+          <w:sz w:val="24"/>
+          <w:szCs w:val="24"/>
+          <w:bdr w:val="none" w:sz="0" w:space="0" w:color="auto" w:frame="1"/>
+          <w:lang w:val="en-US" w:eastAsia="ru-RU"/>
+        </w:rPr>
+        <w:t xml:space="preserve">  OIDS=FALSE</w:t>
+      </w:r>
+    </w:p>
+    <w:p>
+      <w:pPr>
+        <w:spacing w:after="100" w:afterAutospacing="1" w:line="80" w:lineRule="atLeast"/>
+        <w:contextualSpacing/>
+        <w:rPr>
+          <w:rFonts w:ascii="Times New Roman" w:eastAsia="Times New Roman" w:hAnsi="Times New Roman" w:cs="Times New Roman"/>
+          <w:bCs/>
+          <w:iCs/>
+          <w:sz w:val="24"/>
+          <w:szCs w:val="24"/>
+          <w:bdr w:val="none" w:sz="0" w:space="0" w:color="auto" w:frame="1"/>
+          <w:lang w:val="en-US" w:eastAsia="ru-RU"/>
+        </w:rPr>
+      </w:pPr>
+      <w:r>
+        <w:rPr>
+          <w:rFonts w:ascii="Times New Roman" w:eastAsia="Times New Roman" w:hAnsi="Times New Roman" w:cs="Times New Roman"/>
+          <w:bCs/>
+          <w:iCs/>
+          <w:sz w:val="24"/>
+          <w:szCs w:val="24"/>
+          <w:bdr w:val="none" w:sz="0" w:space="0" w:color="auto" w:frame="1"/>
+          <w:lang w:val="en-US" w:eastAsia="ru-RU"/>
+        </w:rPr>
+        <w:t>);</w:t>
+      </w:r>
+    </w:p>
+    <w:p>
+      <w:pPr>
+        <w:spacing w:after="100" w:afterAutospacing="1" w:line="80" w:lineRule="atLeast"/>
+        <w:contextualSpacing/>
+        <w:rPr>
+          <w:rFonts w:ascii="Times New Roman" w:eastAsia="Times New Roman" w:hAnsi="Times New Roman" w:cs="Times New Roman"/>
+          <w:bCs/>
+          <w:iCs/>
+          <w:sz w:val="24"/>
+          <w:szCs w:val="24"/>
+          <w:bdr w:val="none" w:sz="0" w:space="0" w:color="auto" w:frame="1"/>
+          <w:lang w:val="en-US" w:eastAsia="ru-RU"/>
+        </w:rPr>
+      </w:pPr>
+      <w:r>
+        <w:rPr>
+          <w:rFonts w:ascii="Times New Roman" w:eastAsia="Times New Roman" w:hAnsi="Times New Roman" w:cs="Times New Roman"/>
+          <w:bCs/>
+          <w:iCs/>
+          <w:sz w:val="24"/>
+          <w:szCs w:val="24"/>
+          <w:bdr w:val="none" w:sz="0" w:space="0" w:color="auto" w:frame="1"/>
+          <w:lang w:val="en-US" w:eastAsia="ru-RU"/>
+        </w:rPr>
+        <w:t xml:space="preserve">ALTER TABLE </w:t>
+      </w:r>
+      <w:proofErr w:type="spellStart"/>
+      <w:r>
+        <w:rPr>
+          <w:rFonts w:ascii="Times New Roman" w:eastAsia="Times New Roman" w:hAnsi="Times New Roman" w:cs="Times New Roman"/>
+          <w:bCs/>
+          <w:iCs/>
+          <w:sz w:val="24"/>
+          <w:szCs w:val="24"/>
+          <w:bdr w:val="none" w:sz="0" w:space="0" w:color="auto" w:frame="1"/>
+          <w:lang w:val="en-US" w:eastAsia="ru-RU"/>
+        </w:rPr>
+        <w:t>status_table</w:t>
+      </w:r>
+      <w:proofErr w:type="spellEnd"/>
+    </w:p>
+    <w:p>
+      <w:pPr>
+        <w:spacing w:after="100" w:afterAutospacing="1" w:line="80" w:lineRule="atLeast"/>
+        <w:contextualSpacing/>
+        <w:rPr>
+          <w:rFonts w:ascii="Times New Roman" w:eastAsia="Times New Roman" w:hAnsi="Times New Roman" w:cs="Times New Roman"/>
+          <w:bCs/>
+          <w:iCs/>
+          <w:sz w:val="24"/>
+          <w:szCs w:val="24"/>
+          <w:bdr w:val="none" w:sz="0" w:space="0" w:color="auto" w:frame="1"/>
+          <w:lang w:val="en-US" w:eastAsia="ru-RU"/>
+        </w:rPr>
+      </w:pPr>
+      <w:r>
+        <w:rPr>
+          <w:rFonts w:ascii="Times New Roman" w:eastAsia="Times New Roman" w:hAnsi="Times New Roman" w:cs="Times New Roman"/>
+          <w:bCs/>
+          <w:iCs/>
+          <w:sz w:val="24"/>
+          <w:szCs w:val="24"/>
+          <w:bdr w:val="none" w:sz="0" w:space="0" w:color="auto" w:frame="1"/>
+          <w:lang w:val="en-US" w:eastAsia="ru-RU"/>
+        </w:rPr>
+        <w:t xml:space="preserve">  OWNER TO </w:t>
+      </w:r>
+      <w:proofErr w:type="spellStart"/>
+      <w:r>
+        <w:rPr>
+          <w:rFonts w:ascii="Times New Roman" w:eastAsia="Times New Roman" w:hAnsi="Times New Roman" w:cs="Times New Roman"/>
+          <w:bCs/>
+          <w:iCs/>
+          <w:sz w:val="24"/>
+          <w:szCs w:val="24"/>
+          <w:bdr w:val="none" w:sz="0" w:space="0" w:color="auto" w:frame="1"/>
+          <w:lang w:val="en-US" w:eastAsia="ru-RU"/>
+        </w:rPr>
+        <w:t>postgres</w:t>
+      </w:r>
+      <w:proofErr w:type="spellEnd"/>
+      <w:r>
+        <w:rPr>
+          <w:rFonts w:ascii="Times New Roman" w:eastAsia="Times New Roman" w:hAnsi="Times New Roman" w:cs="Times New Roman"/>
+          <w:bCs/>
+          <w:iCs/>
+          <w:sz w:val="24"/>
+          <w:szCs w:val="24"/>
+          <w:bdr w:val="none" w:sz="0" w:space="0" w:color="auto" w:frame="1"/>
+          <w:lang w:val="en-US" w:eastAsia="ru-RU"/>
+        </w:rPr>
+        <w:t>;</w:t>
+      </w:r>
+    </w:p>
+    <w:p>
+      <w:pPr>
+        <w:spacing w:after="100" w:afterAutospacing="1" w:line="80" w:lineRule="atLeast"/>
+        <w:contextualSpacing/>
+        <w:rPr>
+          <w:rFonts w:ascii="Times New Roman" w:eastAsia="Times New Roman" w:hAnsi="Times New Roman" w:cs="Times New Roman"/>
+          <w:bCs/>
+          <w:iCs/>
+          <w:sz w:val="24"/>
+          <w:szCs w:val="24"/>
+          <w:bdr w:val="none" w:sz="0" w:space="0" w:color="auto" w:frame="1"/>
+          <w:lang w:val="en-US" w:eastAsia="ru-RU"/>
+        </w:rPr>
+      </w:pPr>
+    </w:p>
+    <w:p>
+      <w:pPr>
+        <w:spacing w:after="100" w:afterAutospacing="1" w:line="80" w:lineRule="atLeast"/>
+        <w:contextualSpacing/>
+        <w:rPr>
+          <w:rFonts w:ascii="Times New Roman" w:eastAsia="Times New Roman" w:hAnsi="Times New Roman" w:cs="Times New Roman"/>
+          <w:bCs/>
+          <w:iCs/>
+          <w:sz w:val="24"/>
+          <w:szCs w:val="24"/>
+          <w:bdr w:val="none" w:sz="0" w:space="0" w:color="auto" w:frame="1"/>
+          <w:lang w:val="en-US" w:eastAsia="ru-RU"/>
+        </w:rPr>
+      </w:pPr>
+      <w:r>
+        <w:rPr>
+          <w:rFonts w:ascii="Times New Roman" w:eastAsia="Times New Roman" w:hAnsi="Times New Roman" w:cs="Times New Roman"/>
+          <w:bCs/>
+          <w:iCs/>
+          <w:sz w:val="24"/>
+          <w:szCs w:val="24"/>
+          <w:bdr w:val="none" w:sz="0" w:space="0" w:color="auto" w:frame="1"/>
+          <w:lang w:val="en-US" w:eastAsia="ru-RU"/>
+        </w:rPr>
+        <w:t xml:space="preserve">-- Index: </w:t>
+      </w:r>
+      <w:proofErr w:type="spellStart"/>
+      <w:r>
+        <w:rPr>
+          <w:rFonts w:ascii="Times New Roman" w:eastAsia="Times New Roman" w:hAnsi="Times New Roman" w:cs="Times New Roman"/>
+          <w:bCs/>
+          <w:iCs/>
+          <w:sz w:val="24"/>
+          <w:szCs w:val="24"/>
+          <w:bdr w:val="none" w:sz="0" w:space="0" w:color="auto" w:frame="1"/>
+          <w:lang w:val="en-US" w:eastAsia="ru-RU"/>
+        </w:rPr>
+        <w:t>fki_dmain_id_fk</w:t>
+      </w:r>
+      <w:proofErr w:type="spellEnd"/>
+    </w:p>
+    <w:p>
+      <w:pPr>
+        <w:spacing w:after="100" w:afterAutospacing="1" w:line="80" w:lineRule="atLeast"/>
+        <w:contextualSpacing/>
+        <w:rPr>
+          <w:rFonts w:ascii="Times New Roman" w:eastAsia="Times New Roman" w:hAnsi="Times New Roman" w:cs="Times New Roman"/>
+          <w:bCs/>
+          <w:iCs/>
+          <w:sz w:val="24"/>
+          <w:szCs w:val="24"/>
+          <w:bdr w:val="none" w:sz="0" w:space="0" w:color="auto" w:frame="1"/>
+          <w:lang w:val="en-US" w:eastAsia="ru-RU"/>
+        </w:rPr>
+      </w:pPr>
+    </w:p>
+    <w:p>
+      <w:pPr>
+        <w:spacing w:after="100" w:afterAutospacing="1" w:line="80" w:lineRule="atLeast"/>
+        <w:contextualSpacing/>
+        <w:rPr>
+          <w:rFonts w:ascii="Times New Roman" w:eastAsia="Times New Roman" w:hAnsi="Times New Roman" w:cs="Times New Roman"/>
+          <w:bCs/>
+          <w:iCs/>
+          <w:sz w:val="24"/>
+          <w:szCs w:val="24"/>
+          <w:bdr w:val="none" w:sz="0" w:space="0" w:color="auto" w:frame="1"/>
+          <w:lang w:val="en-US" w:eastAsia="ru-RU"/>
+        </w:rPr>
+      </w:pPr>
+      <w:r>
+        <w:rPr>
+          <w:rFonts w:ascii="Times New Roman" w:eastAsia="Times New Roman" w:hAnsi="Times New Roman" w:cs="Times New Roman"/>
+          <w:bCs/>
+          <w:iCs/>
+          <w:sz w:val="24"/>
+          <w:szCs w:val="24"/>
+          <w:bdr w:val="none" w:sz="0" w:space="0" w:color="auto" w:frame="1"/>
+          <w:lang w:val="en-US" w:eastAsia="ru-RU"/>
+        </w:rPr>
+        <w:t xml:space="preserve">-- DROP INDEX </w:t>
+      </w:r>
+      <w:proofErr w:type="spellStart"/>
+      <w:r>
+        <w:rPr>
+          <w:rFonts w:ascii="Times New Roman" w:eastAsia="Times New Roman" w:hAnsi="Times New Roman" w:cs="Times New Roman"/>
+          <w:bCs/>
+          <w:iCs/>
+          <w:sz w:val="24"/>
+          <w:szCs w:val="24"/>
+          <w:bdr w:val="none" w:sz="0" w:space="0" w:color="auto" w:frame="1"/>
+          <w:lang w:val="en-US" w:eastAsia="ru-RU"/>
+        </w:rPr>
+        <w:t>fki_dmain_id_fk</w:t>
+      </w:r>
+      <w:proofErr w:type="spellEnd"/>
+      <w:r>
+        <w:rPr>
+          <w:rFonts w:ascii="Times New Roman" w:eastAsia="Times New Roman" w:hAnsi="Times New Roman" w:cs="Times New Roman"/>
+          <w:bCs/>
+          <w:iCs/>
+          <w:sz w:val="24"/>
+          <w:szCs w:val="24"/>
+          <w:bdr w:val="none" w:sz="0" w:space="0" w:color="auto" w:frame="1"/>
+          <w:lang w:val="en-US" w:eastAsia="ru-RU"/>
+        </w:rPr>
+        <w:t>;</w:t>
+      </w:r>
+    </w:p>
+    <w:p>
+      <w:pPr>
+        <w:spacing w:after="100" w:afterAutospacing="1" w:line="80" w:lineRule="atLeast"/>
+        <w:contextualSpacing/>
+        <w:rPr>
+          <w:rFonts w:ascii="Times New Roman" w:eastAsia="Times New Roman" w:hAnsi="Times New Roman" w:cs="Times New Roman"/>
+          <w:bCs/>
+          <w:iCs/>
+          <w:sz w:val="24"/>
+          <w:szCs w:val="24"/>
+          <w:bdr w:val="none" w:sz="0" w:space="0" w:color="auto" w:frame="1"/>
+          <w:lang w:val="en-US" w:eastAsia="ru-RU"/>
+        </w:rPr>
+      </w:pPr>
+    </w:p>
+    <w:p>
+      <w:pPr>
+        <w:spacing w:after="100" w:afterAutospacing="1" w:line="80" w:lineRule="atLeast"/>
+        <w:contextualSpacing/>
+        <w:rPr>
+          <w:rFonts w:ascii="Times New Roman" w:eastAsia="Times New Roman" w:hAnsi="Times New Roman" w:cs="Times New Roman"/>
+          <w:bCs/>
+          <w:iCs/>
+          <w:sz w:val="24"/>
+          <w:szCs w:val="24"/>
+          <w:bdr w:val="none" w:sz="0" w:space="0" w:color="auto" w:frame="1"/>
+          <w:lang w:val="en-US" w:eastAsia="ru-RU"/>
+        </w:rPr>
+      </w:pPr>
+      <w:r>
+        <w:rPr>
+          <w:rFonts w:ascii="Times New Roman" w:eastAsia="Times New Roman" w:hAnsi="Times New Roman" w:cs="Times New Roman"/>
+          <w:bCs/>
+          <w:iCs/>
+          <w:sz w:val="24"/>
+          <w:szCs w:val="24"/>
+          <w:bdr w:val="none" w:sz="0" w:space="0" w:color="auto" w:frame="1"/>
+          <w:lang w:val="en-US" w:eastAsia="ru-RU"/>
+        </w:rPr>
+        <w:t xml:space="preserve">CREATE INDEX </w:t>
+      </w:r>
+      <w:proofErr w:type="spellStart"/>
+      <w:r>
+        <w:rPr>
+          <w:rFonts w:ascii="Times New Roman" w:eastAsia="Times New Roman" w:hAnsi="Times New Roman" w:cs="Times New Roman"/>
+          <w:bCs/>
+          <w:iCs/>
+          <w:sz w:val="24"/>
+          <w:szCs w:val="24"/>
+          <w:bdr w:val="none" w:sz="0" w:space="0" w:color="auto" w:frame="1"/>
+          <w:lang w:val="en-US" w:eastAsia="ru-RU"/>
+        </w:rPr>
+        <w:t>fki_dmain_id_fk</w:t>
+      </w:r>
+      <w:proofErr w:type="spellEnd"/>
+    </w:p>
+    <w:p>
+      <w:pPr>
+        <w:spacing w:after="100" w:afterAutospacing="1" w:line="80" w:lineRule="atLeast"/>
+        <w:contextualSpacing/>
+        <w:rPr>
+          <w:rFonts w:ascii="Times New Roman" w:eastAsia="Times New Roman" w:hAnsi="Times New Roman" w:cs="Times New Roman"/>
+          <w:bCs/>
+          <w:iCs/>
+          <w:sz w:val="24"/>
+          <w:szCs w:val="24"/>
+          <w:bdr w:val="none" w:sz="0" w:space="0" w:color="auto" w:frame="1"/>
+          <w:lang w:val="en-US" w:eastAsia="ru-RU"/>
+        </w:rPr>
+      </w:pPr>
+      <w:r>
+        <w:rPr>
+          <w:rFonts w:ascii="Times New Roman" w:eastAsia="Times New Roman" w:hAnsi="Times New Roman" w:cs="Times New Roman"/>
+          <w:bCs/>
+          <w:iCs/>
+          <w:sz w:val="24"/>
+          <w:szCs w:val="24"/>
+          <w:bdr w:val="none" w:sz="0" w:space="0" w:color="auto" w:frame="1"/>
+          <w:lang w:val="en-US" w:eastAsia="ru-RU"/>
+        </w:rPr>
+        <w:t xml:space="preserve">  ON </w:t>
+      </w:r>
+      <w:proofErr w:type="spellStart"/>
+      <w:r>
+        <w:rPr>
+          <w:rFonts w:ascii="Times New Roman" w:eastAsia="Times New Roman" w:hAnsi="Times New Roman" w:cs="Times New Roman"/>
+          <w:bCs/>
+          <w:iCs/>
+          <w:sz w:val="24"/>
+          <w:szCs w:val="24"/>
+          <w:bdr w:val="none" w:sz="0" w:space="0" w:color="auto" w:frame="1"/>
+          <w:lang w:val="en-US" w:eastAsia="ru-RU"/>
+        </w:rPr>
+        <w:t>status_table</w:t>
+      </w:r>
+      <w:proofErr w:type="spellEnd"/>
+    </w:p>
+    <w:p>
+      <w:pPr>
+        <w:spacing w:after="100" w:afterAutospacing="1" w:line="80" w:lineRule="atLeast"/>
+        <w:contextualSpacing/>
+        <w:rPr>
+          <w:rFonts w:ascii="Times New Roman" w:eastAsia="Times New Roman" w:hAnsi="Times New Roman" w:cs="Times New Roman"/>
+          <w:bCs/>
+          <w:iCs/>
+          <w:sz w:val="24"/>
+          <w:szCs w:val="24"/>
+          <w:bdr w:val="none" w:sz="0" w:space="0" w:color="auto" w:frame="1"/>
+          <w:lang w:val="en-US" w:eastAsia="ru-RU"/>
+        </w:rPr>
+      </w:pPr>
+      <w:r>
+        <w:rPr>
+          <w:rFonts w:ascii="Times New Roman" w:eastAsia="Times New Roman" w:hAnsi="Times New Roman" w:cs="Times New Roman"/>
+          <w:bCs/>
+          <w:iCs/>
+          <w:sz w:val="24"/>
+          <w:szCs w:val="24"/>
+          <w:bdr w:val="none" w:sz="0" w:space="0" w:color="auto" w:frame="1"/>
+          <w:lang w:val="en-US" w:eastAsia="ru-RU"/>
+        </w:rPr>
+        <w:t xml:space="preserve">  USING </w:t>
+      </w:r>
+      <w:proofErr w:type="spellStart"/>
+      <w:r>
+        <w:rPr>
+          <w:rFonts w:ascii="Times New Roman" w:eastAsia="Times New Roman" w:hAnsi="Times New Roman" w:cs="Times New Roman"/>
+          <w:bCs/>
+          <w:iCs/>
+          <w:sz w:val="24"/>
+          <w:szCs w:val="24"/>
+          <w:bdr w:val="none" w:sz="0" w:space="0" w:color="auto" w:frame="1"/>
+          <w:lang w:val="en-US" w:eastAsia="ru-RU"/>
+        </w:rPr>
+        <w:t>btree</w:t>
+      </w:r>
+      <w:proofErr w:type="spellEnd"/>
+    </w:p>
+    <w:p>
+      <w:pPr>
+        <w:spacing w:after="100" w:afterAutospacing="1" w:line="80" w:lineRule="atLeast"/>
+        <w:contextualSpacing/>
+        <w:rPr>
+          <w:rFonts w:ascii="Times New Roman" w:eastAsia="Times New Roman" w:hAnsi="Times New Roman" w:cs="Times New Roman"/>
+          <w:bCs/>
+          <w:iCs/>
+          <w:sz w:val="24"/>
+          <w:szCs w:val="24"/>
+          <w:bdr w:val="none" w:sz="0" w:space="0" w:color="auto" w:frame="1"/>
+          <w:lang w:val="en-US" w:eastAsia="ru-RU"/>
+        </w:rPr>
+      </w:pPr>
+      <w:r>
+        <w:rPr>
+          <w:rFonts w:ascii="Times New Roman" w:eastAsia="Times New Roman" w:hAnsi="Times New Roman" w:cs="Times New Roman"/>
+          <w:bCs/>
+          <w:iCs/>
+          <w:sz w:val="24"/>
+          <w:szCs w:val="24"/>
+          <w:bdr w:val="none" w:sz="0" w:space="0" w:color="auto" w:frame="1"/>
+          <w:lang w:val="en-US" w:eastAsia="ru-RU"/>
+        </w:rPr>
+        <w:t xml:space="preserve">  (</w:t>
+      </w:r>
+      <w:proofErr w:type="spellStart"/>
+      <w:r>
+        <w:rPr>
+          <w:rFonts w:ascii="Times New Roman" w:eastAsia="Times New Roman" w:hAnsi="Times New Roman" w:cs="Times New Roman"/>
+          <w:bCs/>
+          <w:iCs/>
+          <w:sz w:val="24"/>
+          <w:szCs w:val="24"/>
+          <w:bdr w:val="none" w:sz="0" w:space="0" w:color="auto" w:frame="1"/>
+          <w:lang w:val="en-US" w:eastAsia="ru-RU"/>
+        </w:rPr>
+        <w:t>domain_id</w:t>
+      </w:r>
+      <w:proofErr w:type="spellEnd"/>
+      <w:r>
+        <w:rPr>
+          <w:rFonts w:ascii="Times New Roman" w:eastAsia="Times New Roman" w:hAnsi="Times New Roman" w:cs="Times New Roman"/>
+          <w:bCs/>
+          <w:iCs/>
+          <w:sz w:val="24"/>
+          <w:szCs w:val="24"/>
+          <w:bdr w:val="none" w:sz="0" w:space="0" w:color="auto" w:frame="1"/>
+          <w:lang w:val="en-US" w:eastAsia="ru-RU"/>
+        </w:rPr>
+        <w:t>);</w:t>
+      </w:r>
+    </w:p>
+    <w:p>
+      <w:pPr>
+        <w:spacing w:after="100" w:afterAutospacing="1" w:line="80" w:lineRule="atLeast"/>
+        <w:contextualSpacing/>
+        <w:rPr>
+          <w:rFonts w:ascii="Times New Roman" w:eastAsia="Times New Roman" w:hAnsi="Times New Roman" w:cs="Times New Roman"/>
+          <w:bCs/>
+          <w:iCs/>
+          <w:sz w:val="24"/>
+          <w:szCs w:val="24"/>
+          <w:bdr w:val="none" w:sz="0" w:space="0" w:color="auto" w:frame="1"/>
+          <w:lang w:val="en-US" w:eastAsia="ru-RU"/>
+        </w:rPr>
+      </w:pPr>
+    </w:p>
+    <w:p>
+      <w:pPr>
+        <w:spacing w:after="100" w:afterAutospacing="1" w:line="80" w:lineRule="atLeast"/>
+        <w:contextualSpacing/>
+        <w:rPr>
+          <w:rFonts w:ascii="Times New Roman" w:eastAsia="Times New Roman" w:hAnsi="Times New Roman" w:cs="Times New Roman"/>
+          <w:bCs/>
+          <w:iCs/>
+          <w:sz w:val="24"/>
+          <w:szCs w:val="24"/>
+          <w:bdr w:val="none" w:sz="0" w:space="0" w:color="auto" w:frame="1"/>
+          <w:lang w:val="en-US" w:eastAsia="ru-RU"/>
+        </w:rPr>
+      </w:pPr>
+      <w:r>
+        <w:rPr>
+          <w:rFonts w:ascii="Times New Roman" w:eastAsia="Times New Roman" w:hAnsi="Times New Roman" w:cs="Times New Roman"/>
+          <w:bCs/>
+          <w:iCs/>
+          <w:sz w:val="24"/>
+          <w:szCs w:val="24"/>
+          <w:bdr w:val="none" w:sz="0" w:space="0" w:color="auto" w:frame="1"/>
+          <w:lang w:val="en-US" w:eastAsia="ru-RU"/>
+        </w:rPr>
+        <w:t>-- Table: domain</w:t>
+      </w:r>
+    </w:p>
+    <w:p>
+      <w:pPr>
+        <w:spacing w:after="100" w:afterAutospacing="1" w:line="80" w:lineRule="atLeast"/>
+        <w:contextualSpacing/>
+        <w:rPr>
+          <w:rFonts w:ascii="Times New Roman" w:eastAsia="Times New Roman" w:hAnsi="Times New Roman" w:cs="Times New Roman"/>
+          <w:bCs/>
+          <w:iCs/>
+          <w:sz w:val="24"/>
+          <w:szCs w:val="24"/>
+          <w:bdr w:val="none" w:sz="0" w:space="0" w:color="auto" w:frame="1"/>
+          <w:lang w:val="en-US" w:eastAsia="ru-RU"/>
+        </w:rPr>
+      </w:pPr>
+    </w:p>
+    <w:p>
+      <w:pPr>
+        <w:spacing w:after="100" w:afterAutospacing="1" w:line="80" w:lineRule="atLeast"/>
+        <w:contextualSpacing/>
+        <w:rPr>
+          <w:rFonts w:ascii="Times New Roman" w:eastAsia="Times New Roman" w:hAnsi="Times New Roman" w:cs="Times New Roman"/>
+          <w:bCs/>
+          <w:iCs/>
+          <w:sz w:val="24"/>
+          <w:szCs w:val="24"/>
+          <w:bdr w:val="none" w:sz="0" w:space="0" w:color="auto" w:frame="1"/>
+          <w:lang w:val="en-US" w:eastAsia="ru-RU"/>
+        </w:rPr>
+      </w:pPr>
+      <w:r>
+        <w:rPr>
+          <w:rFonts w:ascii="Times New Roman" w:eastAsia="Times New Roman" w:hAnsi="Times New Roman" w:cs="Times New Roman"/>
+          <w:bCs/>
+          <w:iCs/>
+          <w:sz w:val="24"/>
+          <w:szCs w:val="24"/>
+          <w:bdr w:val="none" w:sz="0" w:space="0" w:color="auto" w:frame="1"/>
+          <w:lang w:val="en-US" w:eastAsia="ru-RU"/>
+        </w:rPr>
+        <w:t>-- DROP TABLE domain;</w:t>
+      </w:r>
+    </w:p>
+    <w:p>
+      <w:pPr>
+        <w:spacing w:after="100" w:afterAutospacing="1" w:line="80" w:lineRule="atLeast"/>
+        <w:contextualSpacing/>
+        <w:rPr>
+          <w:rFonts w:ascii="Times New Roman" w:eastAsia="Times New Roman" w:hAnsi="Times New Roman" w:cs="Times New Roman"/>
+          <w:bCs/>
+          <w:iCs/>
+          <w:sz w:val="24"/>
+          <w:szCs w:val="24"/>
+          <w:bdr w:val="none" w:sz="0" w:space="0" w:color="auto" w:frame="1"/>
+          <w:lang w:val="en-US" w:eastAsia="ru-RU"/>
+        </w:rPr>
+      </w:pPr>
+    </w:p>
+    <w:p>
+      <w:pPr>
+        <w:spacing w:after="100" w:afterAutospacing="1" w:line="80" w:lineRule="atLeast"/>
+        <w:contextualSpacing/>
+        <w:rPr>
+          <w:rFonts w:ascii="Times New Roman" w:eastAsia="Times New Roman" w:hAnsi="Times New Roman" w:cs="Times New Roman"/>
+          <w:bCs/>
+          <w:iCs/>
+          <w:sz w:val="24"/>
+          <w:szCs w:val="24"/>
+          <w:bdr w:val="none" w:sz="0" w:space="0" w:color="auto" w:frame="1"/>
+          <w:lang w:val="en-US" w:eastAsia="ru-RU"/>
+        </w:rPr>
+      </w:pPr>
+      <w:r>
+        <w:rPr>
+          <w:rFonts w:ascii="Times New Roman" w:eastAsia="Times New Roman" w:hAnsi="Times New Roman" w:cs="Times New Roman"/>
+          <w:bCs/>
+          <w:iCs/>
+          <w:sz w:val="24"/>
+          <w:szCs w:val="24"/>
+          <w:bdr w:val="none" w:sz="0" w:space="0" w:color="auto" w:frame="1"/>
+          <w:lang w:val="en-US" w:eastAsia="ru-RU"/>
+        </w:rPr>
+        <w:t>CREATE TABLE domain</w:t>
+      </w:r>
+    </w:p>
+    <w:p>
+      <w:pPr>
+        <w:spacing w:after="100" w:afterAutospacing="1" w:line="80" w:lineRule="atLeast"/>
+        <w:contextualSpacing/>
+        <w:rPr>
+          <w:rFonts w:ascii="Times New Roman" w:eastAsia="Times New Roman" w:hAnsi="Times New Roman" w:cs="Times New Roman"/>
+          <w:bCs/>
+          <w:iCs/>
+          <w:sz w:val="24"/>
+          <w:szCs w:val="24"/>
+          <w:bdr w:val="none" w:sz="0" w:space="0" w:color="auto" w:frame="1"/>
+          <w:lang w:val="en-US" w:eastAsia="ru-RU"/>
+        </w:rPr>
+      </w:pPr>
+      <w:r>
+        <w:rPr>
+          <w:rFonts w:ascii="Times New Roman" w:eastAsia="Times New Roman" w:hAnsi="Times New Roman" w:cs="Times New Roman"/>
+          <w:bCs/>
+          <w:iCs/>
+          <w:sz w:val="24"/>
+          <w:szCs w:val="24"/>
+          <w:bdr w:val="none" w:sz="0" w:space="0" w:color="auto" w:frame="1"/>
+          <w:lang w:val="en-US" w:eastAsia="ru-RU"/>
+        </w:rPr>
+        <w:lastRenderedPageBreak/>
+        <w:t>(</w:t>
+      </w:r>
+    </w:p>
+    <w:p>
+      <w:pPr>
+        <w:spacing w:after="100" w:afterAutospacing="1" w:line="80" w:lineRule="atLeast"/>
+        <w:contextualSpacing/>
+        <w:rPr>
+          <w:rFonts w:ascii="Times New Roman" w:eastAsia="Times New Roman" w:hAnsi="Times New Roman" w:cs="Times New Roman"/>
+          <w:bCs/>
+          <w:iCs/>
+          <w:sz w:val="24"/>
+          <w:szCs w:val="24"/>
+          <w:bdr w:val="none" w:sz="0" w:space="0" w:color="auto" w:frame="1"/>
+          <w:lang w:val="en-US" w:eastAsia="ru-RU"/>
+        </w:rPr>
+      </w:pPr>
+      <w:r>
+        <w:rPr>
+          <w:rFonts w:ascii="Times New Roman" w:eastAsia="Times New Roman" w:hAnsi="Times New Roman" w:cs="Times New Roman"/>
+          <w:bCs/>
+          <w:iCs/>
+          <w:sz w:val="24"/>
+          <w:szCs w:val="24"/>
+          <w:bdr w:val="none" w:sz="0" w:space="0" w:color="auto" w:frame="1"/>
+          <w:lang w:val="en-US" w:eastAsia="ru-RU"/>
+        </w:rPr>
+        <w:t xml:space="preserve">  </w:t>
+      </w:r>
+      <w:proofErr w:type="gramStart"/>
+      <w:r>
+        <w:rPr>
+          <w:rFonts w:ascii="Times New Roman" w:eastAsia="Times New Roman" w:hAnsi="Times New Roman" w:cs="Times New Roman"/>
+          <w:bCs/>
+          <w:iCs/>
+          <w:sz w:val="24"/>
+          <w:szCs w:val="24"/>
+          <w:bdr w:val="none" w:sz="0" w:space="0" w:color="auto" w:frame="1"/>
+          <w:lang w:val="en-US" w:eastAsia="ru-RU"/>
+        </w:rPr>
+        <w:t>id</w:t>
+      </w:r>
+      <w:proofErr w:type="gramEnd"/>
+      <w:r>
+        <w:rPr>
+          <w:rFonts w:ascii="Times New Roman" w:eastAsia="Times New Roman" w:hAnsi="Times New Roman" w:cs="Times New Roman"/>
+          <w:bCs/>
+          <w:iCs/>
+          <w:sz w:val="24"/>
+          <w:szCs w:val="24"/>
+          <w:bdr w:val="none" w:sz="0" w:space="0" w:color="auto" w:frame="1"/>
+          <w:lang w:val="en-US" w:eastAsia="ru-RU"/>
+        </w:rPr>
+        <w:t xml:space="preserve"> integer NOT NULL,</w:t>
+      </w:r>
+    </w:p>
+    <w:p>
+      <w:pPr>
+        <w:spacing w:after="100" w:afterAutospacing="1" w:line="80" w:lineRule="atLeast"/>
+        <w:contextualSpacing/>
+        <w:rPr>
+          <w:rFonts w:ascii="Times New Roman" w:eastAsia="Times New Roman" w:hAnsi="Times New Roman" w:cs="Times New Roman"/>
+          <w:bCs/>
+          <w:iCs/>
+          <w:sz w:val="24"/>
+          <w:szCs w:val="24"/>
+          <w:bdr w:val="none" w:sz="0" w:space="0" w:color="auto" w:frame="1"/>
+          <w:lang w:val="en-US" w:eastAsia="ru-RU"/>
+        </w:rPr>
+      </w:pPr>
+      <w:r>
+        <w:rPr>
+          <w:rFonts w:ascii="Times New Roman" w:eastAsia="Times New Roman" w:hAnsi="Times New Roman" w:cs="Times New Roman"/>
+          <w:bCs/>
+          <w:iCs/>
+          <w:sz w:val="24"/>
+          <w:szCs w:val="24"/>
+          <w:bdr w:val="none" w:sz="0" w:space="0" w:color="auto" w:frame="1"/>
+          <w:lang w:val="en-US" w:eastAsia="ru-RU"/>
+        </w:rPr>
+        <w:t xml:space="preserve">  </w:t>
+      </w:r>
+      <w:proofErr w:type="spellStart"/>
+      <w:proofErr w:type="gramStart"/>
+      <w:r>
+        <w:rPr>
+          <w:rFonts w:ascii="Times New Roman" w:eastAsia="Times New Roman" w:hAnsi="Times New Roman" w:cs="Times New Roman"/>
+          <w:bCs/>
+          <w:iCs/>
+          <w:sz w:val="24"/>
+          <w:szCs w:val="24"/>
+          <w:bdr w:val="none" w:sz="0" w:space="0" w:color="auto" w:frame="1"/>
+          <w:lang w:val="en-US" w:eastAsia="ru-RU"/>
+        </w:rPr>
+        <w:t>domain_name</w:t>
+      </w:r>
+      <w:proofErr w:type="spellEnd"/>
+      <w:proofErr w:type="gramEnd"/>
+      <w:r>
+        <w:rPr>
+          <w:rFonts w:ascii="Times New Roman" w:eastAsia="Times New Roman" w:hAnsi="Times New Roman" w:cs="Times New Roman"/>
+          <w:bCs/>
+          <w:iCs/>
+          <w:sz w:val="24"/>
+          <w:szCs w:val="24"/>
+          <w:bdr w:val="none" w:sz="0" w:space="0" w:color="auto" w:frame="1"/>
+          <w:lang w:val="en-US" w:eastAsia="ru-RU"/>
+        </w:rPr>
+        <w:t xml:space="preserve"> character varying,</w:t>
+      </w:r>
+    </w:p>
+    <w:p>
+      <w:pPr>
+        <w:spacing w:after="100" w:afterAutospacing="1" w:line="80" w:lineRule="atLeast"/>
+        <w:contextualSpacing/>
+        <w:rPr>
+          <w:rFonts w:ascii="Times New Roman" w:eastAsia="Times New Roman" w:hAnsi="Times New Roman" w:cs="Times New Roman"/>
+          <w:bCs/>
+          <w:iCs/>
+          <w:sz w:val="24"/>
+          <w:szCs w:val="24"/>
+          <w:bdr w:val="none" w:sz="0" w:space="0" w:color="auto" w:frame="1"/>
+          <w:lang w:val="en-US" w:eastAsia="ru-RU"/>
+        </w:rPr>
+      </w:pPr>
+      <w:r>
+        <w:rPr>
+          <w:rFonts w:ascii="Times New Roman" w:eastAsia="Times New Roman" w:hAnsi="Times New Roman" w:cs="Times New Roman"/>
+          <w:bCs/>
+          <w:iCs/>
+          <w:sz w:val="24"/>
+          <w:szCs w:val="24"/>
+          <w:bdr w:val="none" w:sz="0" w:space="0" w:color="auto" w:frame="1"/>
+          <w:lang w:val="en-US" w:eastAsia="ru-RU"/>
+        </w:rPr>
+        <w:t xml:space="preserve">  </w:t>
+      </w:r>
+      <w:proofErr w:type="gramStart"/>
+      <w:r>
+        <w:rPr>
+          <w:rFonts w:ascii="Times New Roman" w:eastAsia="Times New Roman" w:hAnsi="Times New Roman" w:cs="Times New Roman"/>
+          <w:bCs/>
+          <w:iCs/>
+          <w:sz w:val="24"/>
+          <w:szCs w:val="24"/>
+          <w:bdr w:val="none" w:sz="0" w:space="0" w:color="auto" w:frame="1"/>
+          <w:lang w:val="en-US" w:eastAsia="ru-RU"/>
+        </w:rPr>
+        <w:t>description</w:t>
+      </w:r>
+      <w:proofErr w:type="gramEnd"/>
+      <w:r>
+        <w:rPr>
+          <w:rFonts w:ascii="Times New Roman" w:eastAsia="Times New Roman" w:hAnsi="Times New Roman" w:cs="Times New Roman"/>
+          <w:bCs/>
+          <w:iCs/>
+          <w:sz w:val="24"/>
+          <w:szCs w:val="24"/>
+          <w:bdr w:val="none" w:sz="0" w:space="0" w:color="auto" w:frame="1"/>
+          <w:lang w:val="en-US" w:eastAsia="ru-RU"/>
+        </w:rPr>
+        <w:t xml:space="preserve"> character varying,</w:t>
+      </w:r>
+    </w:p>
+    <w:p>
+      <w:pPr>
+        <w:spacing w:after="100" w:afterAutospacing="1" w:line="80" w:lineRule="atLeast"/>
+        <w:contextualSpacing/>
+        <w:rPr>
+          <w:rFonts w:ascii="Times New Roman" w:eastAsia="Times New Roman" w:hAnsi="Times New Roman" w:cs="Times New Roman"/>
+          <w:bCs/>
+          <w:iCs/>
+          <w:sz w:val="24"/>
+          <w:szCs w:val="24"/>
+          <w:bdr w:val="none" w:sz="0" w:space="0" w:color="auto" w:frame="1"/>
+          <w:lang w:val="en-US" w:eastAsia="ru-RU"/>
+        </w:rPr>
+      </w:pPr>
+      <w:r>
+        <w:rPr>
+          <w:rFonts w:ascii="Times New Roman" w:eastAsia="Times New Roman" w:hAnsi="Times New Roman" w:cs="Times New Roman"/>
+          <w:bCs/>
+          <w:iCs/>
+          <w:sz w:val="24"/>
+          <w:szCs w:val="24"/>
+          <w:bdr w:val="none" w:sz="0" w:space="0" w:color="auto" w:frame="1"/>
+          <w:lang w:val="en-US" w:eastAsia="ru-RU"/>
+        </w:rPr>
+        <w:t xml:space="preserve">  CONSTRAINT </w:t>
+      </w:r>
+      <w:proofErr w:type="spellStart"/>
+      <w:r>
+        <w:rPr>
+          <w:rFonts w:ascii="Times New Roman" w:eastAsia="Times New Roman" w:hAnsi="Times New Roman" w:cs="Times New Roman"/>
+          <w:bCs/>
+          <w:iCs/>
+          <w:sz w:val="24"/>
+          <w:szCs w:val="24"/>
+          <w:bdr w:val="none" w:sz="0" w:space="0" w:color="auto" w:frame="1"/>
+          <w:lang w:val="en-US" w:eastAsia="ru-RU"/>
+        </w:rPr>
+        <w:t>domain_pk</w:t>
+      </w:r>
+      <w:proofErr w:type="spellEnd"/>
+      <w:r>
+        <w:rPr>
+          <w:rFonts w:ascii="Times New Roman" w:eastAsia="Times New Roman" w:hAnsi="Times New Roman" w:cs="Times New Roman"/>
+          <w:bCs/>
+          <w:iCs/>
+          <w:sz w:val="24"/>
+          <w:szCs w:val="24"/>
+          <w:bdr w:val="none" w:sz="0" w:space="0" w:color="auto" w:frame="1"/>
+          <w:lang w:val="en-US" w:eastAsia="ru-RU"/>
+        </w:rPr>
+        <w:t xml:space="preserve"> PRIMARY KEY (id)</w:t>
+      </w:r>
+    </w:p>
+    <w:p>
+      <w:pPr>
+        <w:spacing w:after="100" w:afterAutospacing="1" w:line="80" w:lineRule="atLeast"/>
+        <w:contextualSpacing/>
+        <w:rPr>
+          <w:rFonts w:ascii="Times New Roman" w:eastAsia="Times New Roman" w:hAnsi="Times New Roman" w:cs="Times New Roman"/>
+          <w:bCs/>
+          <w:iCs/>
+          <w:sz w:val="24"/>
+          <w:szCs w:val="24"/>
+          <w:bdr w:val="none" w:sz="0" w:space="0" w:color="auto" w:frame="1"/>
+          <w:lang w:val="en-US" w:eastAsia="ru-RU"/>
+        </w:rPr>
+      </w:pPr>
+      <w:r>
+        <w:rPr>
+          <w:rFonts w:ascii="Times New Roman" w:eastAsia="Times New Roman" w:hAnsi="Times New Roman" w:cs="Times New Roman"/>
+          <w:bCs/>
+          <w:iCs/>
+          <w:sz w:val="24"/>
+          <w:szCs w:val="24"/>
+          <w:bdr w:val="none" w:sz="0" w:space="0" w:color="auto" w:frame="1"/>
+          <w:lang w:val="en-US" w:eastAsia="ru-RU"/>
+        </w:rPr>
+        <w:t>)</w:t>
+      </w:r>
+    </w:p>
+    <w:p>
+      <w:pPr>
+        <w:spacing w:after="100" w:afterAutospacing="1" w:line="80" w:lineRule="atLeast"/>
+        <w:contextualSpacing/>
+        <w:rPr>
+          <w:rFonts w:ascii="Times New Roman" w:eastAsia="Times New Roman" w:hAnsi="Times New Roman" w:cs="Times New Roman"/>
+          <w:bCs/>
+          <w:iCs/>
+          <w:sz w:val="24"/>
+          <w:szCs w:val="24"/>
+          <w:bdr w:val="none" w:sz="0" w:space="0" w:color="auto" w:frame="1"/>
+          <w:lang w:val="en-US" w:eastAsia="ru-RU"/>
+        </w:rPr>
+      </w:pPr>
+      <w:r>
+        <w:rPr>
+          <w:rFonts w:ascii="Times New Roman" w:eastAsia="Times New Roman" w:hAnsi="Times New Roman" w:cs="Times New Roman"/>
+          <w:bCs/>
+          <w:iCs/>
+          <w:sz w:val="24"/>
+          <w:szCs w:val="24"/>
+          <w:bdr w:val="none" w:sz="0" w:space="0" w:color="auto" w:frame="1"/>
+          <w:lang w:val="en-US" w:eastAsia="ru-RU"/>
+        </w:rPr>
+        <w:t>WITH (</w:t>
+      </w:r>
+    </w:p>
+    <w:p>
+      <w:pPr>
+        <w:spacing w:after="100" w:afterAutospacing="1" w:line="80" w:lineRule="atLeast"/>
+        <w:contextualSpacing/>
+        <w:rPr>
+          <w:rFonts w:ascii="Times New Roman" w:eastAsia="Times New Roman" w:hAnsi="Times New Roman" w:cs="Times New Roman"/>
+          <w:bCs/>
+          <w:iCs/>
+          <w:sz w:val="24"/>
+          <w:szCs w:val="24"/>
+          <w:bdr w:val="none" w:sz="0" w:space="0" w:color="auto" w:frame="1"/>
+          <w:lang w:val="en-US" w:eastAsia="ru-RU"/>
+        </w:rPr>
+      </w:pPr>
+      <w:r>
+        <w:rPr>
+          <w:rFonts w:ascii="Times New Roman" w:eastAsia="Times New Roman" w:hAnsi="Times New Roman" w:cs="Times New Roman"/>
+          <w:bCs/>
+          <w:iCs/>
+          <w:sz w:val="24"/>
+          <w:szCs w:val="24"/>
+          <w:bdr w:val="none" w:sz="0" w:space="0" w:color="auto" w:frame="1"/>
+          <w:lang w:val="en-US" w:eastAsia="ru-RU"/>
+        </w:rPr>
+        <w:t xml:space="preserve">  OIDS=FALSE</w:t>
+      </w:r>
+    </w:p>
+    <w:p>
+      <w:pPr>
+        <w:spacing w:after="100" w:afterAutospacing="1" w:line="80" w:lineRule="atLeast"/>
+        <w:contextualSpacing/>
+        <w:rPr>
+          <w:rFonts w:ascii="Times New Roman" w:eastAsia="Times New Roman" w:hAnsi="Times New Roman" w:cs="Times New Roman"/>
+          <w:bCs/>
+          <w:iCs/>
+          <w:sz w:val="24"/>
+          <w:szCs w:val="24"/>
+          <w:bdr w:val="none" w:sz="0" w:space="0" w:color="auto" w:frame="1"/>
+          <w:lang w:val="en-US" w:eastAsia="ru-RU"/>
+        </w:rPr>
+      </w:pPr>
+      <w:r>
+        <w:rPr>
+          <w:rFonts w:ascii="Times New Roman" w:eastAsia="Times New Roman" w:hAnsi="Times New Roman" w:cs="Times New Roman"/>
+          <w:bCs/>
+          <w:iCs/>
+          <w:sz w:val="24"/>
+          <w:szCs w:val="24"/>
+          <w:bdr w:val="none" w:sz="0" w:space="0" w:color="auto" w:frame="1"/>
+          <w:lang w:val="en-US" w:eastAsia="ru-RU"/>
+        </w:rPr>
+        <w:t>);</w:t>
+      </w:r>
+    </w:p>
+    <w:p>
+      <w:pPr>
+        <w:spacing w:after="100" w:afterAutospacing="1" w:line="80" w:lineRule="atLeast"/>
+        <w:contextualSpacing/>
+        <w:rPr>
+          <w:rFonts w:ascii="Times New Roman" w:eastAsia="Times New Roman" w:hAnsi="Times New Roman" w:cs="Times New Roman"/>
+          <w:bCs/>
+          <w:iCs/>
+          <w:sz w:val="24"/>
+          <w:szCs w:val="24"/>
+          <w:bdr w:val="none" w:sz="0" w:space="0" w:color="auto" w:frame="1"/>
+          <w:lang w:val="en-US" w:eastAsia="ru-RU"/>
+        </w:rPr>
+      </w:pPr>
+      <w:r>
+        <w:rPr>
+          <w:rFonts w:ascii="Times New Roman" w:eastAsia="Times New Roman" w:hAnsi="Times New Roman" w:cs="Times New Roman"/>
+          <w:bCs/>
+          <w:iCs/>
+          <w:sz w:val="24"/>
+          <w:szCs w:val="24"/>
+          <w:bdr w:val="none" w:sz="0" w:space="0" w:color="auto" w:frame="1"/>
+          <w:lang w:val="en-US" w:eastAsia="ru-RU"/>
+        </w:rPr>
+        <w:t>ALTER TABLE domain</w:t>
+      </w:r>
+    </w:p>
+    <w:p>
+      <w:pPr>
+        <w:spacing w:after="100" w:afterAutospacing="1" w:line="80" w:lineRule="atLeast"/>
+        <w:contextualSpacing/>
+        <w:rPr>
+          <w:rFonts w:ascii="Times New Roman" w:eastAsia="Times New Roman" w:hAnsi="Times New Roman" w:cs="Times New Roman"/>
+          <w:bCs/>
+          <w:iCs/>
+          <w:sz w:val="24"/>
+          <w:szCs w:val="24"/>
+          <w:bdr w:val="none" w:sz="0" w:space="0" w:color="auto" w:frame="1"/>
+          <w:lang w:val="en-US" w:eastAsia="ru-RU"/>
+        </w:rPr>
+      </w:pPr>
+      <w:r>
+        <w:rPr>
+          <w:rFonts w:ascii="Times New Roman" w:eastAsia="Times New Roman" w:hAnsi="Times New Roman" w:cs="Times New Roman"/>
+          <w:bCs/>
+          <w:iCs/>
+          <w:sz w:val="24"/>
+          <w:szCs w:val="24"/>
+          <w:bdr w:val="none" w:sz="0" w:space="0" w:color="auto" w:frame="1"/>
+          <w:lang w:val="en-US" w:eastAsia="ru-RU"/>
+        </w:rPr>
+        <w:t xml:space="preserve">  OWNER TO </w:t>
+      </w:r>
+      <w:proofErr w:type="spellStart"/>
+      <w:r>
+        <w:rPr>
+          <w:rFonts w:ascii="Times New Roman" w:eastAsia="Times New Roman" w:hAnsi="Times New Roman" w:cs="Times New Roman"/>
+          <w:bCs/>
+          <w:iCs/>
+          <w:sz w:val="24"/>
+          <w:szCs w:val="24"/>
+          <w:bdr w:val="none" w:sz="0" w:space="0" w:color="auto" w:frame="1"/>
+          <w:lang w:val="en-US" w:eastAsia="ru-RU"/>
+        </w:rPr>
+        <w:t>postgres</w:t>
+      </w:r>
+      <w:proofErr w:type="spellEnd"/>
+      <w:r>
+        <w:rPr>
+          <w:rFonts w:ascii="Times New Roman" w:eastAsia="Times New Roman" w:hAnsi="Times New Roman" w:cs="Times New Roman"/>
+          <w:bCs/>
+          <w:iCs/>
+          <w:sz w:val="24"/>
+          <w:szCs w:val="24"/>
+          <w:bdr w:val="none" w:sz="0" w:space="0" w:color="auto" w:frame="1"/>
+          <w:lang w:val="en-US" w:eastAsia="ru-RU"/>
+        </w:rPr>
+        <w:t>;</w:t>
+      </w:r>
+      <w:r>
+        <w:rPr>
+          <w:rFonts w:ascii="Times New Roman" w:eastAsia="Times New Roman" w:hAnsi="Times New Roman" w:cs="Times New Roman"/>
+          <w:bCs/>
+          <w:iCs/>
+          <w:sz w:val="24"/>
+          <w:szCs w:val="24"/>
+          <w:bdr w:val="none" w:sz="0" w:space="0" w:color="auto" w:frame="1"/>
+          <w:lang w:val="en-US" w:eastAsia="ru-RU"/>
+        </w:rPr>
+        <w:t xml:space="preserve">  </w:t>
       </w:r>
     </w:p>
     <w:sectPr>
@@ -3627,9 +7330,9 @@
 <file path=word/numbering.xml><?xml version="1.0" encoding="utf-8"?>
 <w:numbering xmlns:wpc="http://schemas.microsoft.com/office/word/2010/wordprocessingCanvas" xmlns:mc="http://schemas.openxmlformats.org/markup-compatibility/2006" xmlns:o="urn:schemas-microsoft-com:office:office" xmlns:r="http://schemas.openxmlformats.org/officeDocument/2006/relationships" xmlns:m="http://schemas.openxmlformats.org/officeDocument/2006/math" xmlns:v="urn:schemas-microsoft-com:vml" xmlns:wp14="http://schemas.microsoft.com/office/word/2010/wordprocessingDrawing" xmlns:wp="http://schemas.openxmlformats.org/drawingml/2006/wordprocessingDrawing" xmlns:w10="urn:schemas-microsoft-com:office:word" xmlns:w="http://schemas.openxmlformats.org/wordprocessingml/2006/main" xmlns:w14="http://schemas.microsoft.com/office/word/2010/wordml" xmlns:wpg="http://schemas.microsoft.com/office/word/2010/wordprocessingGroup" xmlns:wpi="http://schemas.microsoft.com/office/word/2010/wordprocessingInk" xmlns:wne="http://schemas.microsoft.com/office/word/2006/wordml" xmlns:wps="http://schemas.microsoft.com/office/word/2010/wordprocessingShape" mc:Ignorable="w14 wp14">
   <w:abstractNum w:abstractNumId="0">
-    <w:nsid w:val="3DB6326D"/>
+    <w:nsid w:val="13FA02AF"/>
     <w:multiLevelType w:val="hybridMultilevel"/>
-    <w:tmpl w:val="6FCEC9FA"/>
+    <w:tmpl w:val="C44E8808"/>
     <w:lvl w:ilvl="0" w:tplc="04190011">
       <w:start w:val="1"/>
       <w:numFmt w:val="decimal"/>
@@ -3716,6 +7419,273 @@
     </w:lvl>
   </w:abstractNum>
   <w:abstractNum w:abstractNumId="1">
+    <w:nsid w:val="3DB6326D"/>
+    <w:multiLevelType w:val="hybridMultilevel"/>
+    <w:tmpl w:val="6FCEC9FA"/>
+    <w:lvl w:ilvl="0" w:tplc="04190011">
+      <w:start w:val="1"/>
+      <w:numFmt w:val="decimal"/>
+      <w:lvlText w:val="%1)"/>
+      <w:lvlJc w:val="left"/>
+      <w:pPr>
+        <w:ind w:left="720" w:hanging="360"/>
+      </w:pPr>
+      <w:rPr>
+        <w:rFonts w:hint="default"/>
+      </w:rPr>
+    </w:lvl>
+    <w:lvl w:ilvl="1" w:tplc="04190019" w:tentative="1">
+      <w:start w:val="1"/>
+      <w:numFmt w:val="lowerLetter"/>
+      <w:lvlText w:val="%2."/>
+      <w:lvlJc w:val="left"/>
+      <w:pPr>
+        <w:ind w:left="1440" w:hanging="360"/>
+      </w:pPr>
+    </w:lvl>
+    <w:lvl w:ilvl="2" w:tplc="0419001B" w:tentative="1">
+      <w:start w:val="1"/>
+      <w:numFmt w:val="lowerRoman"/>
+      <w:lvlText w:val="%3."/>
+      <w:lvlJc w:val="right"/>
+      <w:pPr>
+        <w:ind w:left="2160" w:hanging="180"/>
+      </w:pPr>
+    </w:lvl>
+    <w:lvl w:ilvl="3" w:tplc="0419000F" w:tentative="1">
+      <w:start w:val="1"/>
+      <w:numFmt w:val="decimal"/>
+      <w:lvlText w:val="%4."/>
+      <w:lvlJc w:val="left"/>
+      <w:pPr>
+        <w:ind w:left="2880" w:hanging="360"/>
+      </w:pPr>
+    </w:lvl>
+    <w:lvl w:ilvl="4" w:tplc="04190019" w:tentative="1">
+      <w:start w:val="1"/>
+      <w:numFmt w:val="lowerLetter"/>
+      <w:lvlText w:val="%5."/>
+      <w:lvlJc w:val="left"/>
+      <w:pPr>
+        <w:ind w:left="3600" w:hanging="360"/>
+      </w:pPr>
+    </w:lvl>
+    <w:lvl w:ilvl="5" w:tplc="0419001B" w:tentative="1">
+      <w:start w:val="1"/>
+      <w:numFmt w:val="lowerRoman"/>
+      <w:lvlText w:val="%6."/>
+      <w:lvlJc w:val="right"/>
+      <w:pPr>
+        <w:ind w:left="4320" w:hanging="180"/>
+      </w:pPr>
+    </w:lvl>
+    <w:lvl w:ilvl="6" w:tplc="0419000F" w:tentative="1">
+      <w:start w:val="1"/>
+      <w:numFmt w:val="decimal"/>
+      <w:lvlText w:val="%7."/>
+      <w:lvlJc w:val="left"/>
+      <w:pPr>
+        <w:ind w:left="5040" w:hanging="360"/>
+      </w:pPr>
+    </w:lvl>
+    <w:lvl w:ilvl="7" w:tplc="04190019" w:tentative="1">
+      <w:start w:val="1"/>
+      <w:numFmt w:val="lowerLetter"/>
+      <w:lvlText w:val="%8."/>
+      <w:lvlJc w:val="left"/>
+      <w:pPr>
+        <w:ind w:left="5760" w:hanging="360"/>
+      </w:pPr>
+    </w:lvl>
+    <w:lvl w:ilvl="8" w:tplc="0419001B" w:tentative="1">
+      <w:start w:val="1"/>
+      <w:numFmt w:val="lowerRoman"/>
+      <w:lvlText w:val="%9."/>
+      <w:lvlJc w:val="right"/>
+      <w:pPr>
+        <w:ind w:left="6480" w:hanging="180"/>
+      </w:pPr>
+    </w:lvl>
+  </w:abstractNum>
+  <w:abstractNum w:abstractNumId="2">
+    <w:nsid w:val="3DE42479"/>
+    <w:multiLevelType w:val="hybridMultilevel"/>
+    <w:tmpl w:val="93603ED0"/>
+    <w:lvl w:ilvl="0" w:tplc="04190011">
+      <w:start w:val="1"/>
+      <w:numFmt w:val="decimal"/>
+      <w:lvlText w:val="%1)"/>
+      <w:lvlJc w:val="left"/>
+      <w:pPr>
+        <w:ind w:left="720" w:hanging="360"/>
+      </w:pPr>
+      <w:rPr>
+        <w:rFonts w:hint="default"/>
+      </w:rPr>
+    </w:lvl>
+    <w:lvl w:ilvl="1" w:tplc="04190019" w:tentative="1">
+      <w:start w:val="1"/>
+      <w:numFmt w:val="lowerLetter"/>
+      <w:lvlText w:val="%2."/>
+      <w:lvlJc w:val="left"/>
+      <w:pPr>
+        <w:ind w:left="1440" w:hanging="360"/>
+      </w:pPr>
+    </w:lvl>
+    <w:lvl w:ilvl="2" w:tplc="0419001B" w:tentative="1">
+      <w:start w:val="1"/>
+      <w:numFmt w:val="lowerRoman"/>
+      <w:lvlText w:val="%3."/>
+      <w:lvlJc w:val="right"/>
+      <w:pPr>
+        <w:ind w:left="2160" w:hanging="180"/>
+      </w:pPr>
+    </w:lvl>
+    <w:lvl w:ilvl="3" w:tplc="0419000F" w:tentative="1">
+      <w:start w:val="1"/>
+      <w:numFmt w:val="decimal"/>
+      <w:lvlText w:val="%4."/>
+      <w:lvlJc w:val="left"/>
+      <w:pPr>
+        <w:ind w:left="2880" w:hanging="360"/>
+      </w:pPr>
+    </w:lvl>
+    <w:lvl w:ilvl="4" w:tplc="04190019" w:tentative="1">
+      <w:start w:val="1"/>
+      <w:numFmt w:val="lowerLetter"/>
+      <w:lvlText w:val="%5."/>
+      <w:lvlJc w:val="left"/>
+      <w:pPr>
+        <w:ind w:left="3600" w:hanging="360"/>
+      </w:pPr>
+    </w:lvl>
+    <w:lvl w:ilvl="5" w:tplc="0419001B" w:tentative="1">
+      <w:start w:val="1"/>
+      <w:numFmt w:val="lowerRoman"/>
+      <w:lvlText w:val="%6."/>
+      <w:lvlJc w:val="right"/>
+      <w:pPr>
+        <w:ind w:left="4320" w:hanging="180"/>
+      </w:pPr>
+    </w:lvl>
+    <w:lvl w:ilvl="6" w:tplc="0419000F" w:tentative="1">
+      <w:start w:val="1"/>
+      <w:numFmt w:val="decimal"/>
+      <w:lvlText w:val="%7."/>
+      <w:lvlJc w:val="left"/>
+      <w:pPr>
+        <w:ind w:left="5040" w:hanging="360"/>
+      </w:pPr>
+    </w:lvl>
+    <w:lvl w:ilvl="7" w:tplc="04190019" w:tentative="1">
+      <w:start w:val="1"/>
+      <w:numFmt w:val="lowerLetter"/>
+      <w:lvlText w:val="%8."/>
+      <w:lvlJc w:val="left"/>
+      <w:pPr>
+        <w:ind w:left="5760" w:hanging="360"/>
+      </w:pPr>
+    </w:lvl>
+    <w:lvl w:ilvl="8" w:tplc="0419001B" w:tentative="1">
+      <w:start w:val="1"/>
+      <w:numFmt w:val="lowerRoman"/>
+      <w:lvlText w:val="%9."/>
+      <w:lvlJc w:val="right"/>
+      <w:pPr>
+        <w:ind w:left="6480" w:hanging="180"/>
+      </w:pPr>
+    </w:lvl>
+  </w:abstractNum>
+  <w:abstractNum w:abstractNumId="3">
+    <w:nsid w:val="3E017061"/>
+    <w:multiLevelType w:val="hybridMultilevel"/>
+    <w:tmpl w:val="C44E8808"/>
+    <w:lvl w:ilvl="0" w:tplc="04190011">
+      <w:start w:val="1"/>
+      <w:numFmt w:val="decimal"/>
+      <w:lvlText w:val="%1)"/>
+      <w:lvlJc w:val="left"/>
+      <w:pPr>
+        <w:ind w:left="720" w:hanging="360"/>
+      </w:pPr>
+      <w:rPr>
+        <w:rFonts w:hint="default"/>
+      </w:rPr>
+    </w:lvl>
+    <w:lvl w:ilvl="1" w:tplc="04190019" w:tentative="1">
+      <w:start w:val="1"/>
+      <w:numFmt w:val="lowerLetter"/>
+      <w:lvlText w:val="%2."/>
+      <w:lvlJc w:val="left"/>
+      <w:pPr>
+        <w:ind w:left="1440" w:hanging="360"/>
+      </w:pPr>
+    </w:lvl>
+    <w:lvl w:ilvl="2" w:tplc="0419001B" w:tentative="1">
+      <w:start w:val="1"/>
+      <w:numFmt w:val="lowerRoman"/>
+      <w:lvlText w:val="%3."/>
+      <w:lvlJc w:val="right"/>
+      <w:pPr>
+        <w:ind w:left="2160" w:hanging="180"/>
+      </w:pPr>
+    </w:lvl>
+    <w:lvl w:ilvl="3" w:tplc="0419000F" w:tentative="1">
+      <w:start w:val="1"/>
+      <w:numFmt w:val="decimal"/>
+      <w:lvlText w:val="%4."/>
+      <w:lvlJc w:val="left"/>
+      <w:pPr>
+        <w:ind w:left="2880" w:hanging="360"/>
+      </w:pPr>
+    </w:lvl>
+    <w:lvl w:ilvl="4" w:tplc="04190019" w:tentative="1">
+      <w:start w:val="1"/>
+      <w:numFmt w:val="lowerLetter"/>
+      <w:lvlText w:val="%5."/>
+      <w:lvlJc w:val="left"/>
+      <w:pPr>
+        <w:ind w:left="3600" w:hanging="360"/>
+      </w:pPr>
+    </w:lvl>
+    <w:lvl w:ilvl="5" w:tplc="0419001B" w:tentative="1">
+      <w:start w:val="1"/>
+      <w:numFmt w:val="lowerRoman"/>
+      <w:lvlText w:val="%6."/>
+      <w:lvlJc w:val="right"/>
+      <w:pPr>
+        <w:ind w:left="4320" w:hanging="180"/>
+      </w:pPr>
+    </w:lvl>
+    <w:lvl w:ilvl="6" w:tplc="0419000F" w:tentative="1">
+      <w:start w:val="1"/>
+      <w:numFmt w:val="decimal"/>
+      <w:lvlText w:val="%7."/>
+      <w:lvlJc w:val="left"/>
+      <w:pPr>
+        <w:ind w:left="5040" w:hanging="360"/>
+      </w:pPr>
+    </w:lvl>
+    <w:lvl w:ilvl="7" w:tplc="04190019" w:tentative="1">
+      <w:start w:val="1"/>
+      <w:numFmt w:val="lowerLetter"/>
+      <w:lvlText w:val="%8."/>
+      <w:lvlJc w:val="left"/>
+      <w:pPr>
+        <w:ind w:left="5760" w:hanging="360"/>
+      </w:pPr>
+    </w:lvl>
+    <w:lvl w:ilvl="8" w:tplc="0419001B" w:tentative="1">
+      <w:start w:val="1"/>
+      <w:numFmt w:val="lowerRoman"/>
+      <w:lvlText w:val="%9."/>
+      <w:lvlJc w:val="right"/>
+      <w:pPr>
+        <w:ind w:left="6480" w:hanging="180"/>
+      </w:pPr>
+    </w:lvl>
+  </w:abstractNum>
+  <w:abstractNum w:abstractNumId="4">
     <w:nsid w:val="56250492"/>
     <w:multiLevelType w:val="hybridMultilevel"/>
     <w:tmpl w:val="9642F230"/>
@@ -3828,11 +7798,206 @@
       </w:rPr>
     </w:lvl>
   </w:abstractNum>
+  <w:abstractNum w:abstractNumId="5">
+    <w:nsid w:val="5DBD580F"/>
+    <w:multiLevelType w:val="hybridMultilevel"/>
+    <w:tmpl w:val="98D49736"/>
+    <w:lvl w:ilvl="0" w:tplc="7B68A7B0">
+      <w:start w:val="1"/>
+      <w:numFmt w:val="decimal"/>
+      <w:lvlText w:val="%1)"/>
+      <w:lvlJc w:val="left"/>
+      <w:pPr>
+        <w:ind w:left="720" w:hanging="360"/>
+      </w:pPr>
+      <w:rPr>
+        <w:rFonts w:ascii="Consolas" w:hAnsi="Consolas" w:cs="Consolas" w:hint="default"/>
+        <w:color w:val="3F7F7F"/>
+        <w:sz w:val="20"/>
+      </w:rPr>
+    </w:lvl>
+    <w:lvl w:ilvl="1" w:tplc="04190019" w:tentative="1">
+      <w:start w:val="1"/>
+      <w:numFmt w:val="lowerLetter"/>
+      <w:lvlText w:val="%2."/>
+      <w:lvlJc w:val="left"/>
+      <w:pPr>
+        <w:ind w:left="1440" w:hanging="360"/>
+      </w:pPr>
+    </w:lvl>
+    <w:lvl w:ilvl="2" w:tplc="0419001B" w:tentative="1">
+      <w:start w:val="1"/>
+      <w:numFmt w:val="lowerRoman"/>
+      <w:lvlText w:val="%3."/>
+      <w:lvlJc w:val="right"/>
+      <w:pPr>
+        <w:ind w:left="2160" w:hanging="180"/>
+      </w:pPr>
+    </w:lvl>
+    <w:lvl w:ilvl="3" w:tplc="0419000F" w:tentative="1">
+      <w:start w:val="1"/>
+      <w:numFmt w:val="decimal"/>
+      <w:lvlText w:val="%4."/>
+      <w:lvlJc w:val="left"/>
+      <w:pPr>
+        <w:ind w:left="2880" w:hanging="360"/>
+      </w:pPr>
+    </w:lvl>
+    <w:lvl w:ilvl="4" w:tplc="04190019" w:tentative="1">
+      <w:start w:val="1"/>
+      <w:numFmt w:val="lowerLetter"/>
+      <w:lvlText w:val="%5."/>
+      <w:lvlJc w:val="left"/>
+      <w:pPr>
+        <w:ind w:left="3600" w:hanging="360"/>
+      </w:pPr>
+    </w:lvl>
+    <w:lvl w:ilvl="5" w:tplc="0419001B" w:tentative="1">
+      <w:start w:val="1"/>
+      <w:numFmt w:val="lowerRoman"/>
+      <w:lvlText w:val="%6."/>
+      <w:lvlJc w:val="right"/>
+      <w:pPr>
+        <w:ind w:left="4320" w:hanging="180"/>
+      </w:pPr>
+    </w:lvl>
+    <w:lvl w:ilvl="6" w:tplc="0419000F" w:tentative="1">
+      <w:start w:val="1"/>
+      <w:numFmt w:val="decimal"/>
+      <w:lvlText w:val="%7."/>
+      <w:lvlJc w:val="left"/>
+      <w:pPr>
+        <w:ind w:left="5040" w:hanging="360"/>
+      </w:pPr>
+    </w:lvl>
+    <w:lvl w:ilvl="7" w:tplc="04190019" w:tentative="1">
+      <w:start w:val="1"/>
+      <w:numFmt w:val="lowerLetter"/>
+      <w:lvlText w:val="%8."/>
+      <w:lvlJc w:val="left"/>
+      <w:pPr>
+        <w:ind w:left="5760" w:hanging="360"/>
+      </w:pPr>
+    </w:lvl>
+    <w:lvl w:ilvl="8" w:tplc="0419001B" w:tentative="1">
+      <w:start w:val="1"/>
+      <w:numFmt w:val="lowerRoman"/>
+      <w:lvlText w:val="%9."/>
+      <w:lvlJc w:val="right"/>
+      <w:pPr>
+        <w:ind w:left="6480" w:hanging="180"/>
+      </w:pPr>
+    </w:lvl>
+  </w:abstractNum>
+  <w:abstractNum w:abstractNumId="6">
+    <w:nsid w:val="7651629B"/>
+    <w:multiLevelType w:val="hybridMultilevel"/>
+    <w:tmpl w:val="AAEE0D54"/>
+    <w:lvl w:ilvl="0" w:tplc="04190011">
+      <w:start w:val="1"/>
+      <w:numFmt w:val="decimal"/>
+      <w:lvlText w:val="%1)"/>
+      <w:lvlJc w:val="left"/>
+      <w:pPr>
+        <w:ind w:left="720" w:hanging="360"/>
+      </w:pPr>
+      <w:rPr>
+        <w:rFonts w:hint="default"/>
+      </w:rPr>
+    </w:lvl>
+    <w:lvl w:ilvl="1" w:tplc="04190019" w:tentative="1">
+      <w:start w:val="1"/>
+      <w:numFmt w:val="lowerLetter"/>
+      <w:lvlText w:val="%2."/>
+      <w:lvlJc w:val="left"/>
+      <w:pPr>
+        <w:ind w:left="1440" w:hanging="360"/>
+      </w:pPr>
+    </w:lvl>
+    <w:lvl w:ilvl="2" w:tplc="0419001B" w:tentative="1">
+      <w:start w:val="1"/>
+      <w:numFmt w:val="lowerRoman"/>
+      <w:lvlText w:val="%3."/>
+      <w:lvlJc w:val="right"/>
+      <w:pPr>
+        <w:ind w:left="2160" w:hanging="180"/>
+      </w:pPr>
+    </w:lvl>
+    <w:lvl w:ilvl="3" w:tplc="0419000F" w:tentative="1">
+      <w:start w:val="1"/>
+      <w:numFmt w:val="decimal"/>
+      <w:lvlText w:val="%4."/>
+      <w:lvlJc w:val="left"/>
+      <w:pPr>
+        <w:ind w:left="2880" w:hanging="360"/>
+      </w:pPr>
+    </w:lvl>
+    <w:lvl w:ilvl="4" w:tplc="04190019" w:tentative="1">
+      <w:start w:val="1"/>
+      <w:numFmt w:val="lowerLetter"/>
+      <w:lvlText w:val="%5."/>
+      <w:lvlJc w:val="left"/>
+      <w:pPr>
+        <w:ind w:left="3600" w:hanging="360"/>
+      </w:pPr>
+    </w:lvl>
+    <w:lvl w:ilvl="5" w:tplc="0419001B" w:tentative="1">
+      <w:start w:val="1"/>
+      <w:numFmt w:val="lowerRoman"/>
+      <w:lvlText w:val="%6."/>
+      <w:lvlJc w:val="right"/>
+      <w:pPr>
+        <w:ind w:left="4320" w:hanging="180"/>
+      </w:pPr>
+    </w:lvl>
+    <w:lvl w:ilvl="6" w:tplc="0419000F" w:tentative="1">
+      <w:start w:val="1"/>
+      <w:numFmt w:val="decimal"/>
+      <w:lvlText w:val="%7."/>
+      <w:lvlJc w:val="left"/>
+      <w:pPr>
+        <w:ind w:left="5040" w:hanging="360"/>
+      </w:pPr>
+    </w:lvl>
+    <w:lvl w:ilvl="7" w:tplc="04190019" w:tentative="1">
+      <w:start w:val="1"/>
+      <w:numFmt w:val="lowerLetter"/>
+      <w:lvlText w:val="%8."/>
+      <w:lvlJc w:val="left"/>
+      <w:pPr>
+        <w:ind w:left="5760" w:hanging="360"/>
+      </w:pPr>
+    </w:lvl>
+    <w:lvl w:ilvl="8" w:tplc="0419001B" w:tentative="1">
+      <w:start w:val="1"/>
+      <w:numFmt w:val="lowerRoman"/>
+      <w:lvlText w:val="%9."/>
+      <w:lvlJc w:val="right"/>
+      <w:pPr>
+        <w:ind w:left="6480" w:hanging="180"/>
+      </w:pPr>
+    </w:lvl>
+  </w:abstractNum>
   <w:num w:numId="1">
+    <w:abstractNumId w:val="1"/>
+  </w:num>
+  <w:num w:numId="2">
+    <w:abstractNumId w:val="4"/>
+  </w:num>
+  <w:num w:numId="3">
     <w:abstractNumId w:val="0"/>
   </w:num>
-  <w:num w:numId="2">
-    <w:abstractNumId w:val="1"/>
+  <w:num w:numId="4">
+    <w:abstractNumId w:val="2"/>
+  </w:num>
+  <w:num w:numId="5">
+    <w:abstractNumId w:val="3"/>
+  </w:num>
+  <w:num w:numId="6">
+    <w:abstractNumId w:val="6"/>
+  </w:num>
+  <w:num w:numId="7">
+    <w:abstractNumId w:val="5"/>
   </w:num>
 </w:numbering>
 </file>

</xml_diff>